<commit_message>
Added K to CH
</commit_message>
<xml_diff>
--- a/lp/c2_2/ch/k.docx
+++ b/lp/c2_2/ch/k.docx
@@ -557,6 +557,682 @@
     </w:p>
     <w:p>
       <w:pPr>
+        <w:pStyle w:val="Heading2"/>
+        <w:rPr>
+          <w:lang w:val="en-US"/>
+        </w:rPr>
+      </w:pPr>
+      <w:r>
+        <w:lastRenderedPageBreak/>
+        <w:t>Теоретичне завдання</w:t>
+      </w:r>
+    </w:p>
+    <w:p>
+      <w:pPr>
+        <w:pStyle w:val="Heading3"/>
+        <w:rPr>
+          <w:rFonts w:ascii="Arial" w:hAnsi="Arial" w:cs="Arial"/>
+          <w:sz w:val="20"/>
+          <w:szCs w:val="20"/>
+        </w:rPr>
+      </w:pPr>
+      <w:proofErr w:type="spellStart"/>
+      <w:r>
+        <w:rPr>
+          <w:lang w:val="en-US"/>
+        </w:rPr>
+        <w:t>Метод</w:t>
+      </w:r>
+      <w:proofErr w:type="spellEnd"/>
+      <w:r>
+        <w:rPr>
+          <w:lang w:val="en-US"/>
+        </w:rPr>
+        <w:t xml:space="preserve"> </w:t>
+      </w:r>
+      <w:proofErr w:type="spellStart"/>
+      <w:r>
+        <w:rPr>
+          <w:lang w:val="en-US"/>
+        </w:rPr>
+        <w:t>Ньютона</w:t>
+      </w:r>
+      <w:proofErr w:type="spellEnd"/>
+      <w:r>
+        <w:rPr>
+          <w:lang w:val="en-US"/>
+        </w:rPr>
+        <w:t xml:space="preserve"> і </w:t>
+      </w:r>
+      <w:proofErr w:type="spellStart"/>
+      <w:r>
+        <w:rPr>
+          <w:lang w:val="en-US"/>
+        </w:rPr>
+        <w:t>його</w:t>
+      </w:r>
+      <w:proofErr w:type="spellEnd"/>
+      <w:r>
+        <w:rPr>
+          <w:lang w:val="en-US"/>
+        </w:rPr>
+        <w:t xml:space="preserve"> </w:t>
+      </w:r>
+      <w:proofErr w:type="spellStart"/>
+      <w:proofErr w:type="gramStart"/>
+      <w:r>
+        <w:rPr>
+          <w:lang w:val="en-US"/>
+        </w:rPr>
+        <w:t>модифікації</w:t>
+      </w:r>
+      <w:proofErr w:type="spellEnd"/>
+      <w:r>
+        <w:t>(</w:t>
+      </w:r>
+      <w:proofErr w:type="gramEnd"/>
+      <w:r>
+        <w:rPr>
+          <w:rFonts w:ascii="Arial" w:hAnsi="Arial" w:cs="Arial"/>
+          <w:sz w:val="20"/>
+          <w:szCs w:val="20"/>
+          <w:lang w:val="en-US"/>
+        </w:rPr>
+        <w:t>42</w:t>
+      </w:r>
+      <w:r>
+        <w:rPr>
+          <w:rFonts w:ascii="Arial" w:hAnsi="Arial" w:cs="Arial"/>
+          <w:sz w:val="20"/>
+          <w:szCs w:val="20"/>
+        </w:rPr>
+        <w:t>)</w:t>
+      </w:r>
+    </w:p>
+    <w:p>
+      <w:pPr>
+        <w:spacing w:line="288" w:lineRule="auto"/>
+        <w:ind w:firstLine="567"/>
+        <w:jc w:val="center"/>
+      </w:pPr>
+      <w:r>
+        <w:rPr>
+          <w:position w:val="-40"/>
+        </w:rPr>
+        <w:object w:dxaOrig="5660" w:dyaOrig="900" w14:anchorId="31ECDD18">
+          <v:shapetype id="_x0000_t75" coordsize="21600,21600" o:spt="75" o:preferrelative="t" path="m@4@5l@4@11@9@11@9@5xe" filled="f" stroked="f">
+            <v:stroke joinstyle="miter"/>
+            <v:formulas>
+              <v:f eqn="if lineDrawn pixelLineWidth 0"/>
+              <v:f eqn="sum @0 1 0"/>
+              <v:f eqn="sum 0 0 @1"/>
+              <v:f eqn="prod @2 1 2"/>
+              <v:f eqn="prod @3 21600 pixelWidth"/>
+              <v:f eqn="prod @3 21600 pixelHeight"/>
+              <v:f eqn="sum @0 0 1"/>
+              <v:f eqn="prod @6 1 2"/>
+              <v:f eqn="prod @7 21600 pixelWidth"/>
+              <v:f eqn="sum @8 21600 0"/>
+              <v:f eqn="prod @7 21600 pixelHeight"/>
+              <v:f eqn="sum @10 21600 0"/>
+            </v:formulas>
+            <v:path o:extrusionok="f" gradientshapeok="t" o:connecttype="rect"/>
+            <o:lock v:ext="edit" aspectratio="t"/>
+          </v:shapetype>
+          <v:shape id="_x0000_i1025" type="#_x0000_t75" style="width:282.9pt;height:45.05pt" o:ole="" fillcolor="window">
+            <v:imagedata r:id="rId8" o:title=""/>
+          </v:shape>
+          <o:OLEObject Type="Embed" ProgID="Equation.3" ShapeID="_x0000_i1025" DrawAspect="Content" ObjectID="_1464502372" r:id="rId9"/>
+        </w:object>
+      </w:r>
+    </w:p>
+    <w:p>
+      <w:pPr>
+        <w:spacing w:line="288" w:lineRule="auto"/>
+        <w:ind w:firstLine="567"/>
+        <w:jc w:val="both"/>
+      </w:pPr>
+      <w:r>
+        <w:t>Формула</w:t>
+      </w:r>
+      <w:r>
+        <w:t xml:space="preserve"> називається </w:t>
+      </w:r>
+      <w:r>
+        <w:rPr>
+          <w:b/>
+        </w:rPr>
+        <w:t>першою інтерполяційною формулою</w:t>
+      </w:r>
+      <w:r>
+        <w:t xml:space="preserve"> </w:t>
+      </w:r>
+      <w:r>
+        <w:rPr>
+          <w:b/>
+        </w:rPr>
+        <w:t>Ньютона</w:t>
+      </w:r>
+      <w:r>
+        <w:t xml:space="preserve">. Доведено, що існує лише один інтерполяційний многочлен n-го </w:t>
+      </w:r>
+      <w:proofErr w:type="spellStart"/>
+      <w:r>
+        <w:t>степеня</w:t>
+      </w:r>
+      <w:proofErr w:type="spellEnd"/>
+      <w:r>
+        <w:t xml:space="preserve">, значення якого у вузлах інтерполяції </w:t>
+      </w:r>
+      <w:r>
+        <w:rPr>
+          <w:position w:val="-10"/>
+        </w:rPr>
+        <w:object w:dxaOrig="920" w:dyaOrig="300" w14:anchorId="66EAB9E8">
+          <v:shape id="_x0000_i1026" type="#_x0000_t75" style="width:45.75pt;height:15pt" o:ole="" fillcolor="window">
+            <v:imagedata r:id="rId10" o:title=""/>
+          </v:shape>
+          <o:OLEObject Type="Embed" ProgID="Equation.3" ShapeID="_x0000_i1026" DrawAspect="Content" ObjectID="_1464502373" r:id="rId11"/>
+        </w:object>
+      </w:r>
+      <w:r>
+        <w:t xml:space="preserve"> дорівнюють значен</w:t>
+      </w:r>
+      <w:r>
+        <w:softHyphen/>
+        <w:t xml:space="preserve">ням функції </w:t>
+      </w:r>
+      <w:r>
+        <w:rPr>
+          <w:position w:val="-10"/>
+        </w:rPr>
+        <w:object w:dxaOrig="900" w:dyaOrig="300" w14:anchorId="55EAF177">
+          <v:shape id="_x0000_i1027" type="#_x0000_t75" style="width:45.05pt;height:15pt" o:ole="" fillcolor="window">
+            <v:imagedata r:id="rId12" o:title=""/>
+          </v:shape>
+          <o:OLEObject Type="Embed" ProgID="Equation.3" ShapeID="_x0000_i1027" DrawAspect="Content" ObjectID="_1464502374" r:id="rId13"/>
+        </w:object>
+      </w:r>
+      <w:r>
+        <w:t>.</w:t>
+      </w:r>
+    </w:p>
+    <w:p>
+      <w:pPr>
+        <w:spacing w:line="288" w:lineRule="auto"/>
+        <w:ind w:firstLine="567"/>
+        <w:jc w:val="both"/>
+      </w:pPr>
+      <w:r>
+        <w:t>Ф</w:t>
+      </w:r>
+      <w:r>
+        <w:t xml:space="preserve">ормулу Ньютона </w:t>
+      </w:r>
+      <w:r>
+        <w:t xml:space="preserve">можна подати в зручнішому для користування вигляді. Для цього вводять нову безрозмірну змінну t за формулою </w:t>
+      </w:r>
+      <w:r>
+        <w:rPr>
+          <w:position w:val="-20"/>
+        </w:rPr>
+        <w:object w:dxaOrig="880" w:dyaOrig="540" w14:anchorId="313E498F">
+          <v:shape id="_x0000_i1028" type="#_x0000_t75" style="width:44.35pt;height:26.95pt" o:ole="" fillcolor="window">
+            <v:imagedata r:id="rId14" o:title=""/>
+          </v:shape>
+          <o:OLEObject Type="Embed" ProgID="Equation.3" ShapeID="_x0000_i1028" DrawAspect="Content" ObjectID="_1464502375" r:id="rId15"/>
+        </w:object>
+      </w:r>
+      <w:r>
+        <w:t xml:space="preserve">, або </w:t>
+      </w:r>
+      <w:r>
+        <w:rPr>
+          <w:position w:val="-10"/>
+        </w:rPr>
+        <w:object w:dxaOrig="940" w:dyaOrig="300" w14:anchorId="3D98B8EF">
+          <v:shape id="_x0000_i1029" type="#_x0000_t75" style="width:47.1pt;height:15pt" o:ole="" fillcolor="window">
+            <v:imagedata r:id="rId16" o:title=""/>
+          </v:shape>
+          <o:OLEObject Type="Embed" ProgID="Equation.3" ShapeID="_x0000_i1029" DrawAspect="Content" ObjectID="_1464502376" r:id="rId17"/>
+        </w:object>
+      </w:r>
+      <w:r>
+        <w:t>. Тоді формула</w:t>
+      </w:r>
+      <w:r>
+        <w:t xml:space="preserve"> набирає вигляду:</w:t>
+      </w:r>
+    </w:p>
+    <w:p>
+      <w:pPr>
+        <w:spacing w:line="288" w:lineRule="auto"/>
+        <w:jc w:val="center"/>
+      </w:pPr>
+      <w:r>
+        <w:rPr>
+          <w:position w:val="-50"/>
+        </w:rPr>
+        <w:object w:dxaOrig="5660" w:dyaOrig="1100" w14:anchorId="26FB7554">
+          <v:shape id="_x0000_i1030" type="#_x0000_t75" style="width:282.9pt;height:54.6pt" o:ole="" fillcolor="window">
+            <v:imagedata r:id="rId18" o:title=""/>
+          </v:shape>
+          <o:OLEObject Type="Embed" ProgID="Equation.3" ShapeID="_x0000_i1030" DrawAspect="Content" ObjectID="_1464502377" r:id="rId19"/>
+        </w:object>
+      </w:r>
+    </w:p>
+    <w:p>
+      <w:pPr>
+        <w:spacing w:line="288" w:lineRule="auto"/>
+        <w:ind w:firstLine="567"/>
+        <w:jc w:val="both"/>
+      </w:pPr>
+      <w:r>
+        <w:t xml:space="preserve">Цей вигляд першої інтерполяційної формули Ньютона називають </w:t>
+      </w:r>
+      <w:r>
+        <w:rPr>
+          <w:b/>
+        </w:rPr>
+        <w:t>фор</w:t>
+      </w:r>
+      <w:r>
+        <w:rPr>
+          <w:b/>
+        </w:rPr>
+        <w:softHyphen/>
+        <w:t>мулою Ньютона для інтерполювання вперед</w:t>
+      </w:r>
+      <w:r>
+        <w:t>. Таку назву вона отримала то</w:t>
+      </w:r>
+      <w:r>
+        <w:softHyphen/>
+        <w:t xml:space="preserve">му, що в ній використовуються значення функції, дані у вузлах, які містяться вправо від </w:t>
+      </w:r>
+      <w:r>
+        <w:rPr>
+          <w:position w:val="-10"/>
+        </w:rPr>
+        <w:object w:dxaOrig="260" w:dyaOrig="300" w14:anchorId="17D0DC74">
+          <v:shape id="_x0000_i1031" type="#_x0000_t75" style="width:12.65pt;height:15pt" o:ole="" fillcolor="window">
+            <v:imagedata r:id="rId20" o:title=""/>
+          </v:shape>
+          <o:OLEObject Type="Embed" ProgID="Equation.3" ShapeID="_x0000_i1031" DrawAspect="Content" ObjectID="_1464502378" r:id="rId21"/>
+        </w:object>
+      </w:r>
+      <w:r>
+        <w:t xml:space="preserve"> (вперед, вниз по стовпчику).</w:t>
+      </w:r>
+    </w:p>
+    <w:p>
+      <w:pPr>
+        <w:spacing w:line="288" w:lineRule="auto"/>
+        <w:ind w:firstLine="567"/>
+        <w:jc w:val="both"/>
+      </w:pPr>
+      <w:r>
+        <w:t>Для інтерполювання в кінці таблиці користуються іншою формулою вигляду:</w:t>
+      </w:r>
+    </w:p>
+    <w:p>
+      <w:pPr>
+        <w:spacing w:line="288" w:lineRule="auto"/>
+        <w:ind w:firstLine="567"/>
+        <w:jc w:val="center"/>
+      </w:pPr>
+      <w:r>
+        <w:rPr>
+          <w:position w:val="-50"/>
+        </w:rPr>
+        <w:object w:dxaOrig="5260" w:dyaOrig="1100" w14:anchorId="42A605D0">
+          <v:shape id="_x0000_i1032" type="#_x0000_t75" style="width:263.45pt;height:54.6pt" o:ole="" fillcolor="window">
+            <v:imagedata r:id="rId22" o:title=""/>
+          </v:shape>
+          <o:OLEObject Type="Embed" ProgID="Equation.3" ShapeID="_x0000_i1032" DrawAspect="Content" ObjectID="_1464502379" r:id="rId23"/>
+        </w:object>
+      </w:r>
+    </w:p>
+    <w:p>
+      <w:pPr>
+        <w:spacing w:line="288" w:lineRule="auto"/>
+        <w:ind w:firstLine="567"/>
+        <w:jc w:val="both"/>
+      </w:pPr>
+      <w:r>
+        <w:t xml:space="preserve">Це є </w:t>
+      </w:r>
+      <w:r>
+        <w:rPr>
+          <w:b/>
+        </w:rPr>
+        <w:t>друга інтерполяційна формула Ньютона для інтерполювання</w:t>
+      </w:r>
+      <w:r>
+        <w:t xml:space="preserve"> </w:t>
+      </w:r>
+      <w:r>
+        <w:rPr>
+          <w:b/>
+        </w:rPr>
+        <w:t>назад</w:t>
+      </w:r>
+      <w:r>
+        <w:t>. У ній використовуються скінченні різниці, розміщені в діагональній таблиці різниць по діагоналі знизу вгору.</w:t>
+      </w:r>
+    </w:p>
+    <w:p>
+      <w:pPr>
+        <w:spacing w:line="288" w:lineRule="auto"/>
+        <w:ind w:firstLine="567"/>
+        <w:jc w:val="both"/>
+      </w:pPr>
+      <w:r>
+        <w:t>Оскільки інтерполяційні формули Лагранжа і Ньютона – різні форми запису інтерполяційного многочлена, то оцінки залишкових членів формул Ньютона будуть такими, як і для формули Лагранжа, побудованої за такими самими даними. Тому у повну похибку результату, знайденого за формулами Ньютона, крім похибки методу, входитиме неусувна похибка, а також похиб</w:t>
+      </w:r>
+      <w:r>
+        <w:softHyphen/>
+        <w:t>ка округлення.</w:t>
+      </w:r>
+    </w:p>
+    <w:p>
+      <w:pPr>
+        <w:pStyle w:val="Heading4"/>
+      </w:pPr>
+      <w:r>
+        <w:lastRenderedPageBreak/>
+        <w:t>Реалізація</w:t>
+      </w:r>
+    </w:p>
+    <w:p>
+      <w:pPr>
+        <w:pStyle w:val="Code"/>
+      </w:pPr>
+      <w:r>
+        <w:t># coding=utf-8</w:t>
+      </w:r>
+    </w:p>
+    <w:p>
+      <w:pPr>
+        <w:pStyle w:val="Code"/>
+      </w:pPr>
+      <w:r>
+        <w:t>from numpy import *</w:t>
+      </w:r>
+    </w:p>
+    <w:p>
+      <w:pPr>
+        <w:pStyle w:val="Code"/>
+      </w:pPr>
+    </w:p>
+    <w:p>
+      <w:pPr>
+        <w:pStyle w:val="Code"/>
+      </w:pPr>
+      <w:r>
+        <w:t>def func_diff(y, n, i):</w:t>
+      </w:r>
+    </w:p>
+    <w:p>
+      <w:pPr>
+        <w:pStyle w:val="Code"/>
+      </w:pPr>
+      <w:r>
+        <w:t xml:space="preserve">    def diff(n, i):</w:t>
+      </w:r>
+    </w:p>
+    <w:p>
+      <w:pPr>
+        <w:pStyle w:val="Code"/>
+      </w:pPr>
+      <w:r>
+        <w:t xml:space="preserve">        if n == 1:</w:t>
+      </w:r>
+    </w:p>
+    <w:p>
+      <w:pPr>
+        <w:pStyle w:val="Code"/>
+      </w:pPr>
+      <w:r>
+        <w:t xml:space="preserve">            return y[i+1] - y[i]</w:t>
+      </w:r>
+    </w:p>
+    <w:p>
+      <w:pPr>
+        <w:pStyle w:val="Code"/>
+      </w:pPr>
+      <w:r>
+        <w:t xml:space="preserve">        if n == 0:</w:t>
+      </w:r>
+    </w:p>
+    <w:p>
+      <w:pPr>
+        <w:pStyle w:val="Code"/>
+      </w:pPr>
+      <w:r>
+        <w:t xml:space="preserve">            return y[i]</w:t>
+      </w:r>
+    </w:p>
+    <w:p>
+      <w:pPr>
+        <w:pStyle w:val="Code"/>
+      </w:pPr>
+      <w:r>
+        <w:t xml:space="preserve">        return diff(n-1, i+1) - diff(n-1, i)</w:t>
+      </w:r>
+    </w:p>
+    <w:p>
+      <w:pPr>
+        <w:pStyle w:val="Code"/>
+      </w:pPr>
+    </w:p>
+    <w:p>
+      <w:pPr>
+        <w:pStyle w:val="Code"/>
+      </w:pPr>
+      <w:r>
+        <w:t xml:space="preserve">    return diff(n, i)</w:t>
+      </w:r>
+    </w:p>
+    <w:p>
+      <w:pPr>
+        <w:pStyle w:val="Code"/>
+      </w:pPr>
+    </w:p>
+    <w:p>
+      <w:pPr>
+        <w:pStyle w:val="Code"/>
+      </w:pPr>
+      <w:r>
+        <w:t>def newton1(x, y, point, degree):</w:t>
+      </w:r>
+    </w:p>
+    <w:p>
+      <w:pPr>
+        <w:pStyle w:val="Code"/>
+      </w:pPr>
+      <w:r>
+        <w:t xml:space="preserve">    h = x[1] - x[0]</w:t>
+      </w:r>
+    </w:p>
+    <w:p>
+      <w:pPr>
+        <w:pStyle w:val="Code"/>
+      </w:pPr>
+      <w:r>
+        <w:t xml:space="preserve">    q = (point - x[0])/h</w:t>
+      </w:r>
+    </w:p>
+    <w:p>
+      <w:pPr>
+        <w:pStyle w:val="Code"/>
+      </w:pPr>
+    </w:p>
+    <w:p>
+      <w:pPr>
+        <w:pStyle w:val="Code"/>
+      </w:pPr>
+      <w:r>
+        <w:t xml:space="preserve">    def item(n):</w:t>
+      </w:r>
+    </w:p>
+    <w:p>
+      <w:pPr>
+        <w:pStyle w:val="Code"/>
+      </w:pPr>
+      <w:r>
+        <w:t xml:space="preserve">        qq = q</w:t>
+      </w:r>
+    </w:p>
+    <w:p>
+      <w:pPr>
+        <w:pStyle w:val="Code"/>
+      </w:pPr>
+      <w:r>
+        <w:t xml:space="preserve">        for j in range(1, n):</w:t>
+      </w:r>
+    </w:p>
+    <w:p>
+      <w:pPr>
+        <w:pStyle w:val="Code"/>
+      </w:pPr>
+      <w:r>
+        <w:t xml:space="preserve">            qq *= (q - j + 1)</w:t>
+      </w:r>
+    </w:p>
+    <w:p>
+      <w:pPr>
+        <w:pStyle w:val="Code"/>
+      </w:pPr>
+      <w:r>
+        <w:t xml:space="preserve">        #print(n, "q:", qq, "diff:", func_diff(y, n, 0))</w:t>
+      </w:r>
+    </w:p>
+    <w:p>
+      <w:pPr>
+        <w:pStyle w:val="Code"/>
+      </w:pPr>
+      <w:r>
+        <w:t xml:space="preserve">        return (qq/math.factorial(n)) * func_diff(y, n, 0)</w:t>
+      </w:r>
+    </w:p>
+    <w:p>
+      <w:pPr>
+        <w:pStyle w:val="Code"/>
+      </w:pPr>
+    </w:p>
+    <w:p>
+      <w:pPr>
+        <w:pStyle w:val="Code"/>
+      </w:pPr>
+      <w:r>
+        <w:t xml:space="preserve">    return sum([y[0]] + [item(j) for j in range(1, degree + 1)])</w:t>
+      </w:r>
+    </w:p>
+    <w:p>
+      <w:pPr>
+        <w:pStyle w:val="Code"/>
+      </w:pPr>
+    </w:p>
+    <w:p>
+      <w:pPr>
+        <w:pStyle w:val="Code"/>
+      </w:pPr>
+      <w:r>
+        <w:t>def newton2(x, y, point, degree):</w:t>
+      </w:r>
+    </w:p>
+    <w:p>
+      <w:pPr>
+        <w:pStyle w:val="Code"/>
+      </w:pPr>
+      <w:r>
+        <w:t xml:space="preserve">    h = x[1] - x[0]</w:t>
+      </w:r>
+    </w:p>
+    <w:p>
+      <w:pPr>
+        <w:pStyle w:val="Code"/>
+      </w:pPr>
+      <w:r>
+        <w:t xml:space="preserve">    q = (point - x[-1])/h    </w:t>
+      </w:r>
+    </w:p>
+    <w:p>
+      <w:pPr>
+        <w:pStyle w:val="Code"/>
+      </w:pPr>
+    </w:p>
+    <w:p>
+      <w:pPr>
+        <w:pStyle w:val="Code"/>
+      </w:pPr>
+      <w:r>
+        <w:t xml:space="preserve">    def item(n):</w:t>
+      </w:r>
+    </w:p>
+    <w:p>
+      <w:pPr>
+        <w:pStyle w:val="Code"/>
+      </w:pPr>
+      <w:r>
+        <w:t xml:space="preserve">        qq = q</w:t>
+      </w:r>
+    </w:p>
+    <w:p>
+      <w:pPr>
+        <w:pStyle w:val="Code"/>
+      </w:pPr>
+      <w:r>
+        <w:t xml:space="preserve">        for j in range(1, n):</w:t>
+      </w:r>
+    </w:p>
+    <w:p>
+      <w:pPr>
+        <w:pStyle w:val="Code"/>
+      </w:pPr>
+      <w:r>
+        <w:t xml:space="preserve">            qq *= (q + j - 1)</w:t>
+      </w:r>
+    </w:p>
+    <w:p>
+      <w:pPr>
+        <w:pStyle w:val="Code"/>
+      </w:pPr>
+      <w:r>
+        <w:t xml:space="preserve">        #print(n, "q:", qq, "diff:", func_diff(y, n, degree-n))</w:t>
+      </w:r>
+    </w:p>
+    <w:p>
+      <w:pPr>
+        <w:pStyle w:val="Code"/>
+      </w:pPr>
+      <w:r>
+        <w:t xml:space="preserve">        return (qq/math.factorial(n)) * func_diff(y, n, degree-n)</w:t>
+      </w:r>
+    </w:p>
+    <w:p>
+      <w:pPr>
+        <w:pStyle w:val="Code"/>
+      </w:pPr>
+    </w:p>
+    <w:p>
+      <w:pPr>
+        <w:pStyle w:val="Code"/>
+      </w:pPr>
+      <w:r>
+        <w:t xml:space="preserve">    return sum([y[-1]] + [item(j) for j in range(1, degree + 1)])</w:t>
+      </w:r>
+    </w:p>
+    <w:p>
+      <w:pPr>
+        <w:rPr>
+          <w:lang w:val="en-US"/>
+        </w:rPr>
+      </w:pPr>
+    </w:p>
+    <w:p>
+      <w:pPr>
         <w:autoSpaceDE w:val="0"/>
         <w:autoSpaceDN w:val="0"/>
         <w:adjustRightInd w:val="0"/>
@@ -564,64 +1240,749 @@
         <w:ind w:firstLine="0"/>
         <w:jc w:val="center"/>
         <w:rPr>
-          <w:rFonts w:cs="Times New Roman"/>
+          <w:rFonts w:ascii="Times New Roman" w:hAnsi="Times New Roman" w:cs="Times New Roman"/>
           <w:kern w:val="0"/>
+          <w:sz w:val="28"/>
           <w:szCs w:val="28"/>
         </w:rPr>
       </w:pPr>
     </w:p>
     <w:p>
       <w:pPr>
-        <w:ind w:firstLine="0"/>
-      </w:pPr>
-    </w:p>
-    <w:p>
-      <w:pPr>
-        <w:pStyle w:val="Heading2"/>
-      </w:pPr>
-      <w:r>
-        <w:t>Завдання 1</w:t>
-      </w:r>
-    </w:p>
-    <w:p>
-      <w:pPr>
+        <w:pStyle w:val="Heading3"/>
+      </w:pPr>
+      <w:proofErr w:type="spellStart"/>
+      <w:r>
         <w:rPr>
           <w:lang w:val="en-US"/>
         </w:rPr>
-      </w:pPr>
-      <w:r>
-        <w:t xml:space="preserve">Розв'язати систему лінійних алгебраїчних рівнянь методом Гаусса за схемою Халецького наведену у Додатку 1 згідно варіанту індивідуального завдання отриманого у викладача. Навести хід розв’язку. </w:t>
-      </w:r>
-      <w:r>
-        <w:t xml:space="preserve">Здійснити перевірку розв’язку СЛАР за допомогою 2 ітерацій методом простої ітерації. </w:t>
-      </w:r>
-      <w:r>
-        <w:t xml:space="preserve">Написати програму. </w:t>
-      </w:r>
-    </w:p>
-    <w:p>
-      <w:pPr>
-        <w:autoSpaceDE w:val="0"/>
-        <w:autoSpaceDN w:val="0"/>
-        <w:adjustRightInd w:val="0"/>
-        <w:spacing w:before="0" w:after="0" w:line="240" w:lineRule="auto"/>
-        <w:ind w:firstLine="0"/>
-        <w:rPr>
-          <w:rFonts w:ascii="Consolas" w:hAnsi="Consolas" w:cs="Consolas"/>
-          <w:kern w:val="0"/>
-          <w:szCs w:val="24"/>
+        <w:t>Сплайн-iнтерполяцiя</w:t>
+      </w:r>
+      <w:proofErr w:type="spellEnd"/>
+      <w:r>
+        <w:rPr>
           <w:lang w:val="en-US"/>
         </w:rPr>
-      </w:pPr>
+        <w:t xml:space="preserve">. </w:t>
+      </w:r>
+      <w:proofErr w:type="spellStart"/>
+      <w:r>
+        <w:rPr>
+          <w:lang w:val="en-US"/>
+        </w:rPr>
+        <w:t>Програмна</w:t>
+      </w:r>
+      <w:proofErr w:type="spellEnd"/>
+      <w:r>
+        <w:rPr>
+          <w:lang w:val="en-US"/>
+        </w:rPr>
+        <w:t xml:space="preserve"> </w:t>
+      </w:r>
+      <w:proofErr w:type="spellStart"/>
+      <w:r>
+        <w:rPr>
+          <w:lang w:val="en-US"/>
+        </w:rPr>
+        <w:t>реалізація</w:t>
+      </w:r>
+      <w:proofErr w:type="spellEnd"/>
+      <w:r>
+        <w:rPr>
+          <w:lang w:val="en-US"/>
+        </w:rPr>
+        <w:t xml:space="preserve"> (</w:t>
+      </w:r>
+      <w:r>
+        <w:t>14)</w:t>
+      </w:r>
+    </w:p>
+    <w:p>
+      <w:proofErr w:type="spellStart"/>
+      <w:r>
+        <w:rPr>
+          <w:b/>
+          <w:bCs/>
+        </w:rPr>
+        <w:t>Сплайн</w:t>
+      </w:r>
+      <w:proofErr w:type="spellEnd"/>
+      <w:r>
+        <w:t xml:space="preserve"> (</w:t>
+      </w:r>
+      <w:proofErr w:type="spellStart"/>
+      <w:r>
+        <w:fldChar w:fldCharType="begin"/>
+      </w:r>
+      <w:r>
+        <w:instrText xml:space="preserve"> HYPERLINK "https://uk.wikipedia.org/wiki/%D0%90%D0%BD%D0%B3%D0%BB%D1%96%D0%B9%D1%81%D1%8C%D0%BA%D0%B0_%D0%BC%D0%BE%D0%B2%D0%B0" \o "Англійська мова" </w:instrText>
+      </w:r>
+      <w:r>
+        <w:fldChar w:fldCharType="separate"/>
+      </w:r>
+      <w:r>
+        <w:rPr>
+          <w:rStyle w:val="Hyperlink"/>
+        </w:rPr>
+        <w:t>англ</w:t>
+      </w:r>
+      <w:proofErr w:type="spellEnd"/>
+      <w:r>
+        <w:rPr>
+          <w:rStyle w:val="Hyperlink"/>
+        </w:rPr>
+        <w:t>.</w:t>
+      </w:r>
+      <w:r>
+        <w:rPr>
+          <w:rStyle w:val="Hyperlink"/>
+        </w:rPr>
+        <w:fldChar w:fldCharType="end"/>
+      </w:r>
+      <w:r>
+        <w:t xml:space="preserve"> </w:t>
+      </w:r>
+      <w:r>
+        <w:rPr>
+          <w:i/>
+          <w:iCs/>
+          <w:lang w:val="en"/>
+        </w:rPr>
+        <w:t>spline</w:t>
+      </w:r>
+      <w:r>
+        <w:t xml:space="preserve"> — планка, рейка) — </w:t>
+      </w:r>
+      <w:hyperlink r:id="rId24" w:tooltip="Функція (математика)" w:history="1">
+        <w:r>
+          <w:rPr>
+            <w:rStyle w:val="Hyperlink"/>
+          </w:rPr>
+          <w:t>функція</w:t>
+        </w:r>
+      </w:hyperlink>
+      <w:r>
+        <w:t xml:space="preserve">, </w:t>
+      </w:r>
+      <w:hyperlink r:id="rId25" w:tooltip="Область визначення" w:history="1">
+        <w:r>
+          <w:rPr>
+            <w:rStyle w:val="Hyperlink"/>
+          </w:rPr>
+          <w:t>область визначення</w:t>
+        </w:r>
+      </w:hyperlink>
+      <w:r>
+        <w:t xml:space="preserve"> якої розбита на шматки, на кожному зі шматків функція є деяким </w:t>
+      </w:r>
+      <w:hyperlink r:id="rId26" w:tooltip="Поліном" w:history="1">
+        <w:r>
+          <w:rPr>
+            <w:rStyle w:val="Hyperlink"/>
+          </w:rPr>
+          <w:t>поліномом</w:t>
+        </w:r>
+      </w:hyperlink>
+      <w:r>
+        <w:t xml:space="preserve"> (многочленом).</w:t>
+      </w:r>
+    </w:p>
+    <w:p>
+      <w:r>
+        <w:t xml:space="preserve">Максимальний степінь поліномів в </w:t>
+      </w:r>
+      <w:proofErr w:type="spellStart"/>
+      <w:r>
+        <w:t>сплайні</w:t>
+      </w:r>
+      <w:proofErr w:type="spellEnd"/>
+      <w:r>
+        <w:t xml:space="preserve"> називається </w:t>
+      </w:r>
+      <w:r>
+        <w:rPr>
+          <w:b/>
+          <w:bCs/>
+        </w:rPr>
+        <w:t xml:space="preserve">степенем </w:t>
+      </w:r>
+      <w:proofErr w:type="spellStart"/>
+      <w:r>
+        <w:rPr>
+          <w:b/>
+          <w:bCs/>
+        </w:rPr>
+        <w:t>сплайна</w:t>
+      </w:r>
+      <w:proofErr w:type="spellEnd"/>
+      <w:r>
+        <w:t xml:space="preserve">. Різниця між степенем </w:t>
+      </w:r>
+      <w:proofErr w:type="spellStart"/>
+      <w:r>
+        <w:t>сплайна</w:t>
+      </w:r>
+      <w:proofErr w:type="spellEnd"/>
+      <w:r>
+        <w:t xml:space="preserve"> і його </w:t>
+      </w:r>
+      <w:hyperlink r:id="rId27" w:tooltip="Гладка функція" w:history="1">
+        <w:r>
+          <w:rPr>
+            <w:rStyle w:val="Hyperlink"/>
+          </w:rPr>
+          <w:t>гладкістю</w:t>
+        </w:r>
+      </w:hyperlink>
+      <w:r>
+        <w:t xml:space="preserve"> називається </w:t>
+      </w:r>
+      <w:r>
+        <w:rPr>
+          <w:b/>
+          <w:bCs/>
+        </w:rPr>
+        <w:t xml:space="preserve">дефектом </w:t>
+      </w:r>
+      <w:proofErr w:type="spellStart"/>
+      <w:r>
+        <w:rPr>
+          <w:b/>
+          <w:bCs/>
+        </w:rPr>
+        <w:t>сплайна</w:t>
+      </w:r>
+      <w:proofErr w:type="spellEnd"/>
+      <w:r>
+        <w:t>.</w:t>
+      </w:r>
+    </w:p>
+    <w:p>
+      <w:pPr>
+        <w:rPr>
+          <w:lang w:val="ru-RU"/>
+        </w:rPr>
+      </w:pPr>
+      <w:r>
+        <w:rPr>
+          <w:lang w:val="ru-RU"/>
+        </w:rPr>
+        <w:lastRenderedPageBreak/>
+        <w:t>Основна ідея застосування сплайнів полягає в наступному. Інтервал, на якому відновлюють функцію розбивають на підінтервали, на кожному з який функцію задають поліномом достатньо низького степені і забезпечують неперервність кривої в точках “склейки” шляхом прирівняння значень поліномів на межах підінтервалів.</w:t>
+      </w:r>
+    </w:p>
+    <w:p>
+      <w:pPr>
+        <w:pStyle w:val="BodyTextIndent"/>
+        <w:jc w:val="center"/>
+      </w:pPr>
+      <w:r>
+        <w:rPr>
+          <w:noProof/>
+          <w:sz w:val="27"/>
+          <w:szCs w:val="27"/>
+          <w:lang w:val="en-US"/>
+        </w:rPr>
+        <w:drawing>
+          <wp:inline distT="0" distB="0" distL="0" distR="0" wp14:anchorId="3AFD9208" wp14:editId="10B49909">
+            <wp:extent cx="4314825" cy="1628775"/>
+            <wp:effectExtent l="0" t="0" r="9525" b="9525"/>
+            <wp:docPr id="2" name="Picture 2" descr="http://posibnyky.vntu.edu.ua/k_g/zmg1/zmg/f144/17.gif"/>
+            <wp:cNvGraphicFramePr>
+              <a:graphicFrameLocks xmlns:a="http://schemas.openxmlformats.org/drawingml/2006/main" noChangeAspect="1"/>
+            </wp:cNvGraphicFramePr>
+            <a:graphic xmlns:a="http://schemas.openxmlformats.org/drawingml/2006/main">
+              <a:graphicData uri="http://schemas.openxmlformats.org/drawingml/2006/picture">
+                <pic:pic xmlns:pic="http://schemas.openxmlformats.org/drawingml/2006/picture">
+                  <pic:nvPicPr>
+                    <pic:cNvPr id="0" name="Picture 435" descr="http://posibnyky.vntu.edu.ua/k_g/zmg1/zmg/f144/17.gif"/>
+                    <pic:cNvPicPr>
+                      <a:picLocks noChangeAspect="1" noChangeArrowheads="1"/>
+                    </pic:cNvPicPr>
+                  </pic:nvPicPr>
+                  <pic:blipFill>
+                    <a:blip r:embed="rId28">
+                      <a:extLst>
+                        <a:ext uri="{28A0092B-C50C-407E-A947-70E740481C1C}">
+                          <a14:useLocalDpi xmlns:a14="http://schemas.microsoft.com/office/drawing/2010/main" val="0"/>
+                        </a:ext>
+                      </a:extLst>
+                    </a:blip>
+                    <a:srcRect/>
+                    <a:stretch>
+                      <a:fillRect/>
+                    </a:stretch>
+                  </pic:blipFill>
+                  <pic:spPr bwMode="auto">
+                    <a:xfrm>
+                      <a:off x="0" y="0"/>
+                      <a:ext cx="4314825" cy="1628775"/>
+                    </a:xfrm>
+                    <a:prstGeom prst="rect">
+                      <a:avLst/>
+                    </a:prstGeom>
+                    <a:noFill/>
+                    <a:ln>
+                      <a:noFill/>
+                    </a:ln>
+                  </pic:spPr>
+                </pic:pic>
+              </a:graphicData>
+            </a:graphic>
+          </wp:inline>
+        </w:drawing>
+      </w:r>
+    </w:p>
+    <w:p>
+      <w:pPr>
+        <w:jc w:val="center"/>
+        <w:rPr>
+          <w:i/>
+        </w:rPr>
+      </w:pPr>
+      <w:r>
+        <w:rPr>
+          <w:i/>
+          <w:lang w:val="ru-RU"/>
+        </w:rPr>
+        <w:t>Відновлення сигналу за допомогою сплайнів.</w:t>
+      </w:r>
+    </w:p>
+    <w:p>
+      <w:r>
+        <w:rPr>
+          <w:lang w:val="ru-RU"/>
+        </w:rPr>
+        <w:t xml:space="preserve">При цьому важливою умовою є також неперервність декількох похідних. Таким чином, сплайном </w:t>
+      </w:r>
+      <w:proofErr w:type="spellStart"/>
+      <w:r>
+        <w:rPr>
+          <w:i/>
+          <w:sz w:val="36"/>
+          <w:szCs w:val="36"/>
+        </w:rPr>
+        <w:t>P</w:t>
+      </w:r>
+      <w:r>
+        <w:rPr>
+          <w:i/>
+          <w:sz w:val="36"/>
+          <w:szCs w:val="36"/>
+          <w:vertAlign w:val="subscript"/>
+        </w:rPr>
+        <w:t>n</w:t>
+      </w:r>
+      <w:proofErr w:type="spellEnd"/>
+      <w:r>
+        <w:rPr>
+          <w:i/>
+          <w:szCs w:val="20"/>
+          <w:lang w:val="ru-RU"/>
+        </w:rPr>
+        <w:t xml:space="preserve"> </w:t>
+      </w:r>
+      <w:r>
+        <w:rPr>
+          <w:lang w:val="ru-RU"/>
+        </w:rPr>
+        <w:t xml:space="preserve">називають сукупність багаточленів </w:t>
+      </w:r>
+      <w:proofErr w:type="spellStart"/>
+      <w:r>
+        <w:rPr>
+          <w:i/>
+          <w:sz w:val="36"/>
+          <w:szCs w:val="36"/>
+        </w:rPr>
+        <w:t>P</w:t>
+      </w:r>
+      <w:r>
+        <w:rPr>
+          <w:i/>
+          <w:sz w:val="36"/>
+          <w:szCs w:val="36"/>
+          <w:vertAlign w:val="subscript"/>
+        </w:rPr>
+        <w:t>ni</w:t>
+      </w:r>
+      <w:proofErr w:type="spellEnd"/>
+      <w:r>
+        <w:rPr>
+          <w:i/>
+          <w:szCs w:val="20"/>
+          <w:vertAlign w:val="subscript"/>
+          <w:lang w:val="ru-RU"/>
+        </w:rPr>
+        <w:t xml:space="preserve"> </w:t>
+      </w:r>
+      <w:r>
+        <w:rPr>
+          <w:lang w:val="ru-RU"/>
+        </w:rPr>
+        <w:t xml:space="preserve">ступеня </w:t>
+      </w:r>
+      <w:r>
+        <w:rPr>
+          <w:i/>
+          <w:sz w:val="36"/>
+          <w:szCs w:val="36"/>
+        </w:rPr>
+        <w:t>n</w:t>
+      </w:r>
+      <w:r>
+        <w:rPr>
+          <w:lang w:val="ru-RU"/>
+        </w:rPr>
+        <w:t xml:space="preserve">, заданих на </w:t>
+      </w:r>
+      <w:r>
+        <w:rPr>
+          <w:i/>
+          <w:sz w:val="36"/>
+          <w:szCs w:val="36"/>
+        </w:rPr>
+        <w:t>i</w:t>
+      </w:r>
+      <w:r>
+        <w:rPr>
+          <w:lang w:val="ru-RU"/>
+        </w:rPr>
+        <w:t>-тому кроці дискретизації ,які задовольняють умові</w:t>
+      </w:r>
+      <w:r>
+        <w:t xml:space="preserve">  </w:t>
+      </w:r>
+    </w:p>
+    <w:p>
+      <w:pPr>
+        <w:pStyle w:val="BodyTextIndent"/>
+        <w:spacing w:line="480" w:lineRule="auto"/>
+        <w:jc w:val="center"/>
+      </w:pPr>
+      <w:proofErr w:type="spellStart"/>
+      <w:proofErr w:type="gramStart"/>
+      <w:r>
+        <w:rPr>
+          <w:i/>
+          <w:iCs/>
+          <w:sz w:val="36"/>
+          <w:szCs w:val="36"/>
+          <w:lang w:val="en-GB"/>
+        </w:rPr>
+        <w:t>P</w:t>
+      </w:r>
+      <w:r>
+        <w:rPr>
+          <w:i/>
+          <w:iCs/>
+          <w:sz w:val="36"/>
+          <w:szCs w:val="36"/>
+          <w:vertAlign w:val="subscript"/>
+          <w:lang w:val="en-GB"/>
+        </w:rPr>
+        <w:t>ni</w:t>
+      </w:r>
+      <w:proofErr w:type="spellEnd"/>
+      <w:r>
+        <w:rPr>
+          <w:i/>
+          <w:iCs/>
+          <w:sz w:val="36"/>
+          <w:szCs w:val="36"/>
+          <w:lang w:val="en-GB"/>
+        </w:rPr>
+        <w:t>(</w:t>
+      </w:r>
+      <w:proofErr w:type="spellStart"/>
+      <w:proofErr w:type="gramEnd"/>
+      <w:r>
+        <w:rPr>
+          <w:i/>
+          <w:iCs/>
+          <w:sz w:val="36"/>
+          <w:szCs w:val="36"/>
+          <w:lang w:val="en-GB"/>
+        </w:rPr>
+        <w:t>t</w:t>
+      </w:r>
+      <w:r>
+        <w:rPr>
+          <w:i/>
+          <w:iCs/>
+          <w:sz w:val="36"/>
+          <w:szCs w:val="36"/>
+          <w:vertAlign w:val="subscript"/>
+          <w:lang w:val="en-GB"/>
+        </w:rPr>
+        <w:t>i</w:t>
+      </w:r>
+      <w:proofErr w:type="spellEnd"/>
+      <w:r>
+        <w:rPr>
+          <w:i/>
+          <w:iCs/>
+          <w:sz w:val="36"/>
+          <w:szCs w:val="36"/>
+          <w:lang w:val="en-GB"/>
+        </w:rPr>
+        <w:t xml:space="preserve">) = </w:t>
+      </w:r>
+      <w:proofErr w:type="spellStart"/>
+      <w:r>
+        <w:rPr>
+          <w:i/>
+          <w:iCs/>
+          <w:sz w:val="36"/>
+          <w:szCs w:val="36"/>
+          <w:lang w:val="en-GB"/>
+        </w:rPr>
+        <w:t>P</w:t>
+      </w:r>
+      <w:r>
+        <w:rPr>
+          <w:i/>
+          <w:iCs/>
+          <w:sz w:val="36"/>
+          <w:szCs w:val="36"/>
+          <w:vertAlign w:val="subscript"/>
+          <w:lang w:val="en-GB"/>
+        </w:rPr>
+        <w:t>n</w:t>
+      </w:r>
+      <w:proofErr w:type="spellEnd"/>
+      <w:r>
+        <w:rPr>
+          <w:i/>
+          <w:iCs/>
+          <w:sz w:val="36"/>
+          <w:szCs w:val="36"/>
+          <w:vertAlign w:val="subscript"/>
+          <w:lang w:val="en-GB"/>
+        </w:rPr>
+        <w:t>(i-1)</w:t>
+      </w:r>
+      <w:r>
+        <w:rPr>
+          <w:i/>
+          <w:iCs/>
+          <w:sz w:val="36"/>
+          <w:szCs w:val="36"/>
+          <w:lang w:val="en-GB"/>
+        </w:rPr>
+        <w:t>(</w:t>
+      </w:r>
+      <w:proofErr w:type="spellStart"/>
+      <w:r>
+        <w:rPr>
+          <w:i/>
+          <w:iCs/>
+          <w:sz w:val="36"/>
+          <w:szCs w:val="36"/>
+          <w:lang w:val="en-GB"/>
+        </w:rPr>
+        <w:t>t</w:t>
+      </w:r>
+      <w:r>
+        <w:rPr>
+          <w:i/>
+          <w:iCs/>
+          <w:sz w:val="36"/>
+          <w:szCs w:val="36"/>
+          <w:vertAlign w:val="subscript"/>
+          <w:lang w:val="en-GB"/>
+        </w:rPr>
+        <w:t>i</w:t>
+      </w:r>
+      <w:proofErr w:type="spellEnd"/>
+      <w:r>
+        <w:rPr>
+          <w:i/>
+          <w:iCs/>
+          <w:sz w:val="36"/>
+          <w:szCs w:val="36"/>
+          <w:lang w:val="en-GB"/>
+        </w:rPr>
+        <w:t>)</w:t>
+      </w:r>
+      <w:r>
+        <w:rPr>
+          <w:sz w:val="36"/>
+          <w:szCs w:val="36"/>
+          <w:lang w:val="en-GB"/>
+        </w:rPr>
+        <w:t xml:space="preserve">, </w:t>
+      </w:r>
+    </w:p>
+    <w:p>
+      <w:r>
+        <w:rPr>
+          <w:lang w:val="ru-RU"/>
+        </w:rPr>
+        <w:t xml:space="preserve">тобто ступеня </w:t>
+      </w:r>
+      <w:r>
+        <w:rPr>
+          <w:i/>
+          <w:iCs/>
+          <w:sz w:val="36"/>
+          <w:szCs w:val="36"/>
+          <w:lang w:val="ru-RU"/>
+        </w:rPr>
+        <w:t>n</w:t>
+      </w:r>
+      <w:r>
+        <w:rPr>
+          <w:i/>
+          <w:szCs w:val="20"/>
+          <w:lang w:val="ru-RU"/>
+        </w:rPr>
+        <w:t xml:space="preserve"> </w:t>
+      </w:r>
+      <w:r>
+        <w:rPr>
+          <w:lang w:val="ru-RU"/>
+        </w:rPr>
+        <w:t xml:space="preserve">сплайн- функціями, складеними з «шматочків» багаточленів даного ступеня, що сполучені так, щоб функція, що утворилася, була безперервною і мала декілька неперервних похідних. </w:t>
+      </w:r>
+    </w:p>
+    <w:p>
+      <w:r>
+        <w:rPr>
+          <w:lang w:val="ru-RU"/>
+        </w:rPr>
+        <w:t>Таким чином, сплайн є кусочно-поліноміальною функцією. Сплайн нульового степеня збігається зі східчасто-інтерпольованою функцією, а сплайн першого степеня - із лінійно-інтерпольованою.</w:t>
+      </w:r>
+      <w:r>
+        <w:rPr>
+          <w:lang w:val="en-US"/>
+        </w:rPr>
+        <w:t xml:space="preserve"> </w:t>
+      </w:r>
+      <w:r>
+        <w:rPr>
+          <w:lang w:val="ru-RU"/>
+        </w:rPr>
+        <w:t xml:space="preserve"> Слід зазначити, що сплайни другого і більш високого степеня не будуть збігатися з інтерполяційними поліномами відповідних степенів. </w:t>
+      </w:r>
+    </w:p>
+    <w:p>
+      <w:pPr>
+        <w:pStyle w:val="Heading4"/>
+      </w:pPr>
+      <w:r>
+        <w:t>Приклад</w:t>
+      </w:r>
+    </w:p>
+    <w:p>
+      <w:pPr>
+        <w:pStyle w:val="Code"/>
+      </w:pPr>
+      <w:r>
+        <w:t>from utils import *</w:t>
+      </w:r>
+    </w:p>
+    <w:p>
+      <w:pPr>
+        <w:pStyle w:val="Code"/>
+      </w:pPr>
+      <w:r>
+        <w:t>from pylab import *</w:t>
+      </w:r>
+    </w:p>
+    <w:p>
+      <w:pPr>
+        <w:pStyle w:val="Code"/>
+      </w:pPr>
+      <w:r>
+        <w:t>from numpy import *</w:t>
+      </w:r>
+    </w:p>
+    <w:p>
+      <w:pPr>
+        <w:pStyle w:val="Code"/>
+      </w:pPr>
+      <w:r>
+        <w:lastRenderedPageBreak/>
+        <w:t>from scipy.interpolate import interp1d</w:t>
+      </w:r>
+    </w:p>
+    <w:p>
+      <w:pPr>
+        <w:pStyle w:val="Code"/>
+      </w:pPr>
+    </w:p>
+    <w:p>
+      <w:pPr>
+        <w:pStyle w:val="Code"/>
+      </w:pPr>
+      <w:r>
+        <w:t>x = linspace(0, 10, 10)</w:t>
+      </w:r>
+    </w:p>
+    <w:p>
+      <w:pPr>
+        <w:pStyle w:val="Code"/>
+      </w:pPr>
+      <w:r>
+        <w:t>y = cos(-x**2/8.0)</w:t>
+      </w:r>
+    </w:p>
+    <w:p>
+      <w:pPr>
+        <w:pStyle w:val="Code"/>
+      </w:pPr>
+      <w:r>
+        <w:t>f = interp1d(x, y)</w:t>
+      </w:r>
+    </w:p>
+    <w:p>
+      <w:pPr>
+        <w:pStyle w:val="Code"/>
+      </w:pPr>
+      <w:r>
+        <w:t>f2 = interp1d(x, y, kind='cubic')</w:t>
+      </w:r>
+    </w:p>
+    <w:p>
+      <w:pPr>
+        <w:pStyle w:val="Code"/>
+      </w:pPr>
+    </w:p>
+    <w:p>
+      <w:pPr>
+        <w:pStyle w:val="Code"/>
+      </w:pPr>
+      <w:r>
+        <w:t>xnew = linspace(0, 10, 40)</w:t>
+      </w:r>
+    </w:p>
+    <w:p>
+      <w:pPr>
+        <w:pStyle w:val="Code"/>
+      </w:pPr>
+      <w:r>
+        <w:t>plot(x,y,'o',xnew,f(xnew),'-', xnew, f2(xnew),'--')</w:t>
+      </w:r>
+    </w:p>
+    <w:p>
+      <w:pPr>
+        <w:pStyle w:val="Code"/>
+      </w:pPr>
+      <w:r>
+        <w:t>legend(['Данні', 'Лінійна', 'Кубічна'], loc='best')</w:t>
+      </w:r>
+    </w:p>
+    <w:p>
       <w:r>
         <w:rPr>
           <w:noProof/>
           <w:lang w:val="en-US"/>
         </w:rPr>
         <w:drawing>
-          <wp:inline distT="0" distB="0" distL="0" distR="0" wp14:anchorId="6B62C04C" wp14:editId="7392DEC6">
-            <wp:extent cx="6119495" cy="2813050"/>
-            <wp:effectExtent l="0" t="0" r="0" b="6350"/>
+          <wp:inline distT="0" distB="0" distL="0" distR="0" wp14:anchorId="1653962D" wp14:editId="1FB4F60C">
+            <wp:extent cx="4781550" cy="3190875"/>
+            <wp:effectExtent l="0" t="0" r="0" b="9525"/>
             <wp:docPr id="1" name="Picture 1"/>
             <wp:cNvGraphicFramePr>
               <a:graphicFrameLocks xmlns:a="http://schemas.openxmlformats.org/drawingml/2006/main" noChangeAspect="1"/>
@@ -634,7 +1995,7 @@
                     <pic:cNvPicPr/>
                   </pic:nvPicPr>
                   <pic:blipFill>
-                    <a:blip r:embed="rId8"/>
+                    <a:blip r:embed="rId29"/>
                     <a:stretch>
                       <a:fillRect/>
                     </a:stretch>
@@ -642,7 +2003,7 @@
                   <pic:spPr>
                     <a:xfrm>
                       <a:off x="0" y="0"/>
-                      <a:ext cx="6119495" cy="2813050"/>
+                      <a:ext cx="4781550" cy="3190875"/>
                     </a:xfrm>
                     <a:prstGeom prst="rect">
                       <a:avLst/>
@@ -657,39 +2018,2011 @@
     </w:p>
     <w:p>
       <w:pPr>
-        <w:autoSpaceDE w:val="0"/>
-        <w:autoSpaceDN w:val="0"/>
-        <w:adjustRightInd w:val="0"/>
-        <w:spacing w:before="0" w:after="0" w:line="240" w:lineRule="auto"/>
-        <w:ind w:firstLine="0"/>
-        <w:rPr>
-          <w:rFonts w:ascii="Consolas" w:hAnsi="Consolas" w:cs="Consolas"/>
-          <w:kern w:val="0"/>
-          <w:szCs w:val="24"/>
-          <w:lang w:val="en-US"/>
-        </w:rPr>
-      </w:pPr>
-    </w:p>
-    <w:p>
-      <w:pPr>
-        <w:autoSpaceDE w:val="0"/>
-        <w:autoSpaceDN w:val="0"/>
-        <w:adjustRightInd w:val="0"/>
-        <w:spacing w:before="0" w:after="0" w:line="240" w:lineRule="auto"/>
-        <w:ind w:firstLine="0"/>
-        <w:rPr>
-          <w:rFonts w:ascii="Consolas" w:hAnsi="Consolas" w:cs="Consolas"/>
-          <w:kern w:val="0"/>
-          <w:szCs w:val="24"/>
-          <w:lang w:val="en-US"/>
-        </w:rPr>
-      </w:pPr>
+        <w:pStyle w:val="Heading4"/>
+      </w:pPr>
+      <w:r>
+        <w:t>Реалізація</w:t>
+      </w:r>
+    </w:p>
+    <w:p>
+      <w:pPr>
+        <w:pStyle w:val="Code"/>
+      </w:pPr>
+      <w:proofErr w:type="spellStart"/>
+      <w:r>
+        <w:t>from</w:t>
+      </w:r>
+      <w:proofErr w:type="spellEnd"/>
+      <w:r>
+        <w:t xml:space="preserve"> </w:t>
+      </w:r>
+      <w:proofErr w:type="spellStart"/>
+      <w:r>
+        <w:t>pylab</w:t>
+      </w:r>
+      <w:proofErr w:type="spellEnd"/>
+      <w:r>
+        <w:t xml:space="preserve"> </w:t>
+      </w:r>
+      <w:proofErr w:type="spellStart"/>
+      <w:r>
+        <w:t>import</w:t>
+      </w:r>
+      <w:proofErr w:type="spellEnd"/>
+      <w:r>
+        <w:t xml:space="preserve"> </w:t>
+      </w:r>
+      <w:proofErr w:type="spellStart"/>
+      <w:r>
+        <w:t>arange</w:t>
+      </w:r>
+      <w:proofErr w:type="spellEnd"/>
+    </w:p>
+    <w:p>
+      <w:pPr>
+        <w:pStyle w:val="Code"/>
+      </w:pPr>
+      <w:proofErr w:type="spellStart"/>
+      <w:r>
+        <w:t>from</w:t>
+      </w:r>
+      <w:proofErr w:type="spellEnd"/>
+      <w:r>
+        <w:t xml:space="preserve"> </w:t>
+      </w:r>
+      <w:proofErr w:type="spellStart"/>
+      <w:r>
+        <w:t>numpy</w:t>
+      </w:r>
+      <w:proofErr w:type="spellEnd"/>
+      <w:r>
+        <w:t xml:space="preserve"> </w:t>
+      </w:r>
+      <w:proofErr w:type="spellStart"/>
+      <w:r>
+        <w:t>import</w:t>
+      </w:r>
+      <w:proofErr w:type="spellEnd"/>
+      <w:r>
+        <w:t xml:space="preserve"> *</w:t>
+      </w:r>
+    </w:p>
+    <w:p>
+      <w:pPr>
+        <w:pStyle w:val="Code"/>
+      </w:pPr>
+      <w:proofErr w:type="spellStart"/>
+      <w:r>
+        <w:t>from</w:t>
+      </w:r>
+      <w:proofErr w:type="spellEnd"/>
+      <w:r>
+        <w:t xml:space="preserve"> </w:t>
+      </w:r>
+      <w:proofErr w:type="spellStart"/>
+      <w:r>
+        <w:t>math</w:t>
+      </w:r>
+      <w:proofErr w:type="spellEnd"/>
+      <w:r>
+        <w:t xml:space="preserve"> </w:t>
+      </w:r>
+      <w:proofErr w:type="spellStart"/>
+      <w:r>
+        <w:t>import</w:t>
+      </w:r>
+      <w:proofErr w:type="spellEnd"/>
+      <w:r>
+        <w:t xml:space="preserve"> e</w:t>
+      </w:r>
+    </w:p>
+    <w:p>
+      <w:pPr>
+        <w:pStyle w:val="Code"/>
+      </w:pPr>
+      <w:proofErr w:type="spellStart"/>
+      <w:r>
+        <w:t>from</w:t>
+      </w:r>
+      <w:proofErr w:type="spellEnd"/>
+      <w:r>
+        <w:t xml:space="preserve"> </w:t>
+      </w:r>
+      <w:proofErr w:type="spellStart"/>
+      <w:r>
+        <w:t>math</w:t>
+      </w:r>
+      <w:proofErr w:type="spellEnd"/>
+      <w:r>
+        <w:t xml:space="preserve"> </w:t>
+      </w:r>
+      <w:proofErr w:type="spellStart"/>
+      <w:r>
+        <w:t>import</w:t>
+      </w:r>
+      <w:proofErr w:type="spellEnd"/>
+      <w:r>
+        <w:t xml:space="preserve"> </w:t>
+      </w:r>
+      <w:proofErr w:type="spellStart"/>
+      <w:r>
+        <w:t>pi</w:t>
+      </w:r>
+      <w:proofErr w:type="spellEnd"/>
+    </w:p>
+    <w:p>
+      <w:pPr>
+        <w:pStyle w:val="Code"/>
+      </w:pPr>
+      <w:proofErr w:type="spellStart"/>
+      <w:r>
+        <w:t>from</w:t>
+      </w:r>
+      <w:proofErr w:type="spellEnd"/>
+      <w:r>
+        <w:t xml:space="preserve"> </w:t>
+      </w:r>
+      <w:proofErr w:type="spellStart"/>
+      <w:r>
+        <w:t>math</w:t>
+      </w:r>
+      <w:proofErr w:type="spellEnd"/>
+      <w:r>
+        <w:t xml:space="preserve"> </w:t>
+      </w:r>
+      <w:proofErr w:type="spellStart"/>
+      <w:r>
+        <w:t>import</w:t>
+      </w:r>
+      <w:proofErr w:type="spellEnd"/>
+      <w:r>
+        <w:t xml:space="preserve"> </w:t>
+      </w:r>
+      <w:proofErr w:type="spellStart"/>
+      <w:r>
+        <w:t>sin</w:t>
+      </w:r>
+      <w:proofErr w:type="spellEnd"/>
+    </w:p>
+    <w:p>
+      <w:pPr>
+        <w:pStyle w:val="Code"/>
+      </w:pPr>
+      <w:proofErr w:type="spellStart"/>
+      <w:r>
+        <w:t>from</w:t>
+      </w:r>
+      <w:proofErr w:type="spellEnd"/>
+      <w:r>
+        <w:t xml:space="preserve"> </w:t>
+      </w:r>
+      <w:proofErr w:type="spellStart"/>
+      <w:r>
+        <w:t>math</w:t>
+      </w:r>
+      <w:proofErr w:type="spellEnd"/>
+      <w:r>
+        <w:t xml:space="preserve"> </w:t>
+      </w:r>
+      <w:proofErr w:type="spellStart"/>
+      <w:r>
+        <w:t>import</w:t>
+      </w:r>
+      <w:proofErr w:type="spellEnd"/>
+      <w:r>
+        <w:t xml:space="preserve"> </w:t>
+      </w:r>
+      <w:proofErr w:type="spellStart"/>
+      <w:r>
+        <w:t>cos</w:t>
+      </w:r>
+      <w:proofErr w:type="spellEnd"/>
+    </w:p>
+    <w:p>
+      <w:pPr>
+        <w:pStyle w:val="Code"/>
+      </w:pPr>
+      <w:proofErr w:type="spellStart"/>
+      <w:r>
+        <w:t>from</w:t>
+      </w:r>
+      <w:proofErr w:type="spellEnd"/>
+      <w:r>
+        <w:t xml:space="preserve"> </w:t>
+      </w:r>
+      <w:proofErr w:type="spellStart"/>
+      <w:r>
+        <w:t>numpy</w:t>
+      </w:r>
+      <w:proofErr w:type="spellEnd"/>
+      <w:r>
+        <w:t xml:space="preserve"> </w:t>
+      </w:r>
+      <w:proofErr w:type="spellStart"/>
+      <w:r>
+        <w:t>import</w:t>
+      </w:r>
+      <w:proofErr w:type="spellEnd"/>
+      <w:r>
+        <w:t xml:space="preserve"> poly1d</w:t>
+      </w:r>
+    </w:p>
+    <w:p>
+      <w:pPr>
+        <w:pStyle w:val="Code"/>
+      </w:pPr>
+      <w:proofErr w:type="spellStart"/>
+      <w:r>
+        <w:t>from</w:t>
+      </w:r>
+      <w:proofErr w:type="spellEnd"/>
+      <w:r>
+        <w:t xml:space="preserve"> </w:t>
+      </w:r>
+      <w:proofErr w:type="spellStart"/>
+      <w:r>
+        <w:t>numpy</w:t>
+      </w:r>
+      <w:proofErr w:type="spellEnd"/>
+      <w:r>
+        <w:t xml:space="preserve"> </w:t>
+      </w:r>
+      <w:proofErr w:type="spellStart"/>
+      <w:r>
+        <w:t>import</w:t>
+      </w:r>
+      <w:proofErr w:type="spellEnd"/>
+      <w:r>
+        <w:t xml:space="preserve"> </w:t>
+      </w:r>
+      <w:proofErr w:type="spellStart"/>
+      <w:r>
+        <w:t>polyval</w:t>
+      </w:r>
+      <w:proofErr w:type="spellEnd"/>
+    </w:p>
+    <w:p>
+      <w:pPr>
+        <w:pStyle w:val="Code"/>
+      </w:pPr>
+    </w:p>
+    <w:p>
+      <w:pPr>
+        <w:pStyle w:val="Code"/>
+      </w:pPr>
+    </w:p>
+    <w:p>
+      <w:pPr>
+        <w:pStyle w:val="Code"/>
+      </w:pPr>
+      <w:proofErr w:type="spellStart"/>
+      <w:r>
+        <w:t>def</w:t>
+      </w:r>
+      <w:proofErr w:type="spellEnd"/>
+      <w:r>
+        <w:t xml:space="preserve"> </w:t>
+      </w:r>
+      <w:proofErr w:type="spellStart"/>
+      <w:r>
+        <w:t>cubic</w:t>
+      </w:r>
+      <w:proofErr w:type="spellEnd"/>
+      <w:r>
+        <w:t>(n, x, y):</w:t>
+      </w:r>
+    </w:p>
+    <w:p>
+      <w:pPr>
+        <w:pStyle w:val="Code"/>
+      </w:pPr>
+    </w:p>
+    <w:p>
+      <w:pPr>
+        <w:pStyle w:val="Code"/>
+      </w:pPr>
+      <w:r>
+        <w:t xml:space="preserve">    </w:t>
+      </w:r>
+      <w:proofErr w:type="spellStart"/>
+      <w:r>
+        <w:t>zeroV</w:t>
+      </w:r>
+      <w:proofErr w:type="spellEnd"/>
+      <w:r>
+        <w:t xml:space="preserve"> = </w:t>
+      </w:r>
+      <w:proofErr w:type="spellStart"/>
+      <w:r>
+        <w:t>lambda</w:t>
+      </w:r>
+      <w:proofErr w:type="spellEnd"/>
+      <w:r>
+        <w:t xml:space="preserve"> m: ([0]*m)</w:t>
+      </w:r>
+    </w:p>
+    <w:p>
+      <w:pPr>
+        <w:pStyle w:val="Code"/>
+      </w:pPr>
+    </w:p>
+    <w:p>
+      <w:pPr>
+        <w:pStyle w:val="Code"/>
+      </w:pPr>
+      <w:r>
+        <w:t xml:space="preserve">    h = </w:t>
+      </w:r>
+      <w:proofErr w:type="spellStart"/>
+      <w:r>
+        <w:t>zeroV</w:t>
+      </w:r>
+      <w:proofErr w:type="spellEnd"/>
+      <w:r>
+        <w:t>(n-1)</w:t>
+      </w:r>
+    </w:p>
+    <w:p>
+      <w:pPr>
+        <w:pStyle w:val="Code"/>
+      </w:pPr>
+    </w:p>
+    <w:p>
+      <w:pPr>
+        <w:pStyle w:val="Code"/>
+      </w:pPr>
+      <w:r>
+        <w:t xml:space="preserve">    # </w:t>
+      </w:r>
+      <w:proofErr w:type="spellStart"/>
+      <w:r>
+        <w:t>alpha</w:t>
+      </w:r>
+      <w:proofErr w:type="spellEnd"/>
+      <w:r>
+        <w:t xml:space="preserve"> </w:t>
+      </w:r>
+      <w:proofErr w:type="spellStart"/>
+      <w:r>
+        <w:t>will</w:t>
+      </w:r>
+      <w:proofErr w:type="spellEnd"/>
+      <w:r>
+        <w:t xml:space="preserve"> </w:t>
+      </w:r>
+      <w:proofErr w:type="spellStart"/>
+      <w:r>
+        <w:t>be</w:t>
+      </w:r>
+      <w:proofErr w:type="spellEnd"/>
+      <w:r>
+        <w:t xml:space="preserve"> </w:t>
+      </w:r>
+      <w:proofErr w:type="spellStart"/>
+      <w:r>
+        <w:t>values</w:t>
+      </w:r>
+      <w:proofErr w:type="spellEnd"/>
+      <w:r>
+        <w:t xml:space="preserve"> </w:t>
+      </w:r>
+      <w:proofErr w:type="spellStart"/>
+      <w:r>
+        <w:t>in</w:t>
+      </w:r>
+      <w:proofErr w:type="spellEnd"/>
+      <w:r>
+        <w:t xml:space="preserve"> a </w:t>
+      </w:r>
+      <w:proofErr w:type="spellStart"/>
+      <w:r>
+        <w:t>system</w:t>
+      </w:r>
+      <w:proofErr w:type="spellEnd"/>
+      <w:r>
+        <w:t xml:space="preserve"> </w:t>
+      </w:r>
+      <w:proofErr w:type="spellStart"/>
+      <w:r>
+        <w:t>of</w:t>
+      </w:r>
+      <w:proofErr w:type="spellEnd"/>
+      <w:r>
+        <w:t xml:space="preserve"> </w:t>
+      </w:r>
+      <w:proofErr w:type="spellStart"/>
+      <w:r>
+        <w:t>eq's</w:t>
+      </w:r>
+      <w:proofErr w:type="spellEnd"/>
+      <w:r>
+        <w:t xml:space="preserve"> </w:t>
+      </w:r>
+      <w:proofErr w:type="spellStart"/>
+      <w:r>
+        <w:t>that</w:t>
+      </w:r>
+      <w:proofErr w:type="spellEnd"/>
+      <w:r>
+        <w:t xml:space="preserve"> </w:t>
+      </w:r>
+      <w:proofErr w:type="spellStart"/>
+      <w:r>
+        <w:t>will</w:t>
+      </w:r>
+      <w:proofErr w:type="spellEnd"/>
+      <w:r>
+        <w:t xml:space="preserve"> </w:t>
+      </w:r>
+      <w:proofErr w:type="spellStart"/>
+      <w:r>
+        <w:t>allow</w:t>
+      </w:r>
+      <w:proofErr w:type="spellEnd"/>
+      <w:r>
+        <w:t xml:space="preserve"> </w:t>
+      </w:r>
+      <w:proofErr w:type="spellStart"/>
+      <w:r>
+        <w:t>us</w:t>
+      </w:r>
+      <w:proofErr w:type="spellEnd"/>
+      <w:r>
+        <w:t xml:space="preserve"> </w:t>
+      </w:r>
+      <w:proofErr w:type="spellStart"/>
+      <w:r>
+        <w:t>to</w:t>
+      </w:r>
+      <w:proofErr w:type="spellEnd"/>
+      <w:r>
+        <w:t xml:space="preserve"> </w:t>
+      </w:r>
+      <w:proofErr w:type="spellStart"/>
+      <w:r>
+        <w:t>solve</w:t>
+      </w:r>
+      <w:proofErr w:type="spellEnd"/>
+      <w:r>
+        <w:t xml:space="preserve"> </w:t>
+      </w:r>
+      <w:proofErr w:type="spellStart"/>
+      <w:r>
+        <w:t>for</w:t>
+      </w:r>
+      <w:proofErr w:type="spellEnd"/>
+      <w:r>
+        <w:t xml:space="preserve"> c</w:t>
+      </w:r>
+    </w:p>
+    <w:p>
+      <w:pPr>
+        <w:pStyle w:val="Code"/>
+      </w:pPr>
+      <w:r>
+        <w:t xml:space="preserve">    # </w:t>
+      </w:r>
+      <w:proofErr w:type="spellStart"/>
+      <w:r>
+        <w:t>and</w:t>
+      </w:r>
+      <w:proofErr w:type="spellEnd"/>
+      <w:r>
+        <w:t xml:space="preserve"> </w:t>
+      </w:r>
+      <w:proofErr w:type="spellStart"/>
+      <w:r>
+        <w:t>then</w:t>
+      </w:r>
+      <w:proofErr w:type="spellEnd"/>
+      <w:r>
+        <w:t xml:space="preserve"> </w:t>
+      </w:r>
+      <w:proofErr w:type="spellStart"/>
+      <w:r>
+        <w:t>from</w:t>
+      </w:r>
+      <w:proofErr w:type="spellEnd"/>
+      <w:r>
+        <w:t xml:space="preserve"> </w:t>
+      </w:r>
+      <w:proofErr w:type="spellStart"/>
+      <w:r>
+        <w:t>there</w:t>
+      </w:r>
+      <w:proofErr w:type="spellEnd"/>
+      <w:r>
+        <w:t xml:space="preserve"> </w:t>
+      </w:r>
+      <w:proofErr w:type="spellStart"/>
+      <w:r>
+        <w:t>we</w:t>
+      </w:r>
+      <w:proofErr w:type="spellEnd"/>
+      <w:r>
+        <w:t xml:space="preserve"> </w:t>
+      </w:r>
+      <w:proofErr w:type="spellStart"/>
+      <w:r>
+        <w:t>can</w:t>
+      </w:r>
+      <w:proofErr w:type="spellEnd"/>
+      <w:r>
+        <w:t xml:space="preserve"> </w:t>
+      </w:r>
+      <w:proofErr w:type="spellStart"/>
+      <w:r>
+        <w:t>find</w:t>
+      </w:r>
+      <w:proofErr w:type="spellEnd"/>
+      <w:r>
+        <w:t xml:space="preserve"> b, d </w:t>
+      </w:r>
+      <w:proofErr w:type="spellStart"/>
+      <w:r>
+        <w:t>through</w:t>
+      </w:r>
+      <w:proofErr w:type="spellEnd"/>
+      <w:r>
+        <w:t xml:space="preserve"> </w:t>
+      </w:r>
+      <w:proofErr w:type="spellStart"/>
+      <w:r>
+        <w:t>substitution</w:t>
+      </w:r>
+      <w:proofErr w:type="spellEnd"/>
+      <w:r>
+        <w:t>.</w:t>
+      </w:r>
+    </w:p>
+    <w:p>
+      <w:pPr>
+        <w:pStyle w:val="Code"/>
+      </w:pPr>
+      <w:r>
+        <w:t xml:space="preserve">    </w:t>
+      </w:r>
+      <w:proofErr w:type="spellStart"/>
+      <w:r>
+        <w:t>alpha</w:t>
+      </w:r>
+      <w:proofErr w:type="spellEnd"/>
+      <w:r>
+        <w:t xml:space="preserve"> = </w:t>
+      </w:r>
+      <w:proofErr w:type="spellStart"/>
+      <w:r>
+        <w:t>zeroV</w:t>
+      </w:r>
+      <w:proofErr w:type="spellEnd"/>
+      <w:r>
+        <w:t>(n-1)</w:t>
+      </w:r>
+    </w:p>
+    <w:p>
+      <w:pPr>
+        <w:pStyle w:val="Code"/>
+      </w:pPr>
+    </w:p>
+    <w:p>
+      <w:pPr>
+        <w:pStyle w:val="Code"/>
+      </w:pPr>
+      <w:r>
+        <w:t xml:space="preserve">    # l, u, z </w:t>
+      </w:r>
+      <w:proofErr w:type="spellStart"/>
+      <w:r>
+        <w:t>are</w:t>
+      </w:r>
+      <w:proofErr w:type="spellEnd"/>
+      <w:r>
+        <w:t xml:space="preserve"> </w:t>
+      </w:r>
+      <w:proofErr w:type="spellStart"/>
+      <w:r>
+        <w:t>used</w:t>
+      </w:r>
+      <w:proofErr w:type="spellEnd"/>
+      <w:r>
+        <w:t xml:space="preserve"> </w:t>
+      </w:r>
+      <w:proofErr w:type="spellStart"/>
+      <w:r>
+        <w:t>in</w:t>
+      </w:r>
+      <w:proofErr w:type="spellEnd"/>
+      <w:r>
+        <w:t xml:space="preserve"> </w:t>
+      </w:r>
+      <w:proofErr w:type="spellStart"/>
+      <w:r>
+        <w:t>the</w:t>
+      </w:r>
+      <w:proofErr w:type="spellEnd"/>
+      <w:r>
+        <w:t xml:space="preserve"> </w:t>
+      </w:r>
+      <w:proofErr w:type="spellStart"/>
+      <w:r>
+        <w:t>method</w:t>
+      </w:r>
+      <w:proofErr w:type="spellEnd"/>
+      <w:r>
+        <w:t xml:space="preserve"> </w:t>
+      </w:r>
+      <w:proofErr w:type="spellStart"/>
+      <w:r>
+        <w:t>for</w:t>
+      </w:r>
+      <w:proofErr w:type="spellEnd"/>
+      <w:r>
+        <w:t xml:space="preserve"> </w:t>
+      </w:r>
+      <w:proofErr w:type="spellStart"/>
+      <w:r>
+        <w:t>solving</w:t>
+      </w:r>
+      <w:proofErr w:type="spellEnd"/>
+      <w:r>
+        <w:t xml:space="preserve"> </w:t>
+      </w:r>
+      <w:proofErr w:type="spellStart"/>
+      <w:r>
+        <w:t>the</w:t>
+      </w:r>
+      <w:proofErr w:type="spellEnd"/>
+      <w:r>
+        <w:t xml:space="preserve"> </w:t>
+      </w:r>
+      <w:proofErr w:type="spellStart"/>
+      <w:r>
+        <w:t>linear</w:t>
+      </w:r>
+      <w:proofErr w:type="spellEnd"/>
+      <w:r>
+        <w:t xml:space="preserve"> </w:t>
+      </w:r>
+      <w:proofErr w:type="spellStart"/>
+      <w:r>
+        <w:t>system</w:t>
+      </w:r>
+      <w:proofErr w:type="spellEnd"/>
+    </w:p>
+    <w:p>
+      <w:pPr>
+        <w:pStyle w:val="Code"/>
+      </w:pPr>
+      <w:r>
+        <w:lastRenderedPageBreak/>
+        <w:t xml:space="preserve">    l = </w:t>
+      </w:r>
+      <w:proofErr w:type="spellStart"/>
+      <w:r>
+        <w:t>zeroV</w:t>
+      </w:r>
+      <w:proofErr w:type="spellEnd"/>
+      <w:r>
+        <w:t>(n+1)</w:t>
+      </w:r>
+    </w:p>
+    <w:p>
+      <w:pPr>
+        <w:pStyle w:val="Code"/>
+      </w:pPr>
+      <w:r>
+        <w:t xml:space="preserve">    u = </w:t>
+      </w:r>
+      <w:proofErr w:type="spellStart"/>
+      <w:r>
+        <w:t>zeroV</w:t>
+      </w:r>
+      <w:proofErr w:type="spellEnd"/>
+      <w:r>
+        <w:t>(n)</w:t>
+      </w:r>
+    </w:p>
+    <w:p>
+      <w:pPr>
+        <w:pStyle w:val="Code"/>
+      </w:pPr>
+      <w:r>
+        <w:t xml:space="preserve">    z = </w:t>
+      </w:r>
+      <w:proofErr w:type="spellStart"/>
+      <w:r>
+        <w:t>zeroV</w:t>
+      </w:r>
+      <w:proofErr w:type="spellEnd"/>
+      <w:r>
+        <w:t>(n+1)</w:t>
+      </w:r>
+    </w:p>
+    <w:p>
+      <w:pPr>
+        <w:pStyle w:val="Code"/>
+      </w:pPr>
+    </w:p>
+    <w:p>
+      <w:pPr>
+        <w:pStyle w:val="Code"/>
+      </w:pPr>
+      <w:r>
+        <w:t xml:space="preserve">    # b, c, d </w:t>
+      </w:r>
+      <w:proofErr w:type="spellStart"/>
+      <w:r>
+        <w:t>will</w:t>
+      </w:r>
+      <w:proofErr w:type="spellEnd"/>
+      <w:r>
+        <w:t xml:space="preserve"> </w:t>
+      </w:r>
+      <w:proofErr w:type="spellStart"/>
+      <w:r>
+        <w:t>be</w:t>
+      </w:r>
+      <w:proofErr w:type="spellEnd"/>
+      <w:r>
+        <w:t xml:space="preserve"> </w:t>
+      </w:r>
+      <w:proofErr w:type="spellStart"/>
+      <w:r>
+        <w:t>the</w:t>
+      </w:r>
+      <w:proofErr w:type="spellEnd"/>
+      <w:r>
+        <w:t xml:space="preserve"> </w:t>
+      </w:r>
+      <w:proofErr w:type="spellStart"/>
+      <w:r>
+        <w:t>coefficients</w:t>
+      </w:r>
+      <w:proofErr w:type="spellEnd"/>
+      <w:r>
+        <w:t xml:space="preserve"> </w:t>
+      </w:r>
+      <w:proofErr w:type="spellStart"/>
+      <w:r>
+        <w:t>along</w:t>
+      </w:r>
+      <w:proofErr w:type="spellEnd"/>
+      <w:r>
+        <w:t xml:space="preserve"> </w:t>
+      </w:r>
+      <w:proofErr w:type="spellStart"/>
+      <w:r>
+        <w:t>with</w:t>
+      </w:r>
+      <w:proofErr w:type="spellEnd"/>
+      <w:r>
+        <w:t xml:space="preserve"> a.</w:t>
+      </w:r>
+    </w:p>
+    <w:p>
+      <w:pPr>
+        <w:pStyle w:val="Code"/>
+      </w:pPr>
+      <w:r>
+        <w:t xml:space="preserve">    a = y</w:t>
+      </w:r>
+    </w:p>
+    <w:p>
+      <w:pPr>
+        <w:pStyle w:val="Code"/>
+      </w:pPr>
+      <w:r>
+        <w:t xml:space="preserve">    b = </w:t>
+      </w:r>
+      <w:proofErr w:type="spellStart"/>
+      <w:r>
+        <w:t>zeroV</w:t>
+      </w:r>
+      <w:proofErr w:type="spellEnd"/>
+      <w:r>
+        <w:t>(n)</w:t>
+      </w:r>
+    </w:p>
+    <w:p>
+      <w:pPr>
+        <w:pStyle w:val="Code"/>
+      </w:pPr>
+      <w:r>
+        <w:t xml:space="preserve">    c = </w:t>
+      </w:r>
+      <w:proofErr w:type="spellStart"/>
+      <w:r>
+        <w:t>zeroV</w:t>
+      </w:r>
+      <w:proofErr w:type="spellEnd"/>
+      <w:r>
+        <w:t>(n+1)</w:t>
+      </w:r>
+    </w:p>
+    <w:p>
+      <w:pPr>
+        <w:pStyle w:val="Code"/>
+      </w:pPr>
+      <w:r>
+        <w:t xml:space="preserve">    d = </w:t>
+      </w:r>
+      <w:proofErr w:type="spellStart"/>
+      <w:r>
+        <w:t>zeroV</w:t>
+      </w:r>
+      <w:proofErr w:type="spellEnd"/>
+      <w:r>
+        <w:t>(n)</w:t>
+      </w:r>
+    </w:p>
+    <w:p>
+      <w:pPr>
+        <w:pStyle w:val="Code"/>
+      </w:pPr>
+    </w:p>
+    <w:p>
+      <w:pPr>
+        <w:pStyle w:val="Code"/>
+      </w:pPr>
+      <w:r>
+        <w:t xml:space="preserve">    </w:t>
+      </w:r>
+      <w:proofErr w:type="spellStart"/>
+      <w:r>
+        <w:t>for</w:t>
+      </w:r>
+      <w:proofErr w:type="spellEnd"/>
+      <w:r>
+        <w:t xml:space="preserve"> i </w:t>
+      </w:r>
+      <w:proofErr w:type="spellStart"/>
+      <w:r>
+        <w:t>in</w:t>
+      </w:r>
+      <w:proofErr w:type="spellEnd"/>
+      <w:r>
+        <w:t xml:space="preserve"> </w:t>
+      </w:r>
+      <w:proofErr w:type="spellStart"/>
+      <w:r>
+        <w:t>range</w:t>
+      </w:r>
+      <w:proofErr w:type="spellEnd"/>
+      <w:r>
+        <w:t>(n-1):</w:t>
+      </w:r>
+    </w:p>
+    <w:p>
+      <w:pPr>
+        <w:pStyle w:val="Code"/>
+      </w:pPr>
+      <w:r>
+        <w:t xml:space="preserve">        # h[i] </w:t>
+      </w:r>
+      <w:proofErr w:type="spellStart"/>
+      <w:r>
+        <w:t>is</w:t>
+      </w:r>
+      <w:proofErr w:type="spellEnd"/>
+      <w:r>
+        <w:t xml:space="preserve"> </w:t>
+      </w:r>
+      <w:proofErr w:type="spellStart"/>
+      <w:r>
+        <w:t>used</w:t>
+      </w:r>
+      <w:proofErr w:type="spellEnd"/>
+      <w:r>
+        <w:t xml:space="preserve"> </w:t>
+      </w:r>
+      <w:proofErr w:type="spellStart"/>
+      <w:r>
+        <w:t>to</w:t>
+      </w:r>
+      <w:proofErr w:type="spellEnd"/>
+      <w:r>
+        <w:t xml:space="preserve"> </w:t>
+      </w:r>
+      <w:proofErr w:type="spellStart"/>
+      <w:r>
+        <w:t>satisfy</w:t>
+      </w:r>
+      <w:proofErr w:type="spellEnd"/>
+      <w:r>
+        <w:t xml:space="preserve"> </w:t>
+      </w:r>
+      <w:proofErr w:type="spellStart"/>
+      <w:r>
+        <w:t>the</w:t>
+      </w:r>
+      <w:proofErr w:type="spellEnd"/>
+      <w:r>
+        <w:t xml:space="preserve"> </w:t>
+      </w:r>
+      <w:proofErr w:type="spellStart"/>
+      <w:r>
+        <w:t>condition</w:t>
+      </w:r>
+      <w:proofErr w:type="spellEnd"/>
+      <w:r>
+        <w:t xml:space="preserve"> </w:t>
+      </w:r>
+      <w:proofErr w:type="spellStart"/>
+      <w:r>
+        <w:t>that</w:t>
+      </w:r>
+      <w:proofErr w:type="spellEnd"/>
+    </w:p>
+    <w:p>
+      <w:pPr>
+        <w:pStyle w:val="Code"/>
+      </w:pPr>
+      <w:r>
+        <w:t xml:space="preserve">        # Si+1(</w:t>
+      </w:r>
+      <w:proofErr w:type="spellStart"/>
+      <w:r>
+        <w:t>xi+l</w:t>
+      </w:r>
+      <w:proofErr w:type="spellEnd"/>
+      <w:r>
+        <w:t xml:space="preserve">) = </w:t>
+      </w:r>
+      <w:proofErr w:type="spellStart"/>
+      <w:r>
+        <w:t>Si</w:t>
+      </w:r>
+      <w:proofErr w:type="spellEnd"/>
+      <w:r>
+        <w:t>(</w:t>
+      </w:r>
+      <w:proofErr w:type="spellStart"/>
+      <w:r>
+        <w:t>xi+l</w:t>
+      </w:r>
+      <w:proofErr w:type="spellEnd"/>
+      <w:r>
+        <w:t xml:space="preserve">) </w:t>
+      </w:r>
+      <w:proofErr w:type="spellStart"/>
+      <w:r>
+        <w:t>for</w:t>
+      </w:r>
+      <w:proofErr w:type="spellEnd"/>
+      <w:r>
+        <w:t xml:space="preserve"> </w:t>
+      </w:r>
+      <w:proofErr w:type="spellStart"/>
+      <w:r>
+        <w:t>each</w:t>
+      </w:r>
+      <w:proofErr w:type="spellEnd"/>
+      <w:r>
+        <w:t xml:space="preserve"> i = 0,..,n-1</w:t>
+      </w:r>
+    </w:p>
+    <w:p>
+      <w:pPr>
+        <w:pStyle w:val="Code"/>
+      </w:pPr>
+      <w:r>
+        <w:t xml:space="preserve">        # </w:t>
+      </w:r>
+      <w:proofErr w:type="spellStart"/>
+      <w:r>
+        <w:t>i.e</w:t>
+      </w:r>
+      <w:proofErr w:type="spellEnd"/>
+      <w:r>
+        <w:t xml:space="preserve">., </w:t>
+      </w:r>
+      <w:proofErr w:type="spellStart"/>
+      <w:r>
+        <w:t>the</w:t>
+      </w:r>
+      <w:proofErr w:type="spellEnd"/>
+      <w:r>
+        <w:t xml:space="preserve"> </w:t>
+      </w:r>
+      <w:proofErr w:type="spellStart"/>
+      <w:r>
+        <w:t>values</w:t>
+      </w:r>
+      <w:proofErr w:type="spellEnd"/>
+      <w:r>
+        <w:t xml:space="preserve"> </w:t>
+      </w:r>
+      <w:proofErr w:type="spellStart"/>
+      <w:r>
+        <w:t>at</w:t>
+      </w:r>
+      <w:proofErr w:type="spellEnd"/>
+      <w:r>
+        <w:t xml:space="preserve"> </w:t>
+      </w:r>
+      <w:proofErr w:type="spellStart"/>
+      <w:r>
+        <w:t>the</w:t>
+      </w:r>
+      <w:proofErr w:type="spellEnd"/>
+      <w:r>
+        <w:t xml:space="preserve"> </w:t>
+      </w:r>
+      <w:proofErr w:type="spellStart"/>
+      <w:r>
+        <w:t>knots</w:t>
+      </w:r>
+      <w:proofErr w:type="spellEnd"/>
+      <w:r>
+        <w:t xml:space="preserve"> </w:t>
+      </w:r>
+      <w:proofErr w:type="spellStart"/>
+      <w:r>
+        <w:t>are</w:t>
+      </w:r>
+      <w:proofErr w:type="spellEnd"/>
+      <w:r>
+        <w:t xml:space="preserve"> "</w:t>
+      </w:r>
+      <w:proofErr w:type="spellStart"/>
+      <w:r>
+        <w:t>doubled</w:t>
+      </w:r>
+      <w:proofErr w:type="spellEnd"/>
+      <w:r>
+        <w:t xml:space="preserve"> </w:t>
+      </w:r>
+      <w:proofErr w:type="spellStart"/>
+      <w:r>
+        <w:t>up</w:t>
+      </w:r>
+      <w:proofErr w:type="spellEnd"/>
+      <w:r>
+        <w:t>"</w:t>
+      </w:r>
+    </w:p>
+    <w:p>
+      <w:pPr>
+        <w:pStyle w:val="Code"/>
+      </w:pPr>
+      <w:r>
+        <w:t xml:space="preserve">        h[i] = x[i+1]-x[i]</w:t>
+      </w:r>
+    </w:p>
+    <w:p>
+      <w:pPr>
+        <w:pStyle w:val="Code"/>
+      </w:pPr>
+    </w:p>
+    <w:p>
+      <w:pPr>
+        <w:pStyle w:val="Code"/>
+      </w:pPr>
+      <w:r>
+        <w:t xml:space="preserve">    </w:t>
+      </w:r>
+      <w:proofErr w:type="spellStart"/>
+      <w:r>
+        <w:t>for</w:t>
+      </w:r>
+      <w:proofErr w:type="spellEnd"/>
+      <w:r>
+        <w:t xml:space="preserve"> i </w:t>
+      </w:r>
+      <w:proofErr w:type="spellStart"/>
+      <w:r>
+        <w:t>in</w:t>
+      </w:r>
+      <w:proofErr w:type="spellEnd"/>
+      <w:r>
+        <w:t xml:space="preserve"> </w:t>
+      </w:r>
+      <w:proofErr w:type="spellStart"/>
+      <w:r>
+        <w:t>range</w:t>
+      </w:r>
+      <w:proofErr w:type="spellEnd"/>
+      <w:r>
+        <w:t>(1, n-1):</w:t>
+      </w:r>
+    </w:p>
+    <w:p>
+      <w:pPr>
+        <w:pStyle w:val="Code"/>
+      </w:pPr>
+      <w:r>
+        <w:t xml:space="preserve">        # </w:t>
+      </w:r>
+      <w:proofErr w:type="spellStart"/>
+      <w:r>
+        <w:t>Sets</w:t>
+      </w:r>
+      <w:proofErr w:type="spellEnd"/>
+      <w:r>
+        <w:t xml:space="preserve"> </w:t>
+      </w:r>
+      <w:proofErr w:type="spellStart"/>
+      <w:r>
+        <w:t>up</w:t>
+      </w:r>
+      <w:proofErr w:type="spellEnd"/>
+      <w:r>
+        <w:t xml:space="preserve"> </w:t>
+      </w:r>
+      <w:proofErr w:type="spellStart"/>
+      <w:r>
+        <w:t>the</w:t>
+      </w:r>
+      <w:proofErr w:type="spellEnd"/>
+      <w:r>
+        <w:t xml:space="preserve"> </w:t>
+      </w:r>
+      <w:proofErr w:type="spellStart"/>
+      <w:r>
+        <w:t>linear</w:t>
+      </w:r>
+      <w:proofErr w:type="spellEnd"/>
+      <w:r>
+        <w:t xml:space="preserve"> </w:t>
+      </w:r>
+      <w:proofErr w:type="spellStart"/>
+      <w:r>
+        <w:t>system</w:t>
+      </w:r>
+      <w:proofErr w:type="spellEnd"/>
+      <w:r>
+        <w:t xml:space="preserve"> </w:t>
+      </w:r>
+      <w:proofErr w:type="spellStart"/>
+      <w:r>
+        <w:t>and</w:t>
+      </w:r>
+      <w:proofErr w:type="spellEnd"/>
+      <w:r>
+        <w:t xml:space="preserve"> </w:t>
+      </w:r>
+      <w:proofErr w:type="spellStart"/>
+      <w:r>
+        <w:t>allows</w:t>
+      </w:r>
+      <w:proofErr w:type="spellEnd"/>
+      <w:r>
+        <w:t xml:space="preserve"> </w:t>
+      </w:r>
+      <w:proofErr w:type="spellStart"/>
+      <w:r>
+        <w:t>us</w:t>
+      </w:r>
+      <w:proofErr w:type="spellEnd"/>
+      <w:r>
+        <w:t xml:space="preserve"> </w:t>
+      </w:r>
+      <w:proofErr w:type="spellStart"/>
+      <w:r>
+        <w:t>to</w:t>
+      </w:r>
+      <w:proofErr w:type="spellEnd"/>
+      <w:r>
+        <w:t xml:space="preserve"> </w:t>
+      </w:r>
+      <w:proofErr w:type="spellStart"/>
+      <w:r>
+        <w:t>find</w:t>
+      </w:r>
+      <w:proofErr w:type="spellEnd"/>
+      <w:r>
+        <w:t xml:space="preserve"> c.  </w:t>
+      </w:r>
+      <w:proofErr w:type="spellStart"/>
+      <w:r>
+        <w:t>Once</w:t>
+      </w:r>
+      <w:proofErr w:type="spellEnd"/>
+      <w:r>
+        <w:t xml:space="preserve"> </w:t>
+      </w:r>
+      <w:proofErr w:type="spellStart"/>
+      <w:r>
+        <w:t>we</w:t>
+      </w:r>
+      <w:proofErr w:type="spellEnd"/>
+      <w:r>
+        <w:t xml:space="preserve"> </w:t>
+      </w:r>
+      <w:proofErr w:type="spellStart"/>
+      <w:r>
+        <w:t>have</w:t>
+      </w:r>
+      <w:proofErr w:type="spellEnd"/>
+    </w:p>
+    <w:p>
+      <w:pPr>
+        <w:pStyle w:val="Code"/>
+      </w:pPr>
+      <w:r>
+        <w:t xml:space="preserve">        # c </w:t>
+      </w:r>
+      <w:proofErr w:type="spellStart"/>
+      <w:r>
+        <w:t>then</w:t>
+      </w:r>
+      <w:proofErr w:type="spellEnd"/>
+      <w:r>
+        <w:t xml:space="preserve"> b </w:t>
+      </w:r>
+      <w:proofErr w:type="spellStart"/>
+      <w:r>
+        <w:t>and</w:t>
+      </w:r>
+      <w:proofErr w:type="spellEnd"/>
+      <w:r>
+        <w:t xml:space="preserve"> d </w:t>
+      </w:r>
+      <w:proofErr w:type="spellStart"/>
+      <w:r>
+        <w:t>follow</w:t>
+      </w:r>
+      <w:proofErr w:type="spellEnd"/>
+      <w:r>
+        <w:t xml:space="preserve"> </w:t>
+      </w:r>
+      <w:proofErr w:type="spellStart"/>
+      <w:r>
+        <w:t>in</w:t>
+      </w:r>
+      <w:proofErr w:type="spellEnd"/>
+      <w:r>
+        <w:t xml:space="preserve"> </w:t>
+      </w:r>
+      <w:proofErr w:type="spellStart"/>
+      <w:r>
+        <w:t>terms</w:t>
+      </w:r>
+      <w:proofErr w:type="spellEnd"/>
+      <w:r>
+        <w:t xml:space="preserve"> </w:t>
+      </w:r>
+      <w:proofErr w:type="spellStart"/>
+      <w:r>
+        <w:t>of</w:t>
+      </w:r>
+      <w:proofErr w:type="spellEnd"/>
+      <w:r>
+        <w:t xml:space="preserve"> </w:t>
+      </w:r>
+      <w:proofErr w:type="spellStart"/>
+      <w:r>
+        <w:t>it</w:t>
+      </w:r>
+      <w:proofErr w:type="spellEnd"/>
+      <w:r>
+        <w:t>.</w:t>
+      </w:r>
+    </w:p>
+    <w:p>
+      <w:pPr>
+        <w:pStyle w:val="Code"/>
+      </w:pPr>
+      <w:r>
+        <w:t xml:space="preserve">        </w:t>
+      </w:r>
+      <w:proofErr w:type="spellStart"/>
+      <w:r>
+        <w:t>alpha</w:t>
+      </w:r>
+      <w:proofErr w:type="spellEnd"/>
+      <w:r>
+        <w:t>[i] = (3./h[i])*(a[i+1]-a[i])-(3./h[i-1])*(a[i] - a[i-1])</w:t>
+      </w:r>
+    </w:p>
+    <w:p>
+      <w:pPr>
+        <w:pStyle w:val="Code"/>
+      </w:pPr>
+    </w:p>
+    <w:p>
+      <w:pPr>
+        <w:pStyle w:val="Code"/>
+      </w:pPr>
+      <w:r>
+        <w:t xml:space="preserve">    # I, II, (</w:t>
+      </w:r>
+      <w:proofErr w:type="spellStart"/>
+      <w:r>
+        <w:t>part</w:t>
+      </w:r>
+      <w:proofErr w:type="spellEnd"/>
+      <w:r>
+        <w:t xml:space="preserve"> </w:t>
+      </w:r>
+      <w:proofErr w:type="spellStart"/>
+      <w:r>
+        <w:t>of</w:t>
+      </w:r>
+      <w:proofErr w:type="spellEnd"/>
+      <w:r>
+        <w:t xml:space="preserve">) III </w:t>
+      </w:r>
+      <w:proofErr w:type="spellStart"/>
+      <w:r>
+        <w:t>Sets</w:t>
+      </w:r>
+      <w:proofErr w:type="spellEnd"/>
+      <w:r>
+        <w:t xml:space="preserve"> </w:t>
+      </w:r>
+      <w:proofErr w:type="spellStart"/>
+      <w:r>
+        <w:t>up</w:t>
+      </w:r>
+      <w:proofErr w:type="spellEnd"/>
+      <w:r>
+        <w:t xml:space="preserve"> </w:t>
+      </w:r>
+      <w:proofErr w:type="spellStart"/>
+      <w:r>
+        <w:t>and</w:t>
+      </w:r>
+      <w:proofErr w:type="spellEnd"/>
+      <w:r>
+        <w:t xml:space="preserve"> </w:t>
+      </w:r>
+      <w:proofErr w:type="spellStart"/>
+      <w:r>
+        <w:t>solves</w:t>
+      </w:r>
+      <w:proofErr w:type="spellEnd"/>
+      <w:r>
+        <w:t xml:space="preserve"> </w:t>
+      </w:r>
+      <w:proofErr w:type="spellStart"/>
+      <w:r>
+        <w:t>tridiagonal</w:t>
+      </w:r>
+      <w:proofErr w:type="spellEnd"/>
+      <w:r>
+        <w:t xml:space="preserve"> </w:t>
+      </w:r>
+      <w:proofErr w:type="spellStart"/>
+      <w:r>
+        <w:t>linear</w:t>
+      </w:r>
+      <w:proofErr w:type="spellEnd"/>
+      <w:r>
+        <w:t xml:space="preserve"> </w:t>
+      </w:r>
+      <w:proofErr w:type="spellStart"/>
+      <w:r>
+        <w:t>system</w:t>
+      </w:r>
+      <w:proofErr w:type="spellEnd"/>
+      <w:r>
+        <w:t>...</w:t>
+      </w:r>
+    </w:p>
+    <w:p>
+      <w:pPr>
+        <w:pStyle w:val="Code"/>
+      </w:pPr>
+      <w:r>
+        <w:t xml:space="preserve">    # I</w:t>
+      </w:r>
+    </w:p>
+    <w:p>
+      <w:pPr>
+        <w:pStyle w:val="Code"/>
+      </w:pPr>
+      <w:r>
+        <w:t xml:space="preserve">    l[0] = 1</w:t>
+      </w:r>
+    </w:p>
+    <w:p>
+      <w:pPr>
+        <w:pStyle w:val="Code"/>
+      </w:pPr>
+      <w:r>
+        <w:t xml:space="preserve">    u[0] = 0</w:t>
+      </w:r>
+    </w:p>
+    <w:p>
+      <w:pPr>
+        <w:pStyle w:val="Code"/>
+      </w:pPr>
+      <w:r>
+        <w:t xml:space="preserve">    z[0] = 0</w:t>
+      </w:r>
+    </w:p>
+    <w:p>
+      <w:pPr>
+        <w:pStyle w:val="Code"/>
+      </w:pPr>
+    </w:p>
+    <w:p>
+      <w:pPr>
+        <w:pStyle w:val="Code"/>
+      </w:pPr>
+      <w:r>
+        <w:t xml:space="preserve">    # II</w:t>
+      </w:r>
+    </w:p>
+    <w:p>
+      <w:pPr>
+        <w:pStyle w:val="Code"/>
+      </w:pPr>
+      <w:r>
+        <w:t xml:space="preserve">    </w:t>
+      </w:r>
+      <w:proofErr w:type="spellStart"/>
+      <w:r>
+        <w:t>for</w:t>
+      </w:r>
+      <w:proofErr w:type="spellEnd"/>
+      <w:r>
+        <w:t xml:space="preserve"> i </w:t>
+      </w:r>
+      <w:proofErr w:type="spellStart"/>
+      <w:r>
+        <w:t>in</w:t>
+      </w:r>
+      <w:proofErr w:type="spellEnd"/>
+      <w:r>
+        <w:t xml:space="preserve"> </w:t>
+      </w:r>
+      <w:proofErr w:type="spellStart"/>
+      <w:r>
+        <w:t>range</w:t>
+      </w:r>
+      <w:proofErr w:type="spellEnd"/>
+      <w:r>
+        <w:t>(1, n-1):</w:t>
+      </w:r>
+    </w:p>
+    <w:p>
+      <w:pPr>
+        <w:pStyle w:val="Code"/>
+      </w:pPr>
+      <w:r>
+        <w:t xml:space="preserve">        l[i] = 2*(x[i+1] - x[i-1]) - h[i-1]*u[i-1]</w:t>
+      </w:r>
+    </w:p>
+    <w:p>
+      <w:pPr>
+        <w:pStyle w:val="Code"/>
+      </w:pPr>
+      <w:r>
+        <w:t xml:space="preserve">        u[i] = h[i]/l[i]</w:t>
+      </w:r>
+    </w:p>
+    <w:p>
+      <w:pPr>
+        <w:pStyle w:val="Code"/>
+      </w:pPr>
+      <w:r>
+        <w:t xml:space="preserve">        z[i] = (</w:t>
+      </w:r>
+      <w:proofErr w:type="spellStart"/>
+      <w:r>
+        <w:t>alpha</w:t>
+      </w:r>
+      <w:proofErr w:type="spellEnd"/>
+      <w:r>
+        <w:t>[i] - h[i-1]*z[i-1])/l[i]</w:t>
+      </w:r>
+    </w:p>
+    <w:p>
+      <w:pPr>
+        <w:pStyle w:val="Code"/>
+      </w:pPr>
+    </w:p>
+    <w:p>
+      <w:pPr>
+        <w:pStyle w:val="Code"/>
+      </w:pPr>
+      <w:r>
+        <w:t xml:space="preserve">    l[n] = 1</w:t>
+      </w:r>
+    </w:p>
+    <w:p>
+      <w:pPr>
+        <w:pStyle w:val="Code"/>
+      </w:pPr>
+      <w:r>
+        <w:t xml:space="preserve">    z[n] = 0</w:t>
+      </w:r>
+    </w:p>
+    <w:p>
+      <w:pPr>
+        <w:pStyle w:val="Code"/>
+      </w:pPr>
+      <w:r>
+        <w:t xml:space="preserve">    c[n] = 0</w:t>
+      </w:r>
+    </w:p>
+    <w:p>
+      <w:pPr>
+        <w:pStyle w:val="Code"/>
+      </w:pPr>
+    </w:p>
+    <w:p>
+      <w:pPr>
+        <w:pStyle w:val="Code"/>
+      </w:pPr>
+      <w:r>
+        <w:t xml:space="preserve">    # III... </w:t>
+      </w:r>
+      <w:proofErr w:type="spellStart"/>
+      <w:r>
+        <w:t>also</w:t>
+      </w:r>
+      <w:proofErr w:type="spellEnd"/>
+      <w:r>
+        <w:t xml:space="preserve"> </w:t>
+      </w:r>
+      <w:proofErr w:type="spellStart"/>
+      <w:r>
+        <w:t>find</w:t>
+      </w:r>
+      <w:proofErr w:type="spellEnd"/>
+      <w:r>
+        <w:t xml:space="preserve"> b, d </w:t>
+      </w:r>
+      <w:proofErr w:type="spellStart"/>
+      <w:r>
+        <w:t>in</w:t>
+      </w:r>
+      <w:proofErr w:type="spellEnd"/>
+      <w:r>
+        <w:t xml:space="preserve"> </w:t>
+      </w:r>
+      <w:proofErr w:type="spellStart"/>
+      <w:r>
+        <w:t>terms</w:t>
+      </w:r>
+      <w:proofErr w:type="spellEnd"/>
+      <w:r>
+        <w:t xml:space="preserve"> </w:t>
+      </w:r>
+      <w:proofErr w:type="spellStart"/>
+      <w:r>
+        <w:t>of</w:t>
+      </w:r>
+      <w:proofErr w:type="spellEnd"/>
+      <w:r>
+        <w:t xml:space="preserve"> c.</w:t>
+      </w:r>
+    </w:p>
+    <w:p>
+      <w:pPr>
+        <w:pStyle w:val="Code"/>
+      </w:pPr>
+      <w:r>
+        <w:t xml:space="preserve">    </w:t>
+      </w:r>
+      <w:proofErr w:type="spellStart"/>
+      <w:r>
+        <w:t>for</w:t>
+      </w:r>
+      <w:proofErr w:type="spellEnd"/>
+      <w:r>
+        <w:t xml:space="preserve"> j </w:t>
+      </w:r>
+      <w:proofErr w:type="spellStart"/>
+      <w:r>
+        <w:t>in</w:t>
+      </w:r>
+      <w:proofErr w:type="spellEnd"/>
+      <w:r>
+        <w:t xml:space="preserve"> </w:t>
+      </w:r>
+      <w:proofErr w:type="spellStart"/>
+      <w:r>
+        <w:t>range</w:t>
+      </w:r>
+      <w:proofErr w:type="spellEnd"/>
+      <w:r>
+        <w:t>(n-2, -1, -1):</w:t>
+      </w:r>
+    </w:p>
+    <w:p>
+      <w:pPr>
+        <w:pStyle w:val="Code"/>
+      </w:pPr>
+      <w:r>
+        <w:t xml:space="preserve">        c[j] = z[j] - u[j]*c[j+1]</w:t>
+      </w:r>
+    </w:p>
+    <w:p>
+      <w:pPr>
+        <w:pStyle w:val="Code"/>
+      </w:pPr>
+      <w:r>
+        <w:t xml:space="preserve">        b[j] = (a[j+1] - a[j])/h[j] - h[j]*(c[j+1] + 2*c[j])/3.</w:t>
+      </w:r>
+    </w:p>
+    <w:p>
+      <w:pPr>
+        <w:pStyle w:val="Code"/>
+      </w:pPr>
+      <w:r>
+        <w:t xml:space="preserve">        d[j] = (c[j+1] - c[j])/(3*h[j])</w:t>
+      </w:r>
+    </w:p>
+    <w:p>
+      <w:pPr>
+        <w:pStyle w:val="Code"/>
+      </w:pPr>
+    </w:p>
+    <w:p>
+      <w:pPr>
+        <w:pStyle w:val="Code"/>
+      </w:pPr>
+    </w:p>
+    <w:p>
+      <w:pPr>
+        <w:pStyle w:val="Code"/>
+      </w:pPr>
+      <w:r>
+        <w:t xml:space="preserve">    </w:t>
+      </w:r>
+      <w:proofErr w:type="spellStart"/>
+      <w:r>
+        <w:t>def</w:t>
+      </w:r>
+      <w:proofErr w:type="spellEnd"/>
+      <w:r>
+        <w:t xml:space="preserve"> </w:t>
+      </w:r>
+      <w:proofErr w:type="spellStart"/>
+      <w:r>
+        <w:t>polinome</w:t>
+      </w:r>
+      <w:proofErr w:type="spellEnd"/>
+      <w:r>
+        <w:t xml:space="preserve">(a, b, c, d, </w:t>
+      </w:r>
+      <w:proofErr w:type="spellStart"/>
+      <w:r>
+        <w:t>x_i</w:t>
+      </w:r>
+      <w:proofErr w:type="spellEnd"/>
+      <w:r>
+        <w:t>):</w:t>
+      </w:r>
+    </w:p>
+    <w:p>
+      <w:pPr>
+        <w:pStyle w:val="Code"/>
+      </w:pPr>
+      <w:r>
+        <w:t xml:space="preserve">        </w:t>
+      </w:r>
+      <w:proofErr w:type="spellStart"/>
+      <w:r>
+        <w:t>root</w:t>
+      </w:r>
+      <w:proofErr w:type="spellEnd"/>
+      <w:r>
+        <w:t xml:space="preserve"> = poly1d(</w:t>
+      </w:r>
+      <w:proofErr w:type="spellStart"/>
+      <w:r>
+        <w:t>x_i,True</w:t>
+      </w:r>
+      <w:proofErr w:type="spellEnd"/>
+      <w:r>
+        <w:t>)</w:t>
+      </w:r>
+    </w:p>
+    <w:p>
+      <w:pPr>
+        <w:pStyle w:val="Code"/>
+      </w:pPr>
+      <w:r>
+        <w:t xml:space="preserve">        # </w:t>
+      </w:r>
+      <w:proofErr w:type="spellStart"/>
+      <w:r>
+        <w:t>print</w:t>
+      </w:r>
+      <w:proofErr w:type="spellEnd"/>
+      <w:r>
+        <w:t>(</w:t>
+      </w:r>
+      <w:proofErr w:type="spellStart"/>
+      <w:r>
+        <w:t>root</w:t>
+      </w:r>
+      <w:proofErr w:type="spellEnd"/>
+      <w:r>
+        <w:t>)</w:t>
+      </w:r>
+    </w:p>
+    <w:p>
+      <w:pPr>
+        <w:pStyle w:val="Code"/>
+      </w:pPr>
+      <w:r>
+        <w:t xml:space="preserve">        </w:t>
+      </w:r>
+      <w:proofErr w:type="spellStart"/>
+      <w:r>
+        <w:t>return</w:t>
+      </w:r>
+      <w:proofErr w:type="spellEnd"/>
+      <w:r>
+        <w:t xml:space="preserve"> d*</w:t>
+      </w:r>
+      <w:proofErr w:type="spellStart"/>
+      <w:r>
+        <w:t>root</w:t>
+      </w:r>
+      <w:proofErr w:type="spellEnd"/>
+      <w:r>
+        <w:t>**3 + c*</w:t>
+      </w:r>
+      <w:proofErr w:type="spellStart"/>
+      <w:r>
+        <w:t>root</w:t>
+      </w:r>
+      <w:proofErr w:type="spellEnd"/>
+      <w:r>
+        <w:t>**2 + b*</w:t>
+      </w:r>
+      <w:proofErr w:type="spellStart"/>
+      <w:r>
+        <w:t>root</w:t>
+      </w:r>
+      <w:proofErr w:type="spellEnd"/>
+      <w:r>
+        <w:t xml:space="preserve"> + a</w:t>
+      </w:r>
+    </w:p>
+    <w:p>
+      <w:pPr>
+        <w:pStyle w:val="Code"/>
+      </w:pPr>
+    </w:p>
+    <w:p>
+      <w:pPr>
+        <w:pStyle w:val="Code"/>
+      </w:pPr>
+      <w:r>
+        <w:t xml:space="preserve">    </w:t>
+      </w:r>
+      <w:proofErr w:type="spellStart"/>
+      <w:r>
+        <w:t>splines</w:t>
+      </w:r>
+      <w:proofErr w:type="spellEnd"/>
+      <w:r>
+        <w:t xml:space="preserve"> = [(x[j], x[j+1], </w:t>
+      </w:r>
+      <w:proofErr w:type="spellStart"/>
+      <w:r>
+        <w:t>polinome</w:t>
+      </w:r>
+      <w:proofErr w:type="spellEnd"/>
+      <w:r>
+        <w:t xml:space="preserve">(a[j],b[j],c[j],d[j],x[j])) </w:t>
+      </w:r>
+      <w:proofErr w:type="spellStart"/>
+      <w:r>
+        <w:t>for</w:t>
+      </w:r>
+      <w:proofErr w:type="spellEnd"/>
+      <w:r>
+        <w:t xml:space="preserve"> j </w:t>
+      </w:r>
+      <w:proofErr w:type="spellStart"/>
+      <w:r>
+        <w:t>in</w:t>
+      </w:r>
+      <w:proofErr w:type="spellEnd"/>
+      <w:r>
+        <w:t xml:space="preserve"> </w:t>
+      </w:r>
+      <w:proofErr w:type="spellStart"/>
+      <w:r>
+        <w:t>range</w:t>
+      </w:r>
+      <w:proofErr w:type="spellEnd"/>
+      <w:r>
+        <w:t>(n-1)]</w:t>
+      </w:r>
+    </w:p>
+    <w:p>
+      <w:pPr>
+        <w:pStyle w:val="Code"/>
+      </w:pPr>
+    </w:p>
+    <w:p>
+      <w:pPr>
+        <w:pStyle w:val="Code"/>
+      </w:pPr>
+      <w:r>
+        <w:t xml:space="preserve">    </w:t>
+      </w:r>
+      <w:proofErr w:type="spellStart"/>
+      <w:r>
+        <w:t>return</w:t>
+      </w:r>
+      <w:proofErr w:type="spellEnd"/>
+      <w:r>
+        <w:t xml:space="preserve"> </w:t>
+      </w:r>
+      <w:proofErr w:type="spellStart"/>
+      <w:r>
+        <w:t>lambda</w:t>
+      </w:r>
+      <w:proofErr w:type="spellEnd"/>
+      <w:r>
+        <w:t xml:space="preserve"> v: (p(v) </w:t>
+      </w:r>
+      <w:proofErr w:type="spellStart"/>
+      <w:r>
+        <w:t>for</w:t>
+      </w:r>
+      <w:proofErr w:type="spellEnd"/>
+      <w:r>
+        <w:t xml:space="preserve"> (</w:t>
+      </w:r>
+      <w:proofErr w:type="spellStart"/>
+      <w:r>
+        <w:t>xa</w:t>
+      </w:r>
+      <w:proofErr w:type="spellEnd"/>
+      <w:r>
+        <w:t xml:space="preserve">, </w:t>
+      </w:r>
+      <w:proofErr w:type="spellStart"/>
+      <w:r>
+        <w:t>xb</w:t>
+      </w:r>
+      <w:proofErr w:type="spellEnd"/>
+      <w:r>
+        <w:t xml:space="preserve">, p) </w:t>
+      </w:r>
+      <w:proofErr w:type="spellStart"/>
+      <w:r>
+        <w:t>in</w:t>
+      </w:r>
+      <w:proofErr w:type="spellEnd"/>
+      <w:r>
+        <w:t xml:space="preserve"> </w:t>
+      </w:r>
+      <w:proofErr w:type="spellStart"/>
+      <w:r>
+        <w:t>splines</w:t>
+      </w:r>
+      <w:proofErr w:type="spellEnd"/>
+      <w:r>
+        <w:t xml:space="preserve"> </w:t>
+      </w:r>
+      <w:proofErr w:type="spellStart"/>
+      <w:r>
+        <w:t>if</w:t>
+      </w:r>
+      <w:proofErr w:type="spellEnd"/>
+      <w:r>
+        <w:t xml:space="preserve"> </w:t>
+      </w:r>
+      <w:proofErr w:type="spellStart"/>
+      <w:r>
+        <w:t>xa</w:t>
+      </w:r>
+      <w:proofErr w:type="spellEnd"/>
+      <w:r>
+        <w:t xml:space="preserve"> &lt; v &lt;= </w:t>
+      </w:r>
+      <w:proofErr w:type="spellStart"/>
+      <w:r>
+        <w:t>xb</w:t>
+      </w:r>
+      <w:proofErr w:type="spellEnd"/>
+      <w:r>
+        <w:t>)</w:t>
+      </w:r>
+    </w:p>
+    <w:p>
+      <w:pPr>
+        <w:pStyle w:val="Code"/>
+      </w:pPr>
+    </w:p>
+    <w:p>
+      <w:pPr>
+        <w:pStyle w:val="Code"/>
+      </w:pPr>
+    </w:p>
+    <w:p>
+      <w:pPr>
+        <w:pStyle w:val="Code"/>
+      </w:pPr>
+      <w:r>
+        <w:t xml:space="preserve">x = </w:t>
+      </w:r>
+      <w:proofErr w:type="spellStart"/>
+      <w:r>
+        <w:t>linspace</w:t>
+      </w:r>
+      <w:proofErr w:type="spellEnd"/>
+      <w:r>
+        <w:t>(0, 10, 10).</w:t>
+      </w:r>
+      <w:proofErr w:type="spellStart"/>
+      <w:r>
+        <w:t>tolist</w:t>
+      </w:r>
+      <w:proofErr w:type="spellEnd"/>
+      <w:r>
+        <w:t>()</w:t>
+      </w:r>
+    </w:p>
+    <w:p>
+      <w:pPr>
+        <w:pStyle w:val="Code"/>
+      </w:pPr>
+      <w:r>
+        <w:t>y = [</w:t>
+      </w:r>
+      <w:proofErr w:type="spellStart"/>
+      <w:r>
+        <w:t>cos</w:t>
+      </w:r>
+      <w:proofErr w:type="spellEnd"/>
+      <w:r>
+        <w:t>(-</w:t>
+      </w:r>
+      <w:proofErr w:type="spellStart"/>
+      <w:r>
+        <w:t>x_val</w:t>
+      </w:r>
+      <w:proofErr w:type="spellEnd"/>
+      <w:r>
+        <w:t xml:space="preserve">**2/8.0) </w:t>
+      </w:r>
+      <w:proofErr w:type="spellStart"/>
+      <w:r>
+        <w:t>for</w:t>
+      </w:r>
+      <w:proofErr w:type="spellEnd"/>
+      <w:r>
+        <w:t xml:space="preserve"> </w:t>
+      </w:r>
+      <w:proofErr w:type="spellStart"/>
+      <w:r>
+        <w:t>x_val</w:t>
+      </w:r>
+      <w:proofErr w:type="spellEnd"/>
+      <w:r>
+        <w:t xml:space="preserve"> </w:t>
+      </w:r>
+      <w:proofErr w:type="spellStart"/>
+      <w:r>
+        <w:t>in</w:t>
+      </w:r>
+      <w:proofErr w:type="spellEnd"/>
+      <w:r>
+        <w:t xml:space="preserve"> x]</w:t>
+      </w:r>
+    </w:p>
+    <w:p>
+      <w:pPr>
+        <w:pStyle w:val="Code"/>
+      </w:pPr>
+      <w:proofErr w:type="spellStart"/>
+      <w:r>
+        <w:t>cubic</w:t>
+      </w:r>
+      <w:proofErr w:type="spellEnd"/>
+      <w:r>
+        <w:t>(10,x,y)</w:t>
+      </w:r>
       <w:bookmarkStart w:id="0" w:name="_GoBack"/>
       <w:bookmarkEnd w:id="0"/>
     </w:p>
     <w:sectPr>
-      <w:headerReference w:type="default" r:id="rId9"/>
-      <w:footerReference w:type="default" r:id="rId10"/>
+      <w:headerReference w:type="default" r:id="rId30"/>
+      <w:footerReference w:type="default" r:id="rId31"/>
       <w:pgSz w:w="11906" w:h="16838"/>
       <w:pgMar w:top="1134" w:right="851" w:bottom="1134" w:left="1418" w:header="709" w:footer="709" w:gutter="0"/>
       <w:cols w:space="708"/>
@@ -773,7 +4106,7 @@
             <w:noProof/>
             <w:szCs w:val="24"/>
           </w:rPr>
-          <w:t>2</w:t>
+          <w:t>6</w:t>
         </w:r>
         <w:r>
           <w:rPr>
@@ -4078,6 +7411,48 @@
       <w:szCs w:val="24"/>
     </w:rPr>
   </w:style>
+  <w:style w:type="paragraph" w:styleId="Heading4">
+    <w:name w:val="heading 4"/>
+    <w:basedOn w:val="Normal"/>
+    <w:next w:val="Normal"/>
+    <w:link w:val="Heading4Char"/>
+    <w:uiPriority w:val="9"/>
+    <w:unhideWhenUsed/>
+    <w:qFormat/>
+    <w:rsid w:val="009B042C"/>
+    <w:pPr>
+      <w:keepNext/>
+      <w:keepLines/>
+      <w:spacing w:before="40" w:after="0"/>
+      <w:outlineLvl w:val="3"/>
+    </w:pPr>
+    <w:rPr>
+      <w:rFonts w:asciiTheme="majorHAnsi" w:eastAsiaTheme="majorEastAsia" w:hAnsiTheme="majorHAnsi" w:cstheme="majorBidi"/>
+      <w:i/>
+      <w:iCs/>
+      <w:color w:val="2E74B5" w:themeColor="accent1" w:themeShade="BF"/>
+    </w:rPr>
+  </w:style>
+  <w:style w:type="paragraph" w:styleId="Heading5">
+    <w:name w:val="heading 5"/>
+    <w:basedOn w:val="Normal"/>
+    <w:next w:val="Normal"/>
+    <w:link w:val="Heading5Char"/>
+    <w:uiPriority w:val="9"/>
+    <w:unhideWhenUsed/>
+    <w:qFormat/>
+    <w:rsid w:val="00DA2C37"/>
+    <w:pPr>
+      <w:keepNext/>
+      <w:keepLines/>
+      <w:spacing w:before="40" w:after="0"/>
+      <w:outlineLvl w:val="4"/>
+    </w:pPr>
+    <w:rPr>
+      <w:rFonts w:asciiTheme="majorHAnsi" w:eastAsiaTheme="majorEastAsia" w:hAnsiTheme="majorHAnsi" w:cstheme="majorBidi"/>
+      <w:color w:val="2E74B5" w:themeColor="accent1" w:themeShade="BF"/>
+    </w:rPr>
+  </w:style>
   <w:style w:type="character" w:default="1" w:styleId="DefaultParagraphFont">
     <w:name w:val="Default Paragraph Font"/>
     <w:uiPriority w:val="1"/>
@@ -4847,6 +8222,69 @@
       </w:tcPr>
     </w:tblStylePr>
   </w:style>
+  <w:style w:type="character" w:customStyle="1" w:styleId="Heading4Char">
+    <w:name w:val="Heading 4 Char"/>
+    <w:basedOn w:val="DefaultParagraphFont"/>
+    <w:link w:val="Heading4"/>
+    <w:uiPriority w:val="9"/>
+    <w:rsid w:val="009B042C"/>
+    <w:rPr>
+      <w:rFonts w:asciiTheme="majorHAnsi" w:eastAsiaTheme="majorEastAsia" w:hAnsiTheme="majorHAnsi" w:cstheme="majorBidi"/>
+      <w:i/>
+      <w:iCs/>
+      <w:color w:val="2E74B5" w:themeColor="accent1" w:themeShade="BF"/>
+      <w:sz w:val="24"/>
+    </w:rPr>
+  </w:style>
+  <w:style w:type="paragraph" w:styleId="BodyTextIndent">
+    <w:name w:val="Body Text Indent"/>
+    <w:basedOn w:val="Normal"/>
+    <w:link w:val="BodyTextIndentChar"/>
+    <w:uiPriority w:val="99"/>
+    <w:semiHidden/>
+    <w:unhideWhenUsed/>
+    <w:rsid w:val="004A60EF"/>
+    <w:pPr>
+      <w:spacing w:after="120"/>
+      <w:ind w:left="283"/>
+    </w:pPr>
+  </w:style>
+  <w:style w:type="character" w:customStyle="1" w:styleId="BodyTextIndentChar">
+    <w:name w:val="Body Text Indent Char"/>
+    <w:basedOn w:val="DefaultParagraphFont"/>
+    <w:link w:val="BodyTextIndent"/>
+    <w:uiPriority w:val="99"/>
+    <w:semiHidden/>
+    <w:rsid w:val="004A60EF"/>
+    <w:rPr>
+      <w:sz w:val="24"/>
+    </w:rPr>
+  </w:style>
+  <w:style w:type="paragraph" w:styleId="NoSpacing">
+    <w:name w:val="No Spacing"/>
+    <w:uiPriority w:val="1"/>
+    <w:qFormat/>
+    <w:rsid w:val="004A60EF"/>
+    <w:pPr>
+      <w:spacing w:after="0" w:line="240" w:lineRule="auto"/>
+      <w:ind w:firstLine="709"/>
+    </w:pPr>
+    <w:rPr>
+      <w:sz w:val="24"/>
+    </w:rPr>
+  </w:style>
+  <w:style w:type="character" w:customStyle="1" w:styleId="Heading5Char">
+    <w:name w:val="Heading 5 Char"/>
+    <w:basedOn w:val="DefaultParagraphFont"/>
+    <w:link w:val="Heading5"/>
+    <w:uiPriority w:val="9"/>
+    <w:rsid w:val="00DA2C37"/>
+    <w:rPr>
+      <w:rFonts w:asciiTheme="majorHAnsi" w:eastAsiaTheme="majorEastAsia" w:hAnsiTheme="majorHAnsi" w:cstheme="majorBidi"/>
+      <w:color w:val="2E74B5" w:themeColor="accent1" w:themeShade="BF"/>
+      <w:sz w:val="24"/>
+    </w:rPr>
+  </w:style>
 </w:styles>
 </file>
 
@@ -4969,10 +8407,11 @@
   </w:font>
   <w:font w:name="Segoe UI">
     <w:panose1 w:val="020B0502040204020203"/>
-    <w:charset w:val="CC"/>
+    <w:charset w:val="00"/>
     <w:family w:val="swiss"/>
+    <w:notTrueType/>
     <w:pitch w:val="variable"/>
-    <w:sig w:usb0="E4002EFF" w:usb1="C000E47F" w:usb2="00000009" w:usb3="00000000" w:csb0="000001FF" w:csb1="00000000"/>
+    <w:sig w:usb0="00000003" w:usb1="00000000" w:usb2="00000000" w:usb3="00000000" w:csb0="00000001" w:csb1="00000000"/>
   </w:font>
   <w:font w:name="Lucida Sans Unicode">
     <w:panose1 w:val="020B0602030504020204"/>
@@ -5034,6 +8473,7 @@
     <w:rsid w:val="000A040A"/>
     <w:rsid w:val="000D63AC"/>
     <w:rsid w:val="0018202A"/>
+    <w:rsid w:val="0026637C"/>
     <w:rsid w:val="00393F2C"/>
     <w:rsid w:val="003A3658"/>
     <w:rsid w:val="00424ACB"/>
@@ -5055,8 +8495,8 @@
     <w:rsid w:val="00B40D30"/>
     <w:rsid w:val="00B742C5"/>
     <w:rsid w:val="00C07B26"/>
-    <w:rsid w:val="00C21F21"/>
     <w:rsid w:val="00C75837"/>
+    <w:rsid w:val="00D03BD4"/>
     <w:rsid w:val="00E05DF9"/>
     <w:rsid w:val="00E11031"/>
     <w:rsid w:val="00E71A2A"/>
@@ -5797,7 +9237,7 @@
 </file>
 
 <file path=customXml/itemProps1.xml><?xml version="1.0" encoding="utf-8"?>
-<ds:datastoreItem xmlns:ds="http://schemas.openxmlformats.org/officeDocument/2006/customXml" ds:itemID="{467DE86E-5AAD-4D72-93D6-28E898B5E49C}">
+<ds:datastoreItem xmlns:ds="http://schemas.openxmlformats.org/officeDocument/2006/customXml" ds:itemID="{D97E287B-23CE-4513-B1B4-0BDEB0622F8F}">
   <ds:schemaRefs>
     <ds:schemaRef ds:uri="http://schemas.openxmlformats.org/officeDocument/2006/bibliography"/>
   </ds:schemaRefs>

</xml_diff>

<commit_message>
K for CH fixed
</commit_message>
<xml_diff>
--- a/lp/c2_2/ch/k.docx
+++ b/lp/c2_2/ch/k.docx
@@ -682,7 +682,7 @@
           <v:shape id="_x0000_i1025" type="#_x0000_t75" style="width:282.9pt;height:45.05pt" o:ole="" fillcolor="window">
             <v:imagedata r:id="rId8" o:title=""/>
           </v:shape>
-          <o:OLEObject Type="Embed" ProgID="Equation.3" ShapeID="_x0000_i1025" DrawAspect="Content" ObjectID="_1464502372" r:id="rId9"/>
+          <o:OLEObject Type="Embed" ProgID="Equation.3" ShapeID="_x0000_i1025" DrawAspect="Content" ObjectID="_1464505628" r:id="rId9"/>
         </w:object>
       </w:r>
     </w:p>
@@ -732,7 +732,7 @@
           <v:shape id="_x0000_i1026" type="#_x0000_t75" style="width:45.75pt;height:15pt" o:ole="" fillcolor="window">
             <v:imagedata r:id="rId10" o:title=""/>
           </v:shape>
-          <o:OLEObject Type="Embed" ProgID="Equation.3" ShapeID="_x0000_i1026" DrawAspect="Content" ObjectID="_1464502373" r:id="rId11"/>
+          <o:OLEObject Type="Embed" ProgID="Equation.3" ShapeID="_x0000_i1026" DrawAspect="Content" ObjectID="_1464505629" r:id="rId11"/>
         </w:object>
       </w:r>
       <w:r>
@@ -750,7 +750,7 @@
           <v:shape id="_x0000_i1027" type="#_x0000_t75" style="width:45.05pt;height:15pt" o:ole="" fillcolor="window">
             <v:imagedata r:id="rId12" o:title=""/>
           </v:shape>
-          <o:OLEObject Type="Embed" ProgID="Equation.3" ShapeID="_x0000_i1027" DrawAspect="Content" ObjectID="_1464502374" r:id="rId13"/>
+          <o:OLEObject Type="Embed" ProgID="Equation.3" ShapeID="_x0000_i1027" DrawAspect="Content" ObjectID="_1464505630" r:id="rId13"/>
         </w:object>
       </w:r>
       <w:r>
@@ -780,7 +780,7 @@
           <v:shape id="_x0000_i1028" type="#_x0000_t75" style="width:44.35pt;height:26.95pt" o:ole="" fillcolor="window">
             <v:imagedata r:id="rId14" o:title=""/>
           </v:shape>
-          <o:OLEObject Type="Embed" ProgID="Equation.3" ShapeID="_x0000_i1028" DrawAspect="Content" ObjectID="_1464502375" r:id="rId15"/>
+          <o:OLEObject Type="Embed" ProgID="Equation.3" ShapeID="_x0000_i1028" DrawAspect="Content" ObjectID="_1464505631" r:id="rId15"/>
         </w:object>
       </w:r>
       <w:r>
@@ -794,7 +794,7 @@
           <v:shape id="_x0000_i1029" type="#_x0000_t75" style="width:47.1pt;height:15pt" o:ole="" fillcolor="window">
             <v:imagedata r:id="rId16" o:title=""/>
           </v:shape>
-          <o:OLEObject Type="Embed" ProgID="Equation.3" ShapeID="_x0000_i1029" DrawAspect="Content" ObjectID="_1464502376" r:id="rId17"/>
+          <o:OLEObject Type="Embed" ProgID="Equation.3" ShapeID="_x0000_i1029" DrawAspect="Content" ObjectID="_1464505632" r:id="rId17"/>
         </w:object>
       </w:r>
       <w:r>
@@ -817,7 +817,7 @@
           <v:shape id="_x0000_i1030" type="#_x0000_t75" style="width:282.9pt;height:54.6pt" o:ole="" fillcolor="window">
             <v:imagedata r:id="rId18" o:title=""/>
           </v:shape>
-          <o:OLEObject Type="Embed" ProgID="Equation.3" ShapeID="_x0000_i1030" DrawAspect="Content" ObjectID="_1464502377" r:id="rId19"/>
+          <o:OLEObject Type="Embed" ProgID="Equation.3" ShapeID="_x0000_i1030" DrawAspect="Content" ObjectID="_1464505633" r:id="rId19"/>
         </w:object>
       </w:r>
     </w:p>
@@ -855,10 +855,10 @@
           <w:position w:val="-10"/>
         </w:rPr>
         <w:object w:dxaOrig="260" w:dyaOrig="300" w14:anchorId="17D0DC74">
-          <v:shape id="_x0000_i1031" type="#_x0000_t75" style="width:12.65pt;height:15pt" o:ole="" fillcolor="window">
+          <v:shape id="_x0000_i1031" type="#_x0000_t75" style="width:12.65pt;height:15.05pt" o:ole="" fillcolor="window">
             <v:imagedata r:id="rId20" o:title=""/>
           </v:shape>
-          <o:OLEObject Type="Embed" ProgID="Equation.3" ShapeID="_x0000_i1031" DrawAspect="Content" ObjectID="_1464502378" r:id="rId21"/>
+          <o:OLEObject Type="Embed" ProgID="Equation.3" ShapeID="_x0000_i1031" DrawAspect="Content" ObjectID="_1464505634" r:id="rId21"/>
         </w:object>
       </w:r>
       <w:r>
@@ -889,7 +889,7 @@
           <v:shape id="_x0000_i1032" type="#_x0000_t75" style="width:263.45pt;height:54.6pt" o:ole="" fillcolor="window">
             <v:imagedata r:id="rId22" o:title=""/>
           </v:shape>
-          <o:OLEObject Type="Embed" ProgID="Equation.3" ShapeID="_x0000_i1032" DrawAspect="Content" ObjectID="_1464502379" r:id="rId23"/>
+          <o:OLEObject Type="Embed" ProgID="Equation.3" ShapeID="_x0000_i1032" DrawAspect="Content" ObjectID="_1464505635" r:id="rId23"/>
         </w:object>
       </w:r>
     </w:p>
@@ -1458,15 +1458,7 @@
       </w:r>
     </w:p>
     <w:p>
-      <w:pPr>
-        <w:rPr>
-          <w:lang w:val="ru-RU"/>
-        </w:rPr>
-      </w:pPr>
-      <w:r>
-        <w:rPr>
-          <w:lang w:val="ru-RU"/>
-        </w:rPr>
+      <w:r>
         <w:lastRenderedPageBreak/>
         <w:t>Основна ідея застосування сплайнів полягає в наступному. Інтервал, на якому відновлюють функцію розбивають на підінтервали, на кожному з який функцію задають поліномом достатньо низького степені і забезпечують неперервність кривої в точках “склейки” шляхом прирівняння значень поліномів на межах підінтервалів.</w:t>
       </w:r>
@@ -1845,6 +1837,8 @@
         </w:rPr>
         <w:t xml:space="preserve">сплайн- функціями, складеними з «шматочків» багаточленів даного ступеня, що сполучені так, щоб функція, що утворилася, була безперервною і мала декілька неперервних похідних. </w:t>
       </w:r>
+      <w:bookmarkStart w:id="0" w:name="_GoBack"/>
+      <w:bookmarkEnd w:id="0"/>
     </w:p>
     <w:p>
       <w:r>
@@ -2028,666 +2022,159 @@
       <w:pPr>
         <w:pStyle w:val="Code"/>
       </w:pPr>
-      <w:proofErr w:type="spellStart"/>
-      <w:r>
-        <w:t>from</w:t>
-      </w:r>
-      <w:proofErr w:type="spellEnd"/>
-      <w:r>
-        <w:t xml:space="preserve"> </w:t>
-      </w:r>
-      <w:proofErr w:type="spellStart"/>
-      <w:r>
-        <w:t>pylab</w:t>
-      </w:r>
-      <w:proofErr w:type="spellEnd"/>
-      <w:r>
-        <w:t xml:space="preserve"> </w:t>
-      </w:r>
-      <w:proofErr w:type="spellStart"/>
-      <w:r>
-        <w:t>import</w:t>
-      </w:r>
-      <w:proofErr w:type="spellEnd"/>
-      <w:r>
-        <w:t xml:space="preserve"> </w:t>
-      </w:r>
-      <w:proofErr w:type="spellStart"/>
-      <w:r>
-        <w:t>arange</w:t>
-      </w:r>
-      <w:proofErr w:type="spellEnd"/>
-    </w:p>
-    <w:p>
-      <w:pPr>
-        <w:pStyle w:val="Code"/>
-      </w:pPr>
-      <w:proofErr w:type="spellStart"/>
-      <w:r>
-        <w:t>from</w:t>
-      </w:r>
-      <w:proofErr w:type="spellEnd"/>
-      <w:r>
-        <w:t xml:space="preserve"> </w:t>
-      </w:r>
-      <w:proofErr w:type="spellStart"/>
-      <w:r>
-        <w:t>numpy</w:t>
-      </w:r>
-      <w:proofErr w:type="spellEnd"/>
-      <w:r>
-        <w:t xml:space="preserve"> </w:t>
-      </w:r>
-      <w:proofErr w:type="spellStart"/>
-      <w:r>
-        <w:t>import</w:t>
-      </w:r>
-      <w:proofErr w:type="spellEnd"/>
-      <w:r>
-        <w:t xml:space="preserve"> *</w:t>
-      </w:r>
-    </w:p>
-    <w:p>
-      <w:pPr>
-        <w:pStyle w:val="Code"/>
-      </w:pPr>
-      <w:proofErr w:type="spellStart"/>
-      <w:r>
-        <w:t>from</w:t>
-      </w:r>
-      <w:proofErr w:type="spellEnd"/>
-      <w:r>
-        <w:t xml:space="preserve"> </w:t>
-      </w:r>
-      <w:proofErr w:type="spellStart"/>
-      <w:r>
-        <w:t>math</w:t>
-      </w:r>
-      <w:proofErr w:type="spellEnd"/>
-      <w:r>
-        <w:t xml:space="preserve"> </w:t>
-      </w:r>
-      <w:proofErr w:type="spellStart"/>
-      <w:r>
-        <w:t>import</w:t>
-      </w:r>
-      <w:proofErr w:type="spellEnd"/>
-      <w:r>
-        <w:t xml:space="preserve"> e</w:t>
-      </w:r>
-    </w:p>
-    <w:p>
-      <w:pPr>
-        <w:pStyle w:val="Code"/>
-      </w:pPr>
-      <w:proofErr w:type="spellStart"/>
-      <w:r>
-        <w:t>from</w:t>
-      </w:r>
-      <w:proofErr w:type="spellEnd"/>
-      <w:r>
-        <w:t xml:space="preserve"> </w:t>
-      </w:r>
-      <w:proofErr w:type="spellStart"/>
-      <w:r>
-        <w:t>math</w:t>
-      </w:r>
-      <w:proofErr w:type="spellEnd"/>
-      <w:r>
-        <w:t xml:space="preserve"> </w:t>
-      </w:r>
-      <w:proofErr w:type="spellStart"/>
-      <w:r>
-        <w:t>import</w:t>
-      </w:r>
-      <w:proofErr w:type="spellEnd"/>
-      <w:r>
-        <w:t xml:space="preserve"> </w:t>
-      </w:r>
-      <w:proofErr w:type="spellStart"/>
-      <w:r>
-        <w:t>pi</w:t>
-      </w:r>
-      <w:proofErr w:type="spellEnd"/>
-    </w:p>
-    <w:p>
-      <w:pPr>
-        <w:pStyle w:val="Code"/>
-      </w:pPr>
-      <w:proofErr w:type="spellStart"/>
-      <w:r>
-        <w:t>from</w:t>
-      </w:r>
-      <w:proofErr w:type="spellEnd"/>
-      <w:r>
-        <w:t xml:space="preserve"> </w:t>
-      </w:r>
-      <w:proofErr w:type="spellStart"/>
-      <w:r>
-        <w:t>math</w:t>
-      </w:r>
-      <w:proofErr w:type="spellEnd"/>
-      <w:r>
-        <w:t xml:space="preserve"> </w:t>
-      </w:r>
-      <w:proofErr w:type="spellStart"/>
-      <w:r>
-        <w:t>import</w:t>
-      </w:r>
-      <w:proofErr w:type="spellEnd"/>
-      <w:r>
-        <w:t xml:space="preserve"> </w:t>
-      </w:r>
-      <w:proofErr w:type="spellStart"/>
-      <w:r>
-        <w:t>sin</w:t>
-      </w:r>
-      <w:proofErr w:type="spellEnd"/>
-    </w:p>
-    <w:p>
-      <w:pPr>
-        <w:pStyle w:val="Code"/>
-      </w:pPr>
-      <w:proofErr w:type="spellStart"/>
-      <w:r>
-        <w:t>from</w:t>
-      </w:r>
-      <w:proofErr w:type="spellEnd"/>
-      <w:r>
-        <w:t xml:space="preserve"> </w:t>
-      </w:r>
-      <w:proofErr w:type="spellStart"/>
-      <w:r>
-        <w:t>math</w:t>
-      </w:r>
-      <w:proofErr w:type="spellEnd"/>
-      <w:r>
-        <w:t xml:space="preserve"> </w:t>
-      </w:r>
-      <w:proofErr w:type="spellStart"/>
-      <w:r>
-        <w:t>import</w:t>
-      </w:r>
-      <w:proofErr w:type="spellEnd"/>
-      <w:r>
-        <w:t xml:space="preserve"> </w:t>
-      </w:r>
-      <w:proofErr w:type="spellStart"/>
-      <w:r>
-        <w:t>cos</w:t>
-      </w:r>
-      <w:proofErr w:type="spellEnd"/>
-    </w:p>
-    <w:p>
-      <w:pPr>
-        <w:pStyle w:val="Code"/>
-      </w:pPr>
-      <w:proofErr w:type="spellStart"/>
-      <w:r>
-        <w:t>from</w:t>
-      </w:r>
-      <w:proofErr w:type="spellEnd"/>
-      <w:r>
-        <w:t xml:space="preserve"> </w:t>
-      </w:r>
-      <w:proofErr w:type="spellStart"/>
-      <w:r>
-        <w:t>numpy</w:t>
-      </w:r>
-      <w:proofErr w:type="spellEnd"/>
-      <w:r>
-        <w:t xml:space="preserve"> </w:t>
-      </w:r>
-      <w:proofErr w:type="spellStart"/>
-      <w:r>
-        <w:t>import</w:t>
-      </w:r>
-      <w:proofErr w:type="spellEnd"/>
-      <w:r>
-        <w:t xml:space="preserve"> poly1d</w:t>
-      </w:r>
-    </w:p>
-    <w:p>
-      <w:pPr>
-        <w:pStyle w:val="Code"/>
-      </w:pPr>
-      <w:proofErr w:type="spellStart"/>
-      <w:r>
-        <w:t>from</w:t>
-      </w:r>
-      <w:proofErr w:type="spellEnd"/>
-      <w:r>
-        <w:t xml:space="preserve"> </w:t>
-      </w:r>
-      <w:proofErr w:type="spellStart"/>
-      <w:r>
-        <w:t>numpy</w:t>
-      </w:r>
-      <w:proofErr w:type="spellEnd"/>
-      <w:r>
-        <w:t xml:space="preserve"> </w:t>
-      </w:r>
-      <w:proofErr w:type="spellStart"/>
-      <w:r>
-        <w:t>import</w:t>
-      </w:r>
-      <w:proofErr w:type="spellEnd"/>
-      <w:r>
-        <w:t xml:space="preserve"> </w:t>
-      </w:r>
-      <w:proofErr w:type="spellStart"/>
-      <w:r>
-        <w:t>polyval</w:t>
-      </w:r>
-      <w:proofErr w:type="spellEnd"/>
-    </w:p>
-    <w:p>
-      <w:pPr>
-        <w:pStyle w:val="Code"/>
-      </w:pPr>
-    </w:p>
-    <w:p>
-      <w:pPr>
-        <w:pStyle w:val="Code"/>
-      </w:pPr>
-    </w:p>
-    <w:p>
-      <w:pPr>
-        <w:pStyle w:val="Code"/>
-      </w:pPr>
-      <w:proofErr w:type="spellStart"/>
-      <w:r>
-        <w:t>def</w:t>
-      </w:r>
-      <w:proofErr w:type="spellEnd"/>
-      <w:r>
-        <w:t xml:space="preserve"> </w:t>
-      </w:r>
-      <w:proofErr w:type="spellStart"/>
-      <w:r>
-        <w:t>cubic</w:t>
-      </w:r>
-      <w:proofErr w:type="spellEnd"/>
-      <w:r>
-        <w:t>(n, x, y):</w:t>
-      </w:r>
-    </w:p>
-    <w:p>
-      <w:pPr>
-        <w:pStyle w:val="Code"/>
-      </w:pPr>
-    </w:p>
-    <w:p>
-      <w:pPr>
-        <w:pStyle w:val="Code"/>
-      </w:pPr>
-      <w:r>
-        <w:t xml:space="preserve">    </w:t>
-      </w:r>
-      <w:proofErr w:type="spellStart"/>
-      <w:r>
-        <w:t>zeroV</w:t>
-      </w:r>
-      <w:proofErr w:type="spellEnd"/>
-      <w:r>
-        <w:t xml:space="preserve"> = </w:t>
-      </w:r>
-      <w:proofErr w:type="spellStart"/>
-      <w:r>
-        <w:t>lambda</w:t>
-      </w:r>
-      <w:proofErr w:type="spellEnd"/>
-      <w:r>
-        <w:t xml:space="preserve"> m: ([0]*m)</w:t>
-      </w:r>
-    </w:p>
-    <w:p>
-      <w:pPr>
-        <w:pStyle w:val="Code"/>
-      </w:pPr>
-    </w:p>
-    <w:p>
-      <w:pPr>
-        <w:pStyle w:val="Code"/>
-      </w:pPr>
-      <w:r>
-        <w:t xml:space="preserve">    h = </w:t>
-      </w:r>
-      <w:proofErr w:type="spellStart"/>
-      <w:r>
-        <w:t>zeroV</w:t>
-      </w:r>
-      <w:proofErr w:type="spellEnd"/>
-      <w:r>
-        <w:t>(n-1)</w:t>
-      </w:r>
-    </w:p>
-    <w:p>
-      <w:pPr>
-        <w:pStyle w:val="Code"/>
-      </w:pPr>
-    </w:p>
-    <w:p>
-      <w:pPr>
-        <w:pStyle w:val="Code"/>
-      </w:pPr>
-      <w:r>
-        <w:t xml:space="preserve">    # </w:t>
-      </w:r>
-      <w:proofErr w:type="spellStart"/>
-      <w:r>
-        <w:t>alpha</w:t>
-      </w:r>
-      <w:proofErr w:type="spellEnd"/>
-      <w:r>
-        <w:t xml:space="preserve"> </w:t>
-      </w:r>
-      <w:proofErr w:type="spellStart"/>
-      <w:r>
-        <w:t>will</w:t>
-      </w:r>
-      <w:proofErr w:type="spellEnd"/>
-      <w:r>
-        <w:t xml:space="preserve"> </w:t>
-      </w:r>
-      <w:proofErr w:type="spellStart"/>
-      <w:r>
-        <w:t>be</w:t>
-      </w:r>
-      <w:proofErr w:type="spellEnd"/>
-      <w:r>
-        <w:t xml:space="preserve"> </w:t>
-      </w:r>
-      <w:proofErr w:type="spellStart"/>
-      <w:r>
-        <w:t>values</w:t>
-      </w:r>
-      <w:proofErr w:type="spellEnd"/>
-      <w:r>
-        <w:t xml:space="preserve"> </w:t>
-      </w:r>
-      <w:proofErr w:type="spellStart"/>
-      <w:r>
-        <w:t>in</w:t>
-      </w:r>
-      <w:proofErr w:type="spellEnd"/>
-      <w:r>
-        <w:t xml:space="preserve"> a </w:t>
-      </w:r>
-      <w:proofErr w:type="spellStart"/>
-      <w:r>
-        <w:t>system</w:t>
-      </w:r>
-      <w:proofErr w:type="spellEnd"/>
-      <w:r>
-        <w:t xml:space="preserve"> </w:t>
-      </w:r>
-      <w:proofErr w:type="spellStart"/>
-      <w:r>
-        <w:t>of</w:t>
-      </w:r>
-      <w:proofErr w:type="spellEnd"/>
-      <w:r>
-        <w:t xml:space="preserve"> </w:t>
-      </w:r>
-      <w:proofErr w:type="spellStart"/>
-      <w:r>
-        <w:t>eq's</w:t>
-      </w:r>
-      <w:proofErr w:type="spellEnd"/>
-      <w:r>
-        <w:t xml:space="preserve"> </w:t>
-      </w:r>
-      <w:proofErr w:type="spellStart"/>
-      <w:r>
-        <w:t>that</w:t>
-      </w:r>
-      <w:proofErr w:type="spellEnd"/>
-      <w:r>
-        <w:t xml:space="preserve"> </w:t>
-      </w:r>
-      <w:proofErr w:type="spellStart"/>
-      <w:r>
-        <w:t>will</w:t>
-      </w:r>
-      <w:proofErr w:type="spellEnd"/>
-      <w:r>
-        <w:t xml:space="preserve"> </w:t>
-      </w:r>
-      <w:proofErr w:type="spellStart"/>
-      <w:r>
-        <w:t>allow</w:t>
-      </w:r>
-      <w:proofErr w:type="spellEnd"/>
-      <w:r>
-        <w:t xml:space="preserve"> </w:t>
-      </w:r>
-      <w:proofErr w:type="spellStart"/>
-      <w:r>
-        <w:t>us</w:t>
-      </w:r>
-      <w:proofErr w:type="spellEnd"/>
-      <w:r>
-        <w:t xml:space="preserve"> </w:t>
-      </w:r>
-      <w:proofErr w:type="spellStart"/>
-      <w:r>
-        <w:t>to</w:t>
-      </w:r>
-      <w:proofErr w:type="spellEnd"/>
-      <w:r>
-        <w:t xml:space="preserve"> </w:t>
-      </w:r>
-      <w:proofErr w:type="spellStart"/>
-      <w:r>
-        <w:t>solve</w:t>
-      </w:r>
-      <w:proofErr w:type="spellEnd"/>
-      <w:r>
-        <w:t xml:space="preserve"> </w:t>
-      </w:r>
-      <w:proofErr w:type="spellStart"/>
-      <w:r>
-        <w:t>for</w:t>
-      </w:r>
-      <w:proofErr w:type="spellEnd"/>
-      <w:r>
-        <w:t xml:space="preserve"> c</w:t>
-      </w:r>
-    </w:p>
-    <w:p>
-      <w:pPr>
-        <w:pStyle w:val="Code"/>
-      </w:pPr>
-      <w:r>
-        <w:t xml:space="preserve">    # </w:t>
-      </w:r>
-      <w:proofErr w:type="spellStart"/>
-      <w:r>
-        <w:t>and</w:t>
-      </w:r>
-      <w:proofErr w:type="spellEnd"/>
-      <w:r>
-        <w:t xml:space="preserve"> </w:t>
-      </w:r>
-      <w:proofErr w:type="spellStart"/>
-      <w:r>
-        <w:t>then</w:t>
-      </w:r>
-      <w:proofErr w:type="spellEnd"/>
-      <w:r>
-        <w:t xml:space="preserve"> </w:t>
-      </w:r>
-      <w:proofErr w:type="spellStart"/>
-      <w:r>
-        <w:t>from</w:t>
-      </w:r>
-      <w:proofErr w:type="spellEnd"/>
-      <w:r>
-        <w:t xml:space="preserve"> </w:t>
-      </w:r>
-      <w:proofErr w:type="spellStart"/>
-      <w:r>
-        <w:t>there</w:t>
-      </w:r>
-      <w:proofErr w:type="spellEnd"/>
-      <w:r>
-        <w:t xml:space="preserve"> </w:t>
-      </w:r>
-      <w:proofErr w:type="spellStart"/>
-      <w:r>
-        <w:t>we</w:t>
-      </w:r>
-      <w:proofErr w:type="spellEnd"/>
-      <w:r>
-        <w:t xml:space="preserve"> </w:t>
-      </w:r>
-      <w:proofErr w:type="spellStart"/>
-      <w:r>
-        <w:t>can</w:t>
-      </w:r>
-      <w:proofErr w:type="spellEnd"/>
-      <w:r>
-        <w:t xml:space="preserve"> </w:t>
-      </w:r>
-      <w:proofErr w:type="spellStart"/>
-      <w:r>
-        <w:t>find</w:t>
-      </w:r>
-      <w:proofErr w:type="spellEnd"/>
-      <w:r>
-        <w:t xml:space="preserve"> b, d </w:t>
-      </w:r>
-      <w:proofErr w:type="spellStart"/>
-      <w:r>
-        <w:t>through</w:t>
-      </w:r>
-      <w:proofErr w:type="spellEnd"/>
-      <w:r>
-        <w:t xml:space="preserve"> </w:t>
-      </w:r>
-      <w:proofErr w:type="spellStart"/>
-      <w:r>
-        <w:t>substitution</w:t>
-      </w:r>
-      <w:proofErr w:type="spellEnd"/>
-      <w:r>
-        <w:t>.</w:t>
-      </w:r>
-    </w:p>
-    <w:p>
-      <w:pPr>
-        <w:pStyle w:val="Code"/>
-      </w:pPr>
-      <w:r>
-        <w:t xml:space="preserve">    </w:t>
-      </w:r>
-      <w:proofErr w:type="spellStart"/>
-      <w:r>
-        <w:t>alpha</w:t>
-      </w:r>
-      <w:proofErr w:type="spellEnd"/>
-      <w:r>
-        <w:t xml:space="preserve"> = </w:t>
-      </w:r>
-      <w:proofErr w:type="spellStart"/>
-      <w:r>
-        <w:t>zeroV</w:t>
-      </w:r>
-      <w:proofErr w:type="spellEnd"/>
-      <w:r>
-        <w:t>(n-1)</w:t>
-      </w:r>
-    </w:p>
-    <w:p>
-      <w:pPr>
-        <w:pStyle w:val="Code"/>
-      </w:pPr>
-    </w:p>
-    <w:p>
-      <w:pPr>
-        <w:pStyle w:val="Code"/>
-      </w:pPr>
-      <w:r>
-        <w:t xml:space="preserve">    # l, u, z </w:t>
-      </w:r>
-      <w:proofErr w:type="spellStart"/>
-      <w:r>
-        <w:t>are</w:t>
-      </w:r>
-      <w:proofErr w:type="spellEnd"/>
-      <w:r>
-        <w:t xml:space="preserve"> </w:t>
-      </w:r>
-      <w:proofErr w:type="spellStart"/>
-      <w:r>
-        <w:t>used</w:t>
-      </w:r>
-      <w:proofErr w:type="spellEnd"/>
-      <w:r>
-        <w:t xml:space="preserve"> </w:t>
-      </w:r>
-      <w:proofErr w:type="spellStart"/>
-      <w:r>
-        <w:t>in</w:t>
-      </w:r>
-      <w:proofErr w:type="spellEnd"/>
-      <w:r>
-        <w:t xml:space="preserve"> </w:t>
-      </w:r>
-      <w:proofErr w:type="spellStart"/>
-      <w:r>
-        <w:t>the</w:t>
-      </w:r>
-      <w:proofErr w:type="spellEnd"/>
-      <w:r>
-        <w:t xml:space="preserve"> </w:t>
-      </w:r>
-      <w:proofErr w:type="spellStart"/>
-      <w:r>
-        <w:t>method</w:t>
-      </w:r>
-      <w:proofErr w:type="spellEnd"/>
-      <w:r>
-        <w:t xml:space="preserve"> </w:t>
-      </w:r>
-      <w:proofErr w:type="spellStart"/>
-      <w:r>
-        <w:t>for</w:t>
-      </w:r>
-      <w:proofErr w:type="spellEnd"/>
-      <w:r>
-        <w:t xml:space="preserve"> </w:t>
-      </w:r>
-      <w:proofErr w:type="spellStart"/>
-      <w:r>
-        <w:t>solving</w:t>
-      </w:r>
-      <w:proofErr w:type="spellEnd"/>
-      <w:r>
-        <w:t xml:space="preserve"> </w:t>
-      </w:r>
-      <w:proofErr w:type="spellStart"/>
-      <w:r>
-        <w:t>the</w:t>
-      </w:r>
-      <w:proofErr w:type="spellEnd"/>
-      <w:r>
-        <w:t xml:space="preserve"> </w:t>
-      </w:r>
-      <w:proofErr w:type="spellStart"/>
-      <w:r>
-        <w:t>linear</w:t>
-      </w:r>
-      <w:proofErr w:type="spellEnd"/>
-      <w:r>
-        <w:t xml:space="preserve"> </w:t>
-      </w:r>
-      <w:proofErr w:type="spellStart"/>
-      <w:r>
-        <w:t>system</w:t>
-      </w:r>
-      <w:proofErr w:type="spellEnd"/>
+      <w:r>
+        <w:t>from pylab import arange</w:t>
+      </w:r>
+    </w:p>
+    <w:p>
+      <w:pPr>
+        <w:pStyle w:val="Code"/>
+      </w:pPr>
+      <w:r>
+        <w:t>from numpy import *</w:t>
+      </w:r>
+    </w:p>
+    <w:p>
+      <w:pPr>
+        <w:pStyle w:val="Code"/>
+      </w:pPr>
+      <w:r>
+        <w:t>from math import e</w:t>
+      </w:r>
+    </w:p>
+    <w:p>
+      <w:pPr>
+        <w:pStyle w:val="Code"/>
+      </w:pPr>
+      <w:r>
+        <w:t>from math import pi</w:t>
+      </w:r>
+    </w:p>
+    <w:p>
+      <w:pPr>
+        <w:pStyle w:val="Code"/>
+      </w:pPr>
+      <w:r>
+        <w:t>from math import sin</w:t>
+      </w:r>
+    </w:p>
+    <w:p>
+      <w:pPr>
+        <w:pStyle w:val="Code"/>
+      </w:pPr>
+      <w:r>
+        <w:t>from math import cos</w:t>
+      </w:r>
+    </w:p>
+    <w:p>
+      <w:pPr>
+        <w:pStyle w:val="Code"/>
+      </w:pPr>
+      <w:r>
+        <w:t>from numpy import poly1d</w:t>
+      </w:r>
+    </w:p>
+    <w:p>
+      <w:pPr>
+        <w:pStyle w:val="Code"/>
+      </w:pPr>
+      <w:r>
+        <w:t>from numpy import polyval</w:t>
+      </w:r>
+    </w:p>
+    <w:p>
+      <w:pPr>
+        <w:pStyle w:val="Code"/>
+      </w:pPr>
+    </w:p>
+    <w:p>
+      <w:pPr>
+        <w:pStyle w:val="Code"/>
+      </w:pPr>
+    </w:p>
+    <w:p>
+      <w:pPr>
+        <w:pStyle w:val="Code"/>
+      </w:pPr>
+      <w:r>
+        <w:t>def cubic(n, x, y):</w:t>
+      </w:r>
+    </w:p>
+    <w:p>
+      <w:pPr>
+        <w:pStyle w:val="Code"/>
+      </w:pPr>
+    </w:p>
+    <w:p>
+      <w:pPr>
+        <w:pStyle w:val="Code"/>
+      </w:pPr>
+      <w:r>
+        <w:t xml:space="preserve">    zeroV = lambda m: ([0]*m)</w:t>
+      </w:r>
+    </w:p>
+    <w:p>
+      <w:pPr>
+        <w:pStyle w:val="Code"/>
+      </w:pPr>
+    </w:p>
+    <w:p>
+      <w:pPr>
+        <w:pStyle w:val="Code"/>
+      </w:pPr>
+      <w:r>
+        <w:t xml:space="preserve">    h = zeroV(n-1)</w:t>
+      </w:r>
+    </w:p>
+    <w:p>
+      <w:pPr>
+        <w:pStyle w:val="Code"/>
+      </w:pPr>
+    </w:p>
+    <w:p>
+      <w:pPr>
+        <w:pStyle w:val="Code"/>
+      </w:pPr>
+      <w:r>
+        <w:t xml:space="preserve">    # alpha will be values in a system of eq's that will allow us to solve for c</w:t>
+      </w:r>
+    </w:p>
+    <w:p>
+      <w:pPr>
+        <w:pStyle w:val="Code"/>
+      </w:pPr>
+      <w:r>
+        <w:t xml:space="preserve">    # and then from there we can find b, d through substitution.</w:t>
+      </w:r>
+    </w:p>
+    <w:p>
+      <w:pPr>
+        <w:pStyle w:val="Code"/>
+      </w:pPr>
+      <w:r>
+        <w:t xml:space="preserve">    alpha = zeroV(n-1)</w:t>
+      </w:r>
+    </w:p>
+    <w:p>
+      <w:pPr>
+        <w:pStyle w:val="Code"/>
+      </w:pPr>
+    </w:p>
+    <w:p>
+      <w:pPr>
+        <w:pStyle w:val="Code"/>
+      </w:pPr>
+      <w:r>
+        <w:t xml:space="preserve">    # l, u, z are used in the method for solving the linear system</w:t>
+      </w:r>
+    </w:p>
+    <w:p>
+      <w:pPr>
+        <w:pStyle w:val="Code"/>
+      </w:pPr>
+      <w:r>
+        <w:t xml:space="preserve">    l = zeroV(n+1)</w:t>
+      </w:r>
     </w:p>
     <w:p>
       <w:pPr>
@@ -2695,108 +2182,28 @@
       </w:pPr>
       <w:r>
         <w:lastRenderedPageBreak/>
-        <w:t xml:space="preserve">    l = </w:t>
-      </w:r>
-      <w:proofErr w:type="spellStart"/>
-      <w:r>
-        <w:t>zeroV</w:t>
-      </w:r>
-      <w:proofErr w:type="spellEnd"/>
-      <w:r>
-        <w:t>(n+1)</w:t>
-      </w:r>
-    </w:p>
-    <w:p>
-      <w:pPr>
-        <w:pStyle w:val="Code"/>
-      </w:pPr>
-      <w:r>
-        <w:t xml:space="preserve">    u = </w:t>
-      </w:r>
-      <w:proofErr w:type="spellStart"/>
-      <w:r>
-        <w:t>zeroV</w:t>
-      </w:r>
-      <w:proofErr w:type="spellEnd"/>
-      <w:r>
-        <w:t>(n)</w:t>
-      </w:r>
-    </w:p>
-    <w:p>
-      <w:pPr>
-        <w:pStyle w:val="Code"/>
-      </w:pPr>
-      <w:r>
-        <w:t xml:space="preserve">    z = </w:t>
-      </w:r>
-      <w:proofErr w:type="spellStart"/>
-      <w:r>
-        <w:t>zeroV</w:t>
-      </w:r>
-      <w:proofErr w:type="spellEnd"/>
-      <w:r>
-        <w:t>(n+1)</w:t>
-      </w:r>
-    </w:p>
-    <w:p>
-      <w:pPr>
-        <w:pStyle w:val="Code"/>
-      </w:pPr>
-    </w:p>
-    <w:p>
-      <w:pPr>
-        <w:pStyle w:val="Code"/>
-      </w:pPr>
-      <w:r>
-        <w:t xml:space="preserve">    # b, c, d </w:t>
-      </w:r>
-      <w:proofErr w:type="spellStart"/>
-      <w:r>
-        <w:t>will</w:t>
-      </w:r>
-      <w:proofErr w:type="spellEnd"/>
-      <w:r>
-        <w:t xml:space="preserve"> </w:t>
-      </w:r>
-      <w:proofErr w:type="spellStart"/>
-      <w:r>
-        <w:t>be</w:t>
-      </w:r>
-      <w:proofErr w:type="spellEnd"/>
-      <w:r>
-        <w:t xml:space="preserve"> </w:t>
-      </w:r>
-      <w:proofErr w:type="spellStart"/>
-      <w:r>
-        <w:t>the</w:t>
-      </w:r>
-      <w:proofErr w:type="spellEnd"/>
-      <w:r>
-        <w:t xml:space="preserve"> </w:t>
-      </w:r>
-      <w:proofErr w:type="spellStart"/>
-      <w:r>
-        <w:t>coefficients</w:t>
-      </w:r>
-      <w:proofErr w:type="spellEnd"/>
-      <w:r>
-        <w:t xml:space="preserve"> </w:t>
-      </w:r>
-      <w:proofErr w:type="spellStart"/>
-      <w:r>
-        <w:t>along</w:t>
-      </w:r>
-      <w:proofErr w:type="spellEnd"/>
-      <w:r>
-        <w:t xml:space="preserve"> </w:t>
-      </w:r>
-      <w:proofErr w:type="spellStart"/>
-      <w:r>
-        <w:t>with</w:t>
-      </w:r>
-      <w:proofErr w:type="spellEnd"/>
-      <w:r>
-        <w:t xml:space="preserve"> a.</w:t>
+        <w:t xml:space="preserve">    u = zeroV(n)</w:t>
+      </w:r>
+    </w:p>
+    <w:p>
+      <w:pPr>
+        <w:pStyle w:val="Code"/>
+      </w:pPr>
+      <w:r>
+        <w:t xml:space="preserve">    z = zeroV(n+1)</w:t>
+      </w:r>
+    </w:p>
+    <w:p>
+      <w:pPr>
+        <w:pStyle w:val="Code"/>
+      </w:pPr>
+    </w:p>
+    <w:p>
+      <w:pPr>
+        <w:pStyle w:val="Code"/>
+      </w:pPr>
+      <w:r>
+        <w:t xml:space="preserve">    # b, c, d will be the coefficients along with a.</w:t>
       </w:r>
     </w:p>
     <w:p>
@@ -2812,273 +2219,60 @@
         <w:pStyle w:val="Code"/>
       </w:pPr>
       <w:r>
-        <w:t xml:space="preserve">    b = </w:t>
-      </w:r>
-      <w:proofErr w:type="spellStart"/>
-      <w:r>
-        <w:t>zeroV</w:t>
-      </w:r>
-      <w:proofErr w:type="spellEnd"/>
-      <w:r>
-        <w:t>(n)</w:t>
-      </w:r>
-    </w:p>
-    <w:p>
-      <w:pPr>
-        <w:pStyle w:val="Code"/>
-      </w:pPr>
-      <w:r>
-        <w:t xml:space="preserve">    c = </w:t>
-      </w:r>
-      <w:proofErr w:type="spellStart"/>
-      <w:r>
-        <w:t>zeroV</w:t>
-      </w:r>
-      <w:proofErr w:type="spellEnd"/>
-      <w:r>
-        <w:t>(n+1)</w:t>
-      </w:r>
-    </w:p>
-    <w:p>
-      <w:pPr>
-        <w:pStyle w:val="Code"/>
-      </w:pPr>
-      <w:r>
-        <w:t xml:space="preserve">    d = </w:t>
-      </w:r>
-      <w:proofErr w:type="spellStart"/>
-      <w:r>
-        <w:t>zeroV</w:t>
-      </w:r>
-      <w:proofErr w:type="spellEnd"/>
-      <w:r>
-        <w:t>(n)</w:t>
-      </w:r>
-    </w:p>
-    <w:p>
-      <w:pPr>
-        <w:pStyle w:val="Code"/>
-      </w:pPr>
-    </w:p>
-    <w:p>
-      <w:pPr>
-        <w:pStyle w:val="Code"/>
-      </w:pPr>
-      <w:r>
-        <w:t xml:space="preserve">    </w:t>
-      </w:r>
-      <w:proofErr w:type="spellStart"/>
-      <w:r>
-        <w:t>for</w:t>
-      </w:r>
-      <w:proofErr w:type="spellEnd"/>
-      <w:r>
-        <w:t xml:space="preserve"> i </w:t>
-      </w:r>
-      <w:proofErr w:type="spellStart"/>
-      <w:r>
-        <w:t>in</w:t>
-      </w:r>
-      <w:proofErr w:type="spellEnd"/>
-      <w:r>
-        <w:t xml:space="preserve"> </w:t>
-      </w:r>
-      <w:proofErr w:type="spellStart"/>
-      <w:r>
-        <w:t>range</w:t>
-      </w:r>
-      <w:proofErr w:type="spellEnd"/>
-      <w:r>
-        <w:t>(n-1):</w:t>
-      </w:r>
-    </w:p>
-    <w:p>
-      <w:pPr>
-        <w:pStyle w:val="Code"/>
-      </w:pPr>
-      <w:r>
-        <w:t xml:space="preserve">        # h[i] </w:t>
-      </w:r>
-      <w:proofErr w:type="spellStart"/>
-      <w:r>
-        <w:t>is</w:t>
-      </w:r>
-      <w:proofErr w:type="spellEnd"/>
-      <w:r>
-        <w:t xml:space="preserve"> </w:t>
-      </w:r>
-      <w:proofErr w:type="spellStart"/>
-      <w:r>
-        <w:t>used</w:t>
-      </w:r>
-      <w:proofErr w:type="spellEnd"/>
-      <w:r>
-        <w:t xml:space="preserve"> </w:t>
-      </w:r>
-      <w:proofErr w:type="spellStart"/>
-      <w:r>
-        <w:t>to</w:t>
-      </w:r>
-      <w:proofErr w:type="spellEnd"/>
-      <w:r>
-        <w:t xml:space="preserve"> </w:t>
-      </w:r>
-      <w:proofErr w:type="spellStart"/>
-      <w:r>
-        <w:t>satisfy</w:t>
-      </w:r>
-      <w:proofErr w:type="spellEnd"/>
-      <w:r>
-        <w:t xml:space="preserve"> </w:t>
-      </w:r>
-      <w:proofErr w:type="spellStart"/>
-      <w:r>
-        <w:t>the</w:t>
-      </w:r>
-      <w:proofErr w:type="spellEnd"/>
-      <w:r>
-        <w:t xml:space="preserve"> </w:t>
-      </w:r>
-      <w:proofErr w:type="spellStart"/>
-      <w:r>
-        <w:t>condition</w:t>
-      </w:r>
-      <w:proofErr w:type="spellEnd"/>
-      <w:r>
-        <w:t xml:space="preserve"> </w:t>
-      </w:r>
-      <w:proofErr w:type="spellStart"/>
-      <w:r>
-        <w:t>that</w:t>
-      </w:r>
-      <w:proofErr w:type="spellEnd"/>
-    </w:p>
-    <w:p>
-      <w:pPr>
-        <w:pStyle w:val="Code"/>
-      </w:pPr>
-      <w:r>
-        <w:t xml:space="preserve">        # Si+1(</w:t>
-      </w:r>
-      <w:proofErr w:type="spellStart"/>
-      <w:r>
-        <w:t>xi+l</w:t>
-      </w:r>
-      <w:proofErr w:type="spellEnd"/>
-      <w:r>
-        <w:t xml:space="preserve">) = </w:t>
-      </w:r>
-      <w:proofErr w:type="spellStart"/>
-      <w:r>
-        <w:t>Si</w:t>
-      </w:r>
-      <w:proofErr w:type="spellEnd"/>
-      <w:r>
-        <w:t>(</w:t>
-      </w:r>
-      <w:proofErr w:type="spellStart"/>
-      <w:r>
-        <w:t>xi+l</w:t>
-      </w:r>
-      <w:proofErr w:type="spellEnd"/>
-      <w:r>
-        <w:t xml:space="preserve">) </w:t>
-      </w:r>
-      <w:proofErr w:type="spellStart"/>
-      <w:r>
-        <w:t>for</w:t>
-      </w:r>
-      <w:proofErr w:type="spellEnd"/>
-      <w:r>
-        <w:t xml:space="preserve"> </w:t>
-      </w:r>
-      <w:proofErr w:type="spellStart"/>
-      <w:r>
-        <w:t>each</w:t>
-      </w:r>
-      <w:proofErr w:type="spellEnd"/>
-      <w:r>
-        <w:t xml:space="preserve"> i = 0,..,n-1</w:t>
-      </w:r>
-    </w:p>
-    <w:p>
-      <w:pPr>
-        <w:pStyle w:val="Code"/>
-      </w:pPr>
-      <w:r>
-        <w:t xml:space="preserve">        # </w:t>
-      </w:r>
-      <w:proofErr w:type="spellStart"/>
-      <w:r>
-        <w:t>i.e</w:t>
-      </w:r>
-      <w:proofErr w:type="spellEnd"/>
-      <w:r>
-        <w:t xml:space="preserve">., </w:t>
-      </w:r>
-      <w:proofErr w:type="spellStart"/>
-      <w:r>
-        <w:t>the</w:t>
-      </w:r>
-      <w:proofErr w:type="spellEnd"/>
-      <w:r>
-        <w:t xml:space="preserve"> </w:t>
-      </w:r>
-      <w:proofErr w:type="spellStart"/>
-      <w:r>
-        <w:t>values</w:t>
-      </w:r>
-      <w:proofErr w:type="spellEnd"/>
-      <w:r>
-        <w:t xml:space="preserve"> </w:t>
-      </w:r>
-      <w:proofErr w:type="spellStart"/>
-      <w:r>
-        <w:t>at</w:t>
-      </w:r>
-      <w:proofErr w:type="spellEnd"/>
-      <w:r>
-        <w:t xml:space="preserve"> </w:t>
-      </w:r>
-      <w:proofErr w:type="spellStart"/>
-      <w:r>
-        <w:t>the</w:t>
-      </w:r>
-      <w:proofErr w:type="spellEnd"/>
-      <w:r>
-        <w:t xml:space="preserve"> </w:t>
-      </w:r>
-      <w:proofErr w:type="spellStart"/>
-      <w:r>
-        <w:t>knots</w:t>
-      </w:r>
-      <w:proofErr w:type="spellEnd"/>
-      <w:r>
-        <w:t xml:space="preserve"> </w:t>
-      </w:r>
-      <w:proofErr w:type="spellStart"/>
-      <w:r>
-        <w:t>are</w:t>
-      </w:r>
-      <w:proofErr w:type="spellEnd"/>
-      <w:r>
-        <w:t xml:space="preserve"> "</w:t>
-      </w:r>
-      <w:proofErr w:type="spellStart"/>
-      <w:r>
-        <w:t>doubled</w:t>
-      </w:r>
-      <w:proofErr w:type="spellEnd"/>
-      <w:r>
-        <w:t xml:space="preserve"> </w:t>
-      </w:r>
-      <w:proofErr w:type="spellStart"/>
-      <w:r>
-        <w:t>up</w:t>
-      </w:r>
-      <w:proofErr w:type="spellEnd"/>
-      <w:r>
-        <w:t>"</w:t>
+        <w:t xml:space="preserve">    b = zeroV(n)</w:t>
+      </w:r>
+    </w:p>
+    <w:p>
+      <w:pPr>
+        <w:pStyle w:val="Code"/>
+      </w:pPr>
+      <w:r>
+        <w:t xml:space="preserve">    c = zeroV(n+1)</w:t>
+      </w:r>
+    </w:p>
+    <w:p>
+      <w:pPr>
+        <w:pStyle w:val="Code"/>
+      </w:pPr>
+      <w:r>
+        <w:t xml:space="preserve">    d = zeroV(n)</w:t>
+      </w:r>
+    </w:p>
+    <w:p>
+      <w:pPr>
+        <w:pStyle w:val="Code"/>
+      </w:pPr>
+    </w:p>
+    <w:p>
+      <w:pPr>
+        <w:pStyle w:val="Code"/>
+      </w:pPr>
+      <w:r>
+        <w:t xml:space="preserve">    for i in range(n-1):</w:t>
+      </w:r>
+    </w:p>
+    <w:p>
+      <w:pPr>
+        <w:pStyle w:val="Code"/>
+      </w:pPr>
+      <w:r>
+        <w:t xml:space="preserve">        # h[i] is used to satisfy the condition that</w:t>
+      </w:r>
+    </w:p>
+    <w:p>
+      <w:pPr>
+        <w:pStyle w:val="Code"/>
+      </w:pPr>
+      <w:r>
+        <w:t xml:space="preserve">        # Si+1(xi+l) = Si(xi+l) for each i = 0,..,n-1</w:t>
+      </w:r>
+    </w:p>
+    <w:p>
+      <w:pPr>
+        <w:pStyle w:val="Code"/>
+      </w:pPr>
+      <w:r>
+        <w:t xml:space="preserve">        # i.e., the values at the knots are "doubled up"</w:t>
       </w:r>
     </w:p>
     <w:p>
@@ -3099,305 +2293,44 @@
         <w:pStyle w:val="Code"/>
       </w:pPr>
       <w:r>
-        <w:t xml:space="preserve">    </w:t>
-      </w:r>
-      <w:proofErr w:type="spellStart"/>
-      <w:r>
-        <w:t>for</w:t>
-      </w:r>
-      <w:proofErr w:type="spellEnd"/>
-      <w:r>
-        <w:t xml:space="preserve"> i </w:t>
-      </w:r>
-      <w:proofErr w:type="spellStart"/>
-      <w:r>
-        <w:t>in</w:t>
-      </w:r>
-      <w:proofErr w:type="spellEnd"/>
-      <w:r>
-        <w:t xml:space="preserve"> </w:t>
-      </w:r>
-      <w:proofErr w:type="spellStart"/>
-      <w:r>
-        <w:t>range</w:t>
-      </w:r>
-      <w:proofErr w:type="spellEnd"/>
-      <w:r>
-        <w:t>(1, n-1):</w:t>
-      </w:r>
-    </w:p>
-    <w:p>
-      <w:pPr>
-        <w:pStyle w:val="Code"/>
-      </w:pPr>
-      <w:r>
-        <w:t xml:space="preserve">        # </w:t>
-      </w:r>
-      <w:proofErr w:type="spellStart"/>
-      <w:r>
-        <w:t>Sets</w:t>
-      </w:r>
-      <w:proofErr w:type="spellEnd"/>
-      <w:r>
-        <w:t xml:space="preserve"> </w:t>
-      </w:r>
-      <w:proofErr w:type="spellStart"/>
-      <w:r>
-        <w:t>up</w:t>
-      </w:r>
-      <w:proofErr w:type="spellEnd"/>
-      <w:r>
-        <w:t xml:space="preserve"> </w:t>
-      </w:r>
-      <w:proofErr w:type="spellStart"/>
-      <w:r>
-        <w:t>the</w:t>
-      </w:r>
-      <w:proofErr w:type="spellEnd"/>
-      <w:r>
-        <w:t xml:space="preserve"> </w:t>
-      </w:r>
-      <w:proofErr w:type="spellStart"/>
-      <w:r>
-        <w:t>linear</w:t>
-      </w:r>
-      <w:proofErr w:type="spellEnd"/>
-      <w:r>
-        <w:t xml:space="preserve"> </w:t>
-      </w:r>
-      <w:proofErr w:type="spellStart"/>
-      <w:r>
-        <w:t>system</w:t>
-      </w:r>
-      <w:proofErr w:type="spellEnd"/>
-      <w:r>
-        <w:t xml:space="preserve"> </w:t>
-      </w:r>
-      <w:proofErr w:type="spellStart"/>
-      <w:r>
-        <w:t>and</w:t>
-      </w:r>
-      <w:proofErr w:type="spellEnd"/>
-      <w:r>
-        <w:t xml:space="preserve"> </w:t>
-      </w:r>
-      <w:proofErr w:type="spellStart"/>
-      <w:r>
-        <w:t>allows</w:t>
-      </w:r>
-      <w:proofErr w:type="spellEnd"/>
-      <w:r>
-        <w:t xml:space="preserve"> </w:t>
-      </w:r>
-      <w:proofErr w:type="spellStart"/>
-      <w:r>
-        <w:t>us</w:t>
-      </w:r>
-      <w:proofErr w:type="spellEnd"/>
-      <w:r>
-        <w:t xml:space="preserve"> </w:t>
-      </w:r>
-      <w:proofErr w:type="spellStart"/>
-      <w:r>
-        <w:t>to</w:t>
-      </w:r>
-      <w:proofErr w:type="spellEnd"/>
-      <w:r>
-        <w:t xml:space="preserve"> </w:t>
-      </w:r>
-      <w:proofErr w:type="spellStart"/>
-      <w:r>
-        <w:t>find</w:t>
-      </w:r>
-      <w:proofErr w:type="spellEnd"/>
-      <w:r>
-        <w:t xml:space="preserve"> c.  </w:t>
-      </w:r>
-      <w:proofErr w:type="spellStart"/>
-      <w:r>
-        <w:t>Once</w:t>
-      </w:r>
-      <w:proofErr w:type="spellEnd"/>
-      <w:r>
-        <w:t xml:space="preserve"> </w:t>
-      </w:r>
-      <w:proofErr w:type="spellStart"/>
-      <w:r>
-        <w:t>we</w:t>
-      </w:r>
-      <w:proofErr w:type="spellEnd"/>
-      <w:r>
-        <w:t xml:space="preserve"> </w:t>
-      </w:r>
-      <w:proofErr w:type="spellStart"/>
-      <w:r>
-        <w:t>have</w:t>
-      </w:r>
-      <w:proofErr w:type="spellEnd"/>
-    </w:p>
-    <w:p>
-      <w:pPr>
-        <w:pStyle w:val="Code"/>
-      </w:pPr>
-      <w:r>
-        <w:t xml:space="preserve">        # c </w:t>
-      </w:r>
-      <w:proofErr w:type="spellStart"/>
-      <w:r>
-        <w:t>then</w:t>
-      </w:r>
-      <w:proofErr w:type="spellEnd"/>
-      <w:r>
-        <w:t xml:space="preserve"> b </w:t>
-      </w:r>
-      <w:proofErr w:type="spellStart"/>
-      <w:r>
-        <w:t>and</w:t>
-      </w:r>
-      <w:proofErr w:type="spellEnd"/>
-      <w:r>
-        <w:t xml:space="preserve"> d </w:t>
-      </w:r>
-      <w:proofErr w:type="spellStart"/>
-      <w:r>
-        <w:t>follow</w:t>
-      </w:r>
-      <w:proofErr w:type="spellEnd"/>
-      <w:r>
-        <w:t xml:space="preserve"> </w:t>
-      </w:r>
-      <w:proofErr w:type="spellStart"/>
-      <w:r>
-        <w:t>in</w:t>
-      </w:r>
-      <w:proofErr w:type="spellEnd"/>
-      <w:r>
-        <w:t xml:space="preserve"> </w:t>
-      </w:r>
-      <w:proofErr w:type="spellStart"/>
-      <w:r>
-        <w:t>terms</w:t>
-      </w:r>
-      <w:proofErr w:type="spellEnd"/>
-      <w:r>
-        <w:t xml:space="preserve"> </w:t>
-      </w:r>
-      <w:proofErr w:type="spellStart"/>
-      <w:r>
-        <w:t>of</w:t>
-      </w:r>
-      <w:proofErr w:type="spellEnd"/>
-      <w:r>
-        <w:t xml:space="preserve"> </w:t>
-      </w:r>
-      <w:proofErr w:type="spellStart"/>
-      <w:r>
-        <w:t>it</w:t>
-      </w:r>
-      <w:proofErr w:type="spellEnd"/>
-      <w:r>
-        <w:t>.</w:t>
-      </w:r>
-    </w:p>
-    <w:p>
-      <w:pPr>
-        <w:pStyle w:val="Code"/>
-      </w:pPr>
-      <w:r>
-        <w:t xml:space="preserve">        </w:t>
-      </w:r>
-      <w:proofErr w:type="spellStart"/>
-      <w:r>
-        <w:t>alpha</w:t>
-      </w:r>
-      <w:proofErr w:type="spellEnd"/>
-      <w:r>
-        <w:t>[i] = (3./h[i])*(a[i+1]-a[i])-(3./h[i-1])*(a[i] - a[i-1])</w:t>
-      </w:r>
-    </w:p>
-    <w:p>
-      <w:pPr>
-        <w:pStyle w:val="Code"/>
-      </w:pPr>
-    </w:p>
-    <w:p>
-      <w:pPr>
-        <w:pStyle w:val="Code"/>
-      </w:pPr>
-      <w:r>
-        <w:t xml:space="preserve">    # I, II, (</w:t>
-      </w:r>
-      <w:proofErr w:type="spellStart"/>
-      <w:r>
-        <w:t>part</w:t>
-      </w:r>
-      <w:proofErr w:type="spellEnd"/>
-      <w:r>
-        <w:t xml:space="preserve"> </w:t>
-      </w:r>
-      <w:proofErr w:type="spellStart"/>
-      <w:r>
-        <w:t>of</w:t>
-      </w:r>
-      <w:proofErr w:type="spellEnd"/>
-      <w:r>
-        <w:t xml:space="preserve">) III </w:t>
-      </w:r>
-      <w:proofErr w:type="spellStart"/>
-      <w:r>
-        <w:t>Sets</w:t>
-      </w:r>
-      <w:proofErr w:type="spellEnd"/>
-      <w:r>
-        <w:t xml:space="preserve"> </w:t>
-      </w:r>
-      <w:proofErr w:type="spellStart"/>
-      <w:r>
-        <w:t>up</w:t>
-      </w:r>
-      <w:proofErr w:type="spellEnd"/>
-      <w:r>
-        <w:t xml:space="preserve"> </w:t>
-      </w:r>
-      <w:proofErr w:type="spellStart"/>
-      <w:r>
-        <w:t>and</w:t>
-      </w:r>
-      <w:proofErr w:type="spellEnd"/>
-      <w:r>
-        <w:t xml:space="preserve"> </w:t>
-      </w:r>
-      <w:proofErr w:type="spellStart"/>
-      <w:r>
-        <w:t>solves</w:t>
-      </w:r>
-      <w:proofErr w:type="spellEnd"/>
-      <w:r>
-        <w:t xml:space="preserve"> </w:t>
-      </w:r>
-      <w:proofErr w:type="spellStart"/>
-      <w:r>
-        <w:t>tridiagonal</w:t>
-      </w:r>
-      <w:proofErr w:type="spellEnd"/>
-      <w:r>
-        <w:t xml:space="preserve"> </w:t>
-      </w:r>
-      <w:proofErr w:type="spellStart"/>
-      <w:r>
-        <w:t>linear</w:t>
-      </w:r>
-      <w:proofErr w:type="spellEnd"/>
-      <w:r>
-        <w:t xml:space="preserve"> </w:t>
-      </w:r>
-      <w:proofErr w:type="spellStart"/>
-      <w:r>
-        <w:t>system</w:t>
-      </w:r>
-      <w:proofErr w:type="spellEnd"/>
-      <w:r>
-        <w:t>...</w:t>
+        <w:t xml:space="preserve">    for i in range(1, n-1):</w:t>
+      </w:r>
+    </w:p>
+    <w:p>
+      <w:pPr>
+        <w:pStyle w:val="Code"/>
+      </w:pPr>
+      <w:r>
+        <w:t xml:space="preserve">        # Sets up the linear system and allows us to find c.  Once we have</w:t>
+      </w:r>
+    </w:p>
+    <w:p>
+      <w:pPr>
+        <w:pStyle w:val="Code"/>
+      </w:pPr>
+      <w:r>
+        <w:t xml:space="preserve">        # c then b and d follow in terms of it.</w:t>
+      </w:r>
+    </w:p>
+    <w:p>
+      <w:pPr>
+        <w:pStyle w:val="Code"/>
+      </w:pPr>
+      <w:r>
+        <w:t xml:space="preserve">        alpha[i] = (3./h[i])*(a[i+1]-a[i])-(3./h[i-1])*(a[i] - a[i-1])</w:t>
+      </w:r>
+    </w:p>
+    <w:p>
+      <w:pPr>
+        <w:pStyle w:val="Code"/>
+      </w:pPr>
+    </w:p>
+    <w:p>
+      <w:pPr>
+        <w:pStyle w:val="Code"/>
+      </w:pPr>
+      <w:r>
+        <w:t xml:space="preserve">    # I, II, (part of) III Sets up and solves tridiagonal linear system...</w:t>
       </w:r>
     </w:p>
     <w:p>
@@ -3450,31 +2383,7 @@
         <w:pStyle w:val="Code"/>
       </w:pPr>
       <w:r>
-        <w:t xml:space="preserve">    </w:t>
-      </w:r>
-      <w:proofErr w:type="spellStart"/>
-      <w:r>
-        <w:t>for</w:t>
-      </w:r>
-      <w:proofErr w:type="spellEnd"/>
-      <w:r>
-        <w:t xml:space="preserve"> i </w:t>
-      </w:r>
-      <w:proofErr w:type="spellStart"/>
-      <w:r>
-        <w:t>in</w:t>
-      </w:r>
-      <w:proofErr w:type="spellEnd"/>
-      <w:r>
-        <w:t xml:space="preserve"> </w:t>
-      </w:r>
-      <w:proofErr w:type="spellStart"/>
-      <w:r>
-        <w:t>range</w:t>
-      </w:r>
-      <w:proofErr w:type="spellEnd"/>
-      <w:r>
-        <w:t>(1, n-1):</w:t>
+        <w:t xml:space="preserve">    for i in range(1, n-1):</w:t>
       </w:r>
     </w:p>
     <w:p>
@@ -3498,15 +2407,7 @@
         <w:pStyle w:val="Code"/>
       </w:pPr>
       <w:r>
-        <w:t xml:space="preserve">        z[i] = (</w:t>
-      </w:r>
-      <w:proofErr w:type="spellStart"/>
-      <w:r>
-        <w:t>alpha</w:t>
-      </w:r>
-      <w:proofErr w:type="spellEnd"/>
-      <w:r>
-        <w:t>[i] - h[i-1]*z[i-1])/l[i]</w:t>
+        <w:t xml:space="preserve">        z[i] = (alpha[i] - h[i-1]*z[i-1])/l[i]</w:t>
       </w:r>
     </w:p>
     <w:p>
@@ -3548,79 +2449,15 @@
         <w:pStyle w:val="Code"/>
       </w:pPr>
       <w:r>
-        <w:t xml:space="preserve">    # III... </w:t>
-      </w:r>
-      <w:proofErr w:type="spellStart"/>
-      <w:r>
-        <w:t>also</w:t>
-      </w:r>
-      <w:proofErr w:type="spellEnd"/>
-      <w:r>
-        <w:t xml:space="preserve"> </w:t>
-      </w:r>
-      <w:proofErr w:type="spellStart"/>
-      <w:r>
-        <w:t>find</w:t>
-      </w:r>
-      <w:proofErr w:type="spellEnd"/>
-      <w:r>
-        <w:t xml:space="preserve"> b, d </w:t>
-      </w:r>
-      <w:proofErr w:type="spellStart"/>
-      <w:r>
-        <w:t>in</w:t>
-      </w:r>
-      <w:proofErr w:type="spellEnd"/>
-      <w:r>
-        <w:t xml:space="preserve"> </w:t>
-      </w:r>
-      <w:proofErr w:type="spellStart"/>
-      <w:r>
-        <w:t>terms</w:t>
-      </w:r>
-      <w:proofErr w:type="spellEnd"/>
-      <w:r>
-        <w:t xml:space="preserve"> </w:t>
-      </w:r>
-      <w:proofErr w:type="spellStart"/>
-      <w:r>
-        <w:t>of</w:t>
-      </w:r>
-      <w:proofErr w:type="spellEnd"/>
-      <w:r>
-        <w:t xml:space="preserve"> c.</w:t>
-      </w:r>
-    </w:p>
-    <w:p>
-      <w:pPr>
-        <w:pStyle w:val="Code"/>
-      </w:pPr>
-      <w:r>
-        <w:t xml:space="preserve">    </w:t>
-      </w:r>
-      <w:proofErr w:type="spellStart"/>
-      <w:r>
-        <w:t>for</w:t>
-      </w:r>
-      <w:proofErr w:type="spellEnd"/>
-      <w:r>
-        <w:t xml:space="preserve"> j </w:t>
-      </w:r>
-      <w:proofErr w:type="spellStart"/>
-      <w:r>
-        <w:t>in</w:t>
-      </w:r>
-      <w:proofErr w:type="spellEnd"/>
-      <w:r>
-        <w:t xml:space="preserve"> </w:t>
-      </w:r>
-      <w:proofErr w:type="spellStart"/>
-      <w:r>
-        <w:t>range</w:t>
-      </w:r>
-      <w:proofErr w:type="spellEnd"/>
-      <w:r>
-        <w:t>(n-2, -1, -1):</w:t>
+        <w:t xml:space="preserve">    # III... also find b, d in terms of c.</w:t>
+      </w:r>
+    </w:p>
+    <w:p>
+      <w:pPr>
+        <w:pStyle w:val="Code"/>
+      </w:pPr>
+      <w:r>
+        <w:t xml:space="preserve">    for j in range(n-2, -1, -1):</w:t>
       </w:r>
     </w:p>
     <w:p>
@@ -3662,363 +2499,95 @@
         <w:pStyle w:val="Code"/>
       </w:pPr>
       <w:r>
-        <w:t xml:space="preserve">    </w:t>
-      </w:r>
-      <w:proofErr w:type="spellStart"/>
-      <w:r>
-        <w:t>def</w:t>
-      </w:r>
-      <w:proofErr w:type="spellEnd"/>
-      <w:r>
-        <w:t xml:space="preserve"> </w:t>
-      </w:r>
-      <w:proofErr w:type="spellStart"/>
-      <w:r>
-        <w:t>polinome</w:t>
-      </w:r>
-      <w:proofErr w:type="spellEnd"/>
-      <w:r>
-        <w:t xml:space="preserve">(a, b, c, d, </w:t>
-      </w:r>
-      <w:proofErr w:type="spellStart"/>
-      <w:r>
-        <w:t>x_i</w:t>
-      </w:r>
-      <w:proofErr w:type="spellEnd"/>
-      <w:r>
-        <w:t>):</w:t>
-      </w:r>
-    </w:p>
-    <w:p>
-      <w:pPr>
-        <w:pStyle w:val="Code"/>
-      </w:pPr>
-      <w:r>
-        <w:t xml:space="preserve">        </w:t>
-      </w:r>
-      <w:proofErr w:type="spellStart"/>
-      <w:r>
-        <w:t>root</w:t>
-      </w:r>
-      <w:proofErr w:type="spellEnd"/>
-      <w:r>
-        <w:t xml:space="preserve"> = poly1d(</w:t>
-      </w:r>
-      <w:proofErr w:type="spellStart"/>
-      <w:r>
-        <w:t>x_i,True</w:t>
-      </w:r>
-      <w:proofErr w:type="spellEnd"/>
-      <w:r>
-        <w:t>)</w:t>
-      </w:r>
-    </w:p>
-    <w:p>
-      <w:pPr>
-        <w:pStyle w:val="Code"/>
-      </w:pPr>
-      <w:r>
-        <w:t xml:space="preserve">        # </w:t>
-      </w:r>
-      <w:proofErr w:type="spellStart"/>
-      <w:r>
-        <w:t>print</w:t>
-      </w:r>
-      <w:proofErr w:type="spellEnd"/>
-      <w:r>
-        <w:t>(</w:t>
-      </w:r>
-      <w:proofErr w:type="spellStart"/>
-      <w:r>
-        <w:t>root</w:t>
-      </w:r>
-      <w:proofErr w:type="spellEnd"/>
-      <w:r>
-        <w:t>)</w:t>
-      </w:r>
-    </w:p>
-    <w:p>
-      <w:pPr>
-        <w:pStyle w:val="Code"/>
-      </w:pPr>
-      <w:r>
-        <w:t xml:space="preserve">        </w:t>
-      </w:r>
-      <w:proofErr w:type="spellStart"/>
-      <w:r>
-        <w:t>return</w:t>
-      </w:r>
-      <w:proofErr w:type="spellEnd"/>
-      <w:r>
-        <w:t xml:space="preserve"> d*</w:t>
-      </w:r>
-      <w:proofErr w:type="spellStart"/>
-      <w:r>
-        <w:t>root</w:t>
-      </w:r>
-      <w:proofErr w:type="spellEnd"/>
-      <w:r>
-        <w:t>**3 + c*</w:t>
-      </w:r>
-      <w:proofErr w:type="spellStart"/>
-      <w:r>
-        <w:t>root</w:t>
-      </w:r>
-      <w:proofErr w:type="spellEnd"/>
-      <w:r>
-        <w:t>**2 + b*</w:t>
-      </w:r>
-      <w:proofErr w:type="spellStart"/>
-      <w:r>
-        <w:t>root</w:t>
-      </w:r>
-      <w:proofErr w:type="spellEnd"/>
-      <w:r>
-        <w:t xml:space="preserve"> + a</w:t>
-      </w:r>
-    </w:p>
-    <w:p>
-      <w:pPr>
-        <w:pStyle w:val="Code"/>
-      </w:pPr>
-    </w:p>
-    <w:p>
-      <w:pPr>
-        <w:pStyle w:val="Code"/>
-      </w:pPr>
-      <w:r>
-        <w:t xml:space="preserve">    </w:t>
-      </w:r>
-      <w:proofErr w:type="spellStart"/>
-      <w:r>
-        <w:t>splines</w:t>
-      </w:r>
-      <w:proofErr w:type="spellEnd"/>
-      <w:r>
-        <w:t xml:space="preserve"> = [(x[j], x[j+1], </w:t>
-      </w:r>
-      <w:proofErr w:type="spellStart"/>
-      <w:r>
-        <w:t>polinome</w:t>
-      </w:r>
-      <w:proofErr w:type="spellEnd"/>
-      <w:r>
-        <w:t xml:space="preserve">(a[j],b[j],c[j],d[j],x[j])) </w:t>
-      </w:r>
-      <w:proofErr w:type="spellStart"/>
-      <w:r>
-        <w:t>for</w:t>
-      </w:r>
-      <w:proofErr w:type="spellEnd"/>
-      <w:r>
-        <w:t xml:space="preserve"> j </w:t>
-      </w:r>
-      <w:proofErr w:type="spellStart"/>
-      <w:r>
-        <w:t>in</w:t>
-      </w:r>
-      <w:proofErr w:type="spellEnd"/>
-      <w:r>
-        <w:t xml:space="preserve"> </w:t>
-      </w:r>
-      <w:proofErr w:type="spellStart"/>
-      <w:r>
-        <w:t>range</w:t>
-      </w:r>
-      <w:proofErr w:type="spellEnd"/>
-      <w:r>
-        <w:t>(n-1)]</w:t>
-      </w:r>
-    </w:p>
-    <w:p>
-      <w:pPr>
-        <w:pStyle w:val="Code"/>
-      </w:pPr>
-    </w:p>
-    <w:p>
-      <w:pPr>
-        <w:pStyle w:val="Code"/>
-      </w:pPr>
-      <w:r>
-        <w:t xml:space="preserve">    </w:t>
-      </w:r>
-      <w:proofErr w:type="spellStart"/>
-      <w:r>
-        <w:t>return</w:t>
-      </w:r>
-      <w:proofErr w:type="spellEnd"/>
-      <w:r>
-        <w:t xml:space="preserve"> </w:t>
-      </w:r>
-      <w:proofErr w:type="spellStart"/>
-      <w:r>
-        <w:t>lambda</w:t>
-      </w:r>
-      <w:proofErr w:type="spellEnd"/>
-      <w:r>
-        <w:t xml:space="preserve"> v: (p(v) </w:t>
-      </w:r>
-      <w:proofErr w:type="spellStart"/>
-      <w:r>
-        <w:t>for</w:t>
-      </w:r>
-      <w:proofErr w:type="spellEnd"/>
-      <w:r>
-        <w:t xml:space="preserve"> (</w:t>
-      </w:r>
-      <w:proofErr w:type="spellStart"/>
-      <w:r>
-        <w:t>xa</w:t>
-      </w:r>
-      <w:proofErr w:type="spellEnd"/>
-      <w:r>
-        <w:t xml:space="preserve">, </w:t>
-      </w:r>
-      <w:proofErr w:type="spellStart"/>
-      <w:r>
-        <w:t>xb</w:t>
-      </w:r>
-      <w:proofErr w:type="spellEnd"/>
-      <w:r>
-        <w:t xml:space="preserve">, p) </w:t>
-      </w:r>
-      <w:proofErr w:type="spellStart"/>
-      <w:r>
-        <w:t>in</w:t>
-      </w:r>
-      <w:proofErr w:type="spellEnd"/>
-      <w:r>
-        <w:t xml:space="preserve"> </w:t>
-      </w:r>
-      <w:proofErr w:type="spellStart"/>
-      <w:r>
-        <w:t>splines</w:t>
-      </w:r>
-      <w:proofErr w:type="spellEnd"/>
-      <w:r>
-        <w:t xml:space="preserve"> </w:t>
-      </w:r>
-      <w:proofErr w:type="spellStart"/>
-      <w:r>
-        <w:t>if</w:t>
-      </w:r>
-      <w:proofErr w:type="spellEnd"/>
-      <w:r>
-        <w:t xml:space="preserve"> </w:t>
-      </w:r>
-      <w:proofErr w:type="spellStart"/>
-      <w:r>
-        <w:t>xa</w:t>
-      </w:r>
-      <w:proofErr w:type="spellEnd"/>
-      <w:r>
-        <w:t xml:space="preserve"> &lt; v &lt;= </w:t>
-      </w:r>
-      <w:proofErr w:type="spellStart"/>
-      <w:r>
-        <w:t>xb</w:t>
-      </w:r>
-      <w:proofErr w:type="spellEnd"/>
-      <w:r>
-        <w:t>)</w:t>
-      </w:r>
-    </w:p>
-    <w:p>
-      <w:pPr>
-        <w:pStyle w:val="Code"/>
-      </w:pPr>
-    </w:p>
-    <w:p>
-      <w:pPr>
-        <w:pStyle w:val="Code"/>
-      </w:pPr>
-    </w:p>
-    <w:p>
-      <w:pPr>
-        <w:pStyle w:val="Code"/>
-      </w:pPr>
-      <w:r>
-        <w:t xml:space="preserve">x = </w:t>
-      </w:r>
-      <w:proofErr w:type="spellStart"/>
-      <w:r>
-        <w:t>linspace</w:t>
-      </w:r>
-      <w:proofErr w:type="spellEnd"/>
-      <w:r>
-        <w:t>(0, 10, 10).</w:t>
-      </w:r>
-      <w:proofErr w:type="spellStart"/>
-      <w:r>
-        <w:t>tolist</w:t>
-      </w:r>
-      <w:proofErr w:type="spellEnd"/>
-      <w:r>
-        <w:t>()</w:t>
-      </w:r>
-    </w:p>
-    <w:p>
-      <w:pPr>
-        <w:pStyle w:val="Code"/>
-      </w:pPr>
-      <w:r>
-        <w:t>y = [</w:t>
-      </w:r>
-      <w:proofErr w:type="spellStart"/>
-      <w:r>
-        <w:t>cos</w:t>
-      </w:r>
-      <w:proofErr w:type="spellEnd"/>
-      <w:r>
-        <w:t>(-</w:t>
-      </w:r>
-      <w:proofErr w:type="spellStart"/>
-      <w:r>
-        <w:t>x_val</w:t>
-      </w:r>
-      <w:proofErr w:type="spellEnd"/>
-      <w:r>
-        <w:t xml:space="preserve">**2/8.0) </w:t>
-      </w:r>
-      <w:proofErr w:type="spellStart"/>
-      <w:r>
-        <w:t>for</w:t>
-      </w:r>
-      <w:proofErr w:type="spellEnd"/>
-      <w:r>
-        <w:t xml:space="preserve"> </w:t>
-      </w:r>
-      <w:proofErr w:type="spellStart"/>
-      <w:r>
-        <w:t>x_val</w:t>
-      </w:r>
-      <w:proofErr w:type="spellEnd"/>
-      <w:r>
-        <w:t xml:space="preserve"> </w:t>
-      </w:r>
-      <w:proofErr w:type="spellStart"/>
-      <w:r>
-        <w:t>in</w:t>
-      </w:r>
-      <w:proofErr w:type="spellEnd"/>
-      <w:r>
-        <w:t xml:space="preserve"> x]</w:t>
-      </w:r>
-    </w:p>
-    <w:p>
-      <w:pPr>
-        <w:pStyle w:val="Code"/>
-      </w:pPr>
-      <w:proofErr w:type="spellStart"/>
-      <w:r>
-        <w:t>cubic</w:t>
-      </w:r>
-      <w:proofErr w:type="spellEnd"/>
-      <w:r>
-        <w:t>(10,x,y)</w:t>
-      </w:r>
-      <w:bookmarkStart w:id="0" w:name="_GoBack"/>
-      <w:bookmarkEnd w:id="0"/>
+        <w:t xml:space="preserve">    def polinome(a, b, c, d, x_i):</w:t>
+      </w:r>
+    </w:p>
+    <w:p>
+      <w:pPr>
+        <w:pStyle w:val="Code"/>
+      </w:pPr>
+      <w:r>
+        <w:t xml:space="preserve">        root = poly1d(x_i,True)</w:t>
+      </w:r>
+    </w:p>
+    <w:p>
+      <w:pPr>
+        <w:pStyle w:val="Code"/>
+      </w:pPr>
+      <w:r>
+        <w:t xml:space="preserve">        # print(root)</w:t>
+      </w:r>
+    </w:p>
+    <w:p>
+      <w:pPr>
+        <w:pStyle w:val="Code"/>
+      </w:pPr>
+      <w:r>
+        <w:t xml:space="preserve">        return d*root**3 + c*root**2 + b*root + a</w:t>
+      </w:r>
+    </w:p>
+    <w:p>
+      <w:pPr>
+        <w:pStyle w:val="Code"/>
+      </w:pPr>
+    </w:p>
+    <w:p>
+      <w:pPr>
+        <w:pStyle w:val="Code"/>
+      </w:pPr>
+      <w:r>
+        <w:t xml:space="preserve">    splines = [(x[j], x[j+1], polinome(a[j],b[j],c[j],d[j],x[j])) for j in range(n-1)]</w:t>
+      </w:r>
+    </w:p>
+    <w:p>
+      <w:pPr>
+        <w:pStyle w:val="Code"/>
+      </w:pPr>
+    </w:p>
+    <w:p>
+      <w:pPr>
+        <w:pStyle w:val="Code"/>
+      </w:pPr>
+      <w:r>
+        <w:t xml:space="preserve">    return lambda v: (p(v) for (xa, xb, p) in splines if xa &lt; v &lt;= xb)</w:t>
+      </w:r>
+    </w:p>
+    <w:p>
+      <w:pPr>
+        <w:pStyle w:val="Code"/>
+      </w:pPr>
+    </w:p>
+    <w:p>
+      <w:pPr>
+        <w:pStyle w:val="Code"/>
+      </w:pPr>
+    </w:p>
+    <w:p>
+      <w:pPr>
+        <w:pStyle w:val="Code"/>
+      </w:pPr>
+      <w:r>
+        <w:t>x = linspace(0, 10, 10).tolist()</w:t>
+      </w:r>
+    </w:p>
+    <w:p>
+      <w:pPr>
+        <w:pStyle w:val="Code"/>
+      </w:pPr>
+      <w:r>
+        <w:t>y = [cos</w:t>
+      </w:r>
+      <w:r>
+        <w:t>(-x_val**2/8.0) for x_val in x]</w:t>
+      </w:r>
+    </w:p>
+    <w:p>
+      <w:pPr>
+        <w:pStyle w:val="Code"/>
+      </w:pPr>
+      <w:r>
+        <w:t>cubic(10,x,y)</w:t>
+      </w:r>
     </w:p>
     <w:sectPr>
       <w:headerReference w:type="default" r:id="rId30"/>
@@ -8497,6 +7066,7 @@
     <w:rsid w:val="00C07B26"/>
     <w:rsid w:val="00C75837"/>
     <w:rsid w:val="00D03BD4"/>
+    <w:rsid w:val="00D82953"/>
     <w:rsid w:val="00E05DF9"/>
     <w:rsid w:val="00E11031"/>
     <w:rsid w:val="00E71A2A"/>
@@ -9237,7 +7807,7 @@
 </file>
 
 <file path=customXml/itemProps1.xml><?xml version="1.0" encoding="utf-8"?>
-<ds:datastoreItem xmlns:ds="http://schemas.openxmlformats.org/officeDocument/2006/customXml" ds:itemID="{D97E287B-23CE-4513-B1B4-0BDEB0622F8F}">
+<ds:datastoreItem xmlns:ds="http://schemas.openxmlformats.org/officeDocument/2006/customXml" ds:itemID="{48A10F3F-5AE6-4AC8-8BFA-9752D3DC1AEC}">
   <ds:schemaRefs>
     <ds:schemaRef ds:uri="http://schemas.openxmlformats.org/officeDocument/2006/bibliography"/>
   </ds:schemaRefs>

</xml_diff>